<commit_message>
added recent file work
</commit_message>
<xml_diff>
--- a/file work/exp 5.docx
+++ b/file work/exp 5.docx
@@ -409,7 +409,6 @@
                               <w:p>
                                 <w:pPr>
                                   <w:pStyle w:val="NoSpacing"/>
-                                  <w:ind w:left="-709"/>
                                   <w:jc w:val="right"/>
                                   <w:rPr>
                                     <w:color w:val="595959" w:themeColor="text1" w:themeTint="A6"/>
@@ -417,13 +416,15 @@
                                     <w:szCs w:val="20"/>
                                   </w:rPr>
                                 </w:pPr>
+                                <w:bookmarkStart w:id="0" w:name="_Hlk121286424"/>
+                                <w:bookmarkStart w:id="1" w:name="_Hlk121286425"/>
                                 <w:r>
                                   <w:rPr>
                                     <w:color w:val="595959" w:themeColor="text1" w:themeTint="A6"/>
                                     <w:sz w:val="20"/>
                                     <w:szCs w:val="20"/>
                                   </w:rPr>
-                                  <w:t xml:space="preserve">Develop a complete limited entry decision table for the following decision </w:t>
+                                  <w:t xml:space="preserve">Create a test plan document for </w:t>
                                 </w:r>
                                 <w:r>
                                   <w:rPr>
@@ -431,78 +432,10 @@
                                     <w:sz w:val="20"/>
                                     <w:szCs w:val="20"/>
                                   </w:rPr>
-                                  <w:drawing>
-                                    <wp:inline distT="0" distB="0" distL="0" distR="0" wp14:anchorId="0E9572A0" wp14:editId="165B2803">
-                                      <wp:extent cx="4982" cy="4985"/>
-                                      <wp:effectExtent l="0" t="0" r="0" b="0"/>
-                                      <wp:docPr id="3657" name="Picture 3657"/>
-                                      <wp:cNvGraphicFramePr/>
-                                      <a:graphic xmlns:a="http://schemas.openxmlformats.org/drawingml/2006/main">
-                                        <a:graphicData uri="http://schemas.openxmlformats.org/drawingml/2006/picture">
-                                          <pic:pic xmlns:pic="http://schemas.openxmlformats.org/drawingml/2006/picture">
-                                            <pic:nvPicPr>
-                                              <pic:cNvPr id="3657" name="Picture 3657"/>
-                                              <pic:cNvPicPr/>
-                                            </pic:nvPicPr>
-                                            <pic:blipFill>
-                                              <a:blip r:embed="rId7"/>
-                                              <a:stretch>
-                                                <a:fillRect/>
-                                              </a:stretch>
-                                            </pic:blipFill>
-                                            <pic:spPr>
-                                              <a:xfrm>
-                                                <a:off x="0" y="0"/>
-                                                <a:ext cx="4982" cy="4985"/>
-                                              </a:xfrm>
-                                              <a:prstGeom prst="rect">
-                                                <a:avLst/>
-                                              </a:prstGeom>
-                                            </pic:spPr>
-                                          </pic:pic>
-                                        </a:graphicData>
-                                      </a:graphic>
-                                    </wp:inline>
-                                  </w:drawing>
+                                  <w:t>Library Management System.</w:t>
                                 </w:r>
-                                <w:r>
-                                  <w:rPr>
-                                    <w:color w:val="595959" w:themeColor="text1" w:themeTint="A6"/>
-                                    <w:sz w:val="20"/>
-                                    <w:szCs w:val="20"/>
-                                  </w:rPr>
-                                  <w:t>situation:</w:t>
-                                </w:r>
-                              </w:p>
-                              <w:p>
-                                <w:pPr>
-                                  <w:pStyle w:val="NoSpacing"/>
-                                  <w:jc w:val="right"/>
-                                  <w:rPr>
-                                    <w:color w:val="595959" w:themeColor="text1" w:themeTint="A6"/>
-                                    <w:sz w:val="20"/>
-                                    <w:szCs w:val="20"/>
-                                  </w:rPr>
-                                </w:pPr>
-                                <w:r>
-                                  <w:rPr>
-                                    <w:color w:val="595959" w:themeColor="text1" w:themeTint="A6"/>
-                                    <w:sz w:val="20"/>
-                                    <w:szCs w:val="20"/>
-                                  </w:rPr>
-                                  <w:t>An airline offers only flights in Germany and Europe. Under special conditions a discount is offered — a discount with respect to the normal airfare.</w:t>
-                                </w:r>
-                              </w:p>
-                              <w:p>
-                                <w:pPr>
-                                  <w:pStyle w:val="NoSpacing"/>
-                                  <w:jc w:val="right"/>
-                                  <w:rPr>
-                                    <w:color w:val="595959" w:themeColor="text1" w:themeTint="A6"/>
-                                    <w:sz w:val="20"/>
-                                    <w:szCs w:val="20"/>
-                                  </w:rPr>
-                                </w:pPr>
+                                <w:bookmarkEnd w:id="0"/>
+                                <w:bookmarkEnd w:id="1"/>
                               </w:p>
                             </w:txbxContent>
                           </wps:txbx>
@@ -551,7 +484,6 @@
                         <w:p>
                           <w:pPr>
                             <w:pStyle w:val="NoSpacing"/>
-                            <w:ind w:left="-709"/>
                             <w:jc w:val="right"/>
                             <w:rPr>
                               <w:color w:val="595959" w:themeColor="text1" w:themeTint="A6"/>
@@ -559,13 +491,15 @@
                               <w:szCs w:val="20"/>
                             </w:rPr>
                           </w:pPr>
+                          <w:bookmarkStart w:id="2" w:name="_Hlk121286424"/>
+                          <w:bookmarkStart w:id="3" w:name="_Hlk121286425"/>
                           <w:r>
                             <w:rPr>
                               <w:color w:val="595959" w:themeColor="text1" w:themeTint="A6"/>
                               <w:sz w:val="20"/>
                               <w:szCs w:val="20"/>
                             </w:rPr>
-                            <w:t xml:space="preserve">Develop a complete limited entry decision table for the following decision </w:t>
+                            <w:t xml:space="preserve">Create a test plan document for </w:t>
                           </w:r>
                           <w:r>
                             <w:rPr>
@@ -573,78 +507,10 @@
                               <w:sz w:val="20"/>
                               <w:szCs w:val="20"/>
                             </w:rPr>
-                            <w:drawing>
-                              <wp:inline distT="0" distB="0" distL="0" distR="0" wp14:anchorId="0E9572A0" wp14:editId="165B2803">
-                                <wp:extent cx="4982" cy="4985"/>
-                                <wp:effectExtent l="0" t="0" r="0" b="0"/>
-                                <wp:docPr id="3657" name="Picture 3657"/>
-                                <wp:cNvGraphicFramePr/>
-                                <a:graphic xmlns:a="http://schemas.openxmlformats.org/drawingml/2006/main">
-                                  <a:graphicData uri="http://schemas.openxmlformats.org/drawingml/2006/picture">
-                                    <pic:pic xmlns:pic="http://schemas.openxmlformats.org/drawingml/2006/picture">
-                                      <pic:nvPicPr>
-                                        <pic:cNvPr id="3657" name="Picture 3657"/>
-                                        <pic:cNvPicPr/>
-                                      </pic:nvPicPr>
-                                      <pic:blipFill>
-                                        <a:blip r:embed="rId7"/>
-                                        <a:stretch>
-                                          <a:fillRect/>
-                                        </a:stretch>
-                                      </pic:blipFill>
-                                      <pic:spPr>
-                                        <a:xfrm>
-                                          <a:off x="0" y="0"/>
-                                          <a:ext cx="4982" cy="4985"/>
-                                        </a:xfrm>
-                                        <a:prstGeom prst="rect">
-                                          <a:avLst/>
-                                        </a:prstGeom>
-                                      </pic:spPr>
-                                    </pic:pic>
-                                  </a:graphicData>
-                                </a:graphic>
-                              </wp:inline>
-                            </w:drawing>
+                            <w:t>Library Management System.</w:t>
                           </w:r>
-                          <w:r>
-                            <w:rPr>
-                              <w:color w:val="595959" w:themeColor="text1" w:themeTint="A6"/>
-                              <w:sz w:val="20"/>
-                              <w:szCs w:val="20"/>
-                            </w:rPr>
-                            <w:t>situation:</w:t>
-                          </w:r>
-                        </w:p>
-                        <w:p>
-                          <w:pPr>
-                            <w:pStyle w:val="NoSpacing"/>
-                            <w:jc w:val="right"/>
-                            <w:rPr>
-                              <w:color w:val="595959" w:themeColor="text1" w:themeTint="A6"/>
-                              <w:sz w:val="20"/>
-                              <w:szCs w:val="20"/>
-                            </w:rPr>
-                          </w:pPr>
-                          <w:r>
-                            <w:rPr>
-                              <w:color w:val="595959" w:themeColor="text1" w:themeTint="A6"/>
-                              <w:sz w:val="20"/>
-                              <w:szCs w:val="20"/>
-                            </w:rPr>
-                            <w:t>An airline offers only flights in Germany and Europe. Under special conditions a discount is offered — a discount with respect to the normal airfare.</w:t>
-                          </w:r>
-                        </w:p>
-                        <w:p>
-                          <w:pPr>
-                            <w:pStyle w:val="NoSpacing"/>
-                            <w:jc w:val="right"/>
-                            <w:rPr>
-                              <w:color w:val="595959" w:themeColor="text1" w:themeTint="A6"/>
-                              <w:sz w:val="20"/>
-                              <w:szCs w:val="20"/>
-                            </w:rPr>
-                          </w:pPr>
+                          <w:bookmarkEnd w:id="2"/>
+                          <w:bookmarkEnd w:id="3"/>
                         </w:p>
                       </w:txbxContent>
                     </v:textbox>
@@ -766,7 +632,7 @@
                                         <w:sz w:val="64"/>
                                         <w:szCs w:val="64"/>
                                       </w:rPr>
-                                      <w:t>4</w:t>
+                                      <w:t>5</w:t>
                                     </w:r>
                                   </w:sdtContent>
                                 </w:sdt>
@@ -876,7 +742,7 @@
                                   <w:sz w:val="64"/>
                                   <w:szCs w:val="64"/>
                                 </w:rPr>
-                                <w:t>4</w:t>
+                                <w:t>5</w:t>
                               </w:r>
                             </w:sdtContent>
                           </w:sdt>
@@ -960,7 +826,7 @@
           <w:sz w:val="36"/>
           <w:szCs w:val="36"/>
         </w:rPr>
-        <w:t>4</w:t>
+        <w:t>5</w:t>
       </w:r>
     </w:p>
     <w:p/>
@@ -982,801 +848,105 @@
     </w:p>
     <w:p>
       <w:pPr>
-        <w:spacing w:after="217" w:line="216" w:lineRule="auto"/>
-        <w:ind w:right="409"/>
-        <w:jc w:val="both"/>
-      </w:pPr>
-      <w:r>
-        <w:t xml:space="preserve">Develop a complete </w:t>
-      </w:r>
-      <w:r>
-        <w:t>limited-entry</w:t>
-      </w:r>
-      <w:r>
-        <w:t xml:space="preserve"> decision table for the following decision </w:t>
-      </w:r>
-      <w:r>
-        <w:rPr>
-          <w:noProof/>
-        </w:rPr>
-        <w:drawing>
-          <wp:inline distT="0" distB="0" distL="0" distR="0" wp14:anchorId="6EBBB912" wp14:editId="32B7EBDD">
-            <wp:extent cx="4982" cy="4985"/>
-            <wp:effectExtent l="0" t="0" r="0" b="0"/>
-            <wp:docPr id="8" name="Picture 8"/>
-            <wp:cNvGraphicFramePr/>
-            <a:graphic xmlns:a="http://schemas.openxmlformats.org/drawingml/2006/main">
-              <a:graphicData uri="http://schemas.openxmlformats.org/drawingml/2006/picture">
-                <pic:pic xmlns:pic="http://schemas.openxmlformats.org/drawingml/2006/picture">
-                  <pic:nvPicPr>
-                    <pic:cNvPr id="3657" name="Picture 3657"/>
-                    <pic:cNvPicPr/>
-                  </pic:nvPicPr>
-                  <pic:blipFill>
-                    <a:blip r:embed="rId7"/>
-                    <a:stretch>
-                      <a:fillRect/>
-                    </a:stretch>
-                  </pic:blipFill>
-                  <pic:spPr>
-                    <a:xfrm>
-                      <a:off x="0" y="0"/>
-                      <a:ext cx="4982" cy="4985"/>
-                    </a:xfrm>
-                    <a:prstGeom prst="rect">
-                      <a:avLst/>
-                    </a:prstGeom>
-                  </pic:spPr>
-                </pic:pic>
-              </a:graphicData>
-            </a:graphic>
-          </wp:inline>
-        </w:drawing>
-      </w:r>
-      <w:r>
-        <w:t>situation:</w:t>
-      </w:r>
-    </w:p>
-    <w:p>
-      <w:pPr>
         <w:spacing w:after="141" w:line="216" w:lineRule="auto"/>
         <w:ind w:right="409"/>
         <w:jc w:val="both"/>
       </w:pPr>
       <w:r>
-        <w:t>An airline offers only flights in Germany and Europe. Under special conditions a discount is offered — a discount with respect to the normal airfare.</w:t>
+        <w:t>Create a test plan document for Library Management System.</w:t>
       </w:r>
     </w:p>
     <w:p>
       <w:pPr>
-        <w:spacing w:after="94"/>
+        <w:pStyle w:val="Heading2"/>
         <w:rPr>
           <w:b/>
           <w:bCs/>
-          <w:sz w:val="18"/>
-          <w:szCs w:val="18"/>
-        </w:rPr>
-      </w:pPr>
-      <w:r>
+        </w:rPr>
+      </w:pPr>
+    </w:p>
+    <w:p>
+      <w:pPr>
+        <w:pStyle w:val="Heading2"/>
         <w:rPr>
           <w:b/>
           <w:bCs/>
-          <w:sz w:val="24"/>
-          <w:szCs w:val="18"/>
-        </w:rPr>
-        <w:t>Rules:</w:t>
+        </w:rPr>
+      </w:pPr>
+      <w:r>
+        <w:rPr>
+          <w:b/>
+          <w:bCs/>
+        </w:rPr>
+        <w:t>Theory</w:t>
+      </w:r>
+      <w:r>
+        <w:rPr>
+          <w:b/>
+          <w:bCs/>
+        </w:rPr>
+        <w:t>:</w:t>
       </w:r>
     </w:p>
     <w:p>
       <w:pPr>
-        <w:numPr>
-          <w:ilvl w:val="1"/>
-          <w:numId w:val="17"/>
-        </w:numPr>
-        <w:spacing w:after="141" w:line="216" w:lineRule="auto"/>
-        <w:ind w:right="409" w:hanging="133"/>
         <w:jc w:val="both"/>
       </w:pPr>
       <w:r>
-        <w:t>Passengers older than 18 with destinations in Germany are offered a discount at 20%, if the departure is not on a Monday or Friday- If the passengers stay at least 6 days at the destination, an additional discount of 10% is offered.</w:t>
+        <w:t xml:space="preserve">A Test Plan is a detailed document that describes the test strategy, objectives, schedule, estimation, deliverables, and resources required to perform testing for a software product. </w:t>
+      </w:r>
+      <w:r>
+        <w:t>A test</w:t>
+      </w:r>
+      <w:r>
+        <w:t xml:space="preserve"> Plan helps us determine the effort needed to validate the quality of the application under test. The test plan serves as a blueprint to conduct software testing activities as a defined process, which is minutely monitored and controlled by the test manager.</w:t>
       </w:r>
     </w:p>
     <w:p>
       <w:pPr>
-        <w:numPr>
-          <w:ilvl w:val="1"/>
-          <w:numId w:val="17"/>
-        </w:numPr>
-        <w:spacing w:after="141" w:line="216" w:lineRule="auto"/>
-        <w:ind w:right="409" w:hanging="133"/>
         <w:jc w:val="both"/>
-      </w:pPr>
-      <w:r>
-        <w:t xml:space="preserve">For destinations outside Of Germany passengers are offered a discount </w:t>
-      </w:r>
-      <w:proofErr w:type="gramStart"/>
-      <w:r>
-        <w:t>Of</w:t>
-      </w:r>
-      <w:proofErr w:type="gramEnd"/>
-      <w:r>
-        <w:t xml:space="preserve"> 25%, </w:t>
-      </w:r>
-      <w:r>
-        <w:rPr>
-          <w:noProof/>
-        </w:rPr>
-        <w:drawing>
-          <wp:inline distT="0" distB="0" distL="0" distR="0" wp14:anchorId="54E04EBB" wp14:editId="3C3946C8">
-            <wp:extent cx="4983" cy="4984"/>
-            <wp:effectExtent l="0" t="0" r="0" b="0"/>
-            <wp:docPr id="3658" name="Picture 3658"/>
-            <wp:cNvGraphicFramePr/>
-            <a:graphic xmlns:a="http://schemas.openxmlformats.org/drawingml/2006/main">
-              <a:graphicData uri="http://schemas.openxmlformats.org/drawingml/2006/picture">
-                <pic:pic xmlns:pic="http://schemas.openxmlformats.org/drawingml/2006/picture">
-                  <pic:nvPicPr>
-                    <pic:cNvPr id="3658" name="Picture 3658"/>
-                    <pic:cNvPicPr/>
-                  </pic:nvPicPr>
-                  <pic:blipFill>
-                    <a:blip r:embed="rId8"/>
-                    <a:stretch>
-                      <a:fillRect/>
-                    </a:stretch>
-                  </pic:blipFill>
-                  <pic:spPr>
-                    <a:xfrm>
-                      <a:off x="0" y="0"/>
-                      <a:ext cx="4983" cy="4984"/>
-                    </a:xfrm>
-                    <a:prstGeom prst="rect">
-                      <a:avLst/>
-                    </a:prstGeom>
-                  </pic:spPr>
-                </pic:pic>
-              </a:graphicData>
-            </a:graphic>
-          </wp:inline>
-        </w:drawing>
-      </w:r>
-      <w:r>
-        <w:t>if the departure is not on a Monday or Friday.</w:t>
-      </w:r>
+        <w:rPr>
+          <w:b/>
+          <w:bCs/>
+        </w:rPr>
+      </w:pPr>
     </w:p>
     <w:p>
       <w:pPr>
-        <w:numPr>
-          <w:ilvl w:val="1"/>
-          <w:numId w:val="17"/>
-        </w:numPr>
-        <w:spacing w:after="204" w:line="216" w:lineRule="auto"/>
-        <w:ind w:right="409" w:hanging="133"/>
         <w:jc w:val="both"/>
-      </w:pPr>
-      <w:r>
-        <w:t>Passengers older than 2 but younger than 18 years are offered a discount of 40% for all destinations.</w:t>
+        <w:rPr>
+          <w:b/>
+          <w:bCs/>
+        </w:rPr>
+      </w:pPr>
+      <w:r>
+        <w:rPr>
+          <w:b/>
+          <w:bCs/>
+        </w:rPr>
+        <w:t>How to write a test plan</w:t>
+      </w:r>
+      <w:r>
+        <w:rPr>
+          <w:b/>
+          <w:bCs/>
+        </w:rPr>
+        <w:t>:</w:t>
       </w:r>
     </w:p>
     <w:p>
       <w:pPr>
-        <w:numPr>
-          <w:ilvl w:val="1"/>
-          <w:numId w:val="17"/>
-        </w:numPr>
-        <w:spacing w:after="141" w:line="216" w:lineRule="auto"/>
-        <w:ind w:right="409" w:hanging="133"/>
-        <w:jc w:val="both"/>
-      </w:pPr>
-      <w:r>
-        <w:t xml:space="preserve">Children under 2 </w:t>
-      </w:r>
-      <w:proofErr w:type="gramStart"/>
-      <w:r>
-        <w:t>travel</w:t>
-      </w:r>
-      <w:proofErr w:type="gramEnd"/>
-      <w:r>
-        <w:t xml:space="preserve"> for free.</w:t>
-      </w:r>
-    </w:p>
-    <w:p>
-      <w:pPr>
-        <w:spacing w:after="141" w:line="216" w:lineRule="auto"/>
-        <w:ind w:right="409"/>
-        <w:jc w:val="both"/>
-      </w:pPr>
-      <w:r>
-        <w:t>For each rule, design the test case</w:t>
-      </w:r>
-    </w:p>
-    <w:p>
-      <w:pPr>
-        <w:pStyle w:val="Heading2"/>
-        <w:rPr>
-          <w:b/>
-          <w:bCs/>
-        </w:rPr>
-      </w:pPr>
-    </w:p>
-    <w:p>
-      <w:pPr>
-        <w:pStyle w:val="Heading2"/>
-        <w:rPr>
-          <w:b/>
-          <w:bCs/>
-        </w:rPr>
-      </w:pPr>
-      <w:r>
-        <w:rPr>
-          <w:b/>
-          <w:bCs/>
-        </w:rPr>
-        <w:t>Theory</w:t>
-      </w:r>
-      <w:r>
-        <w:rPr>
-          <w:b/>
-          <w:bCs/>
-        </w:rPr>
-        <w:t>:</w:t>
-      </w:r>
-    </w:p>
-    <w:p>
-      <w:pPr>
-        <w:jc w:val="both"/>
-      </w:pPr>
-      <w:r>
-        <w:t>A decision table is a brief visual representation for specifying which actions to perform depending on given conditions. The information represented in decision tables can also be represented as decision trees or in a programming language using if-then-else and switch-case statements. </w:t>
-      </w:r>
-    </w:p>
-    <w:p>
-      <w:pPr>
-        <w:jc w:val="both"/>
-      </w:pPr>
-      <w:r>
-        <w:t>A decision table is a good way to settle with different combination inputs with their corresponding outputs and is also called a cause-effect table. The reason to call cause-effect table is a related logical diagramming technique called cause-effect graphing that is basically used to obtain the decision table. </w:t>
-      </w:r>
-    </w:p>
-    <w:p>
-      <w:pPr>
-        <w:jc w:val="both"/>
-        <w:rPr>
-          <w:b/>
-          <w:bCs/>
-        </w:rPr>
-      </w:pPr>
-    </w:p>
-    <w:p>
-      <w:pPr>
-        <w:jc w:val="both"/>
-      </w:pPr>
-      <w:r>
-        <w:rPr>
-          <w:b/>
-          <w:bCs/>
-        </w:rPr>
-        <w:t>Importance of Decision Table:</w:t>
-      </w:r>
-    </w:p>
-    <w:p>
-      <w:pPr>
-        <w:numPr>
-          <w:ilvl w:val="0"/>
-          <w:numId w:val="18"/>
-        </w:numPr>
-        <w:jc w:val="both"/>
-      </w:pPr>
-      <w:r>
-        <w:t>Decision tables are very much helpful in test design techniques.</w:t>
-      </w:r>
-    </w:p>
-    <w:p>
-      <w:pPr>
-        <w:numPr>
-          <w:ilvl w:val="0"/>
-          <w:numId w:val="18"/>
-        </w:numPr>
-        <w:jc w:val="both"/>
-      </w:pPr>
-      <w:r>
-        <w:t>It helps testers to search the effects of combinations of different inputs and other software states that must correctly implement business rules.</w:t>
-      </w:r>
-    </w:p>
-    <w:p>
-      <w:pPr>
-        <w:numPr>
-          <w:ilvl w:val="0"/>
-          <w:numId w:val="18"/>
-        </w:numPr>
-        <w:jc w:val="both"/>
-      </w:pPr>
-      <w:r>
-        <w:t>It provides a regular way of starting complex business rules, that is helpful for developers as well as for testers.</w:t>
-      </w:r>
-    </w:p>
-    <w:p>
-      <w:pPr>
-        <w:numPr>
-          <w:ilvl w:val="0"/>
-          <w:numId w:val="18"/>
-        </w:numPr>
-        <w:jc w:val="both"/>
-      </w:pPr>
-      <w:r>
-        <w:t>It assists in the development process with the developer to do a better job. Testing with all combinations might be impractical.</w:t>
-      </w:r>
-    </w:p>
-    <w:p>
-      <w:pPr>
-        <w:numPr>
-          <w:ilvl w:val="0"/>
-          <w:numId w:val="18"/>
-        </w:numPr>
-        <w:jc w:val="both"/>
-      </w:pPr>
-      <w:r>
-        <w:lastRenderedPageBreak/>
-        <w:t>A decision table is basically an outstanding technique used in both testing and requirements management.</w:t>
-      </w:r>
-    </w:p>
-    <w:p>
-      <w:pPr>
-        <w:numPr>
-          <w:ilvl w:val="0"/>
-          <w:numId w:val="18"/>
-        </w:numPr>
-        <w:jc w:val="both"/>
-      </w:pPr>
-      <w:r>
-        <w:t>It is a structured exercise to prepare requirements when dealing with complex business rules.</w:t>
-      </w:r>
-    </w:p>
-    <w:p>
-      <w:pPr>
-        <w:numPr>
-          <w:ilvl w:val="0"/>
-          <w:numId w:val="18"/>
-        </w:numPr>
-        <w:jc w:val="both"/>
-      </w:pPr>
-      <w:r>
-        <w:t>It is also used in model complicated logic.</w:t>
-      </w:r>
-    </w:p>
-    <w:p>
-      <w:pPr>
-        <w:rPr>
-          <w:b/>
-          <w:bCs/>
-        </w:rPr>
-      </w:pPr>
-    </w:p>
-    <w:p>
-      <w:r>
-        <w:rPr>
-          <w:b/>
-          <w:bCs/>
-        </w:rPr>
-        <w:t>Advantages</w:t>
-      </w:r>
-      <w:r>
-        <w:rPr>
-          <w:b/>
-          <w:bCs/>
-        </w:rPr>
-        <w:t xml:space="preserve"> of Decision Table:</w:t>
-      </w:r>
-      <w:r>
-        <w:t> </w:t>
-      </w:r>
-    </w:p>
-    <w:p>
-      <w:pPr>
-        <w:numPr>
-          <w:ilvl w:val="0"/>
-          <w:numId w:val="19"/>
-        </w:numPr>
-      </w:pPr>
-      <w:r>
-        <w:t>Any complex business flow can be easily converted into test scenarios &amp; test cases using this technique.</w:t>
-      </w:r>
-    </w:p>
-    <w:p>
-      <w:pPr>
-        <w:numPr>
-          <w:ilvl w:val="0"/>
-          <w:numId w:val="19"/>
-        </w:numPr>
-      </w:pPr>
-      <w:r>
-        <w:t>Decision tables work iteratively which means the table created at the first iteration is used as input tables for the next tables. The iteration is done only if the initial table is not satisfactory.</w:t>
-      </w:r>
-    </w:p>
-    <w:p>
-      <w:pPr>
-        <w:numPr>
-          <w:ilvl w:val="0"/>
-          <w:numId w:val="19"/>
-        </w:numPr>
-      </w:pPr>
-      <w:r>
-        <w:t>Simple to understand and everyone can use this method to design the test scenarios &amp; test cases.</w:t>
-      </w:r>
-    </w:p>
-    <w:p>
-      <w:pPr>
-        <w:numPr>
-          <w:ilvl w:val="0"/>
-          <w:numId w:val="19"/>
-        </w:numPr>
-      </w:pPr>
-      <w:r>
-        <w:t>It provides complete coverage of test cases which helps to reduce the rework on writing test scenarios &amp; test cases.</w:t>
-      </w:r>
-    </w:p>
-    <w:p>
-      <w:pPr>
-        <w:numPr>
-          <w:ilvl w:val="0"/>
-          <w:numId w:val="19"/>
-        </w:numPr>
-      </w:pPr>
-      <w:r>
-        <w:t>These tables guarantee that we consider every possible combination of condition values. This is known as its completeness property.</w:t>
-      </w:r>
-    </w:p>
-    <w:p>
-      <w:pPr>
-        <w:jc w:val="both"/>
-      </w:pPr>
-    </w:p>
-    <w:p>
-      <w:pPr>
-        <w:pStyle w:val="Heading2"/>
-        <w:rPr>
-          <w:b/>
-          <w:bCs/>
-        </w:rPr>
-      </w:pPr>
-      <w:r>
-        <w:rPr>
-          <w:b/>
-          <w:bCs/>
-        </w:rPr>
-        <w:t>So</w:t>
-      </w:r>
-      <w:r>
-        <w:rPr>
-          <w:b/>
-          <w:bCs/>
-        </w:rPr>
-        <w:t>lution</w:t>
-      </w:r>
-      <w:r>
-        <w:rPr>
-          <w:b/>
-          <w:bCs/>
-        </w:rPr>
-        <w:t>:</w:t>
-      </w:r>
-    </w:p>
-    <w:p>
-      <w:pPr>
-        <w:rPr>
-          <w:rFonts w:eastAsia="Times New Roman" w:cs="Times New Roman"/>
-          <w:b/>
-          <w:bCs/>
-        </w:rPr>
-      </w:pPr>
-    </w:p>
-    <w:p>
-      <w:pPr>
-        <w:rPr>
-          <w:rFonts w:eastAsia="Times New Roman" w:cs="Times New Roman"/>
-          <w:b/>
-          <w:bCs/>
-        </w:rPr>
-      </w:pPr>
-      <w:r>
-        <w:rPr>
-          <w:rFonts w:eastAsia="Times New Roman" w:cs="Times New Roman"/>
-          <w:b/>
-          <w:bCs/>
-        </w:rPr>
-        <w:t>Airline Passenger Discount Policy</w:t>
-      </w:r>
-    </w:p>
-    <w:p>
-      <w:pPr>
-        <w:rPr>
-          <w:rFonts w:eastAsia="Times New Roman" w:cs="Times New Roman"/>
-        </w:rPr>
-      </w:pPr>
-      <w:r>
-        <w:rPr>
-          <w:rFonts w:eastAsia="Times New Roman" w:cs="Times New Roman"/>
-        </w:rPr>
-        <w:t>An airline offers only flights to India and Asia. Under special conditions, a discount is offered on the normal airfare:</w:t>
-      </w:r>
-    </w:p>
-    <w:p>
-      <w:pPr>
-        <w:numPr>
-          <w:ilvl w:val="0"/>
-          <w:numId w:val="20"/>
-        </w:numPr>
-        <w:rPr>
-          <w:rFonts w:eastAsia="Times New Roman" w:cs="Times New Roman"/>
-        </w:rPr>
-      </w:pPr>
-      <w:r>
-        <w:rPr>
-          <w:rFonts w:eastAsia="Times New Roman" w:cs="Times New Roman"/>
-        </w:rPr>
-        <w:t>Passengers older than 18 with destinations in India are offered a discount of 20%, as long as the departure is not on a Monday or Friday.</w:t>
-      </w:r>
-    </w:p>
-    <w:p>
-      <w:pPr>
-        <w:numPr>
-          <w:ilvl w:val="0"/>
-          <w:numId w:val="20"/>
-        </w:numPr>
-        <w:rPr>
-          <w:rFonts w:eastAsia="Times New Roman" w:cs="Times New Roman"/>
-        </w:rPr>
-      </w:pPr>
-      <w:r>
-        <w:rPr>
-          <w:rFonts w:eastAsia="Times New Roman" w:cs="Times New Roman"/>
-        </w:rPr>
-        <w:t>For destinations outside of India, passengers are offered a discount of 25%, if the departure is not on a Monday or Friday.</w:t>
-      </w:r>
-    </w:p>
-    <w:p>
-      <w:pPr>
-        <w:numPr>
-          <w:ilvl w:val="0"/>
-          <w:numId w:val="20"/>
-        </w:numPr>
-        <w:rPr>
-          <w:rFonts w:eastAsia="Times New Roman" w:cs="Times New Roman"/>
-        </w:rPr>
-      </w:pPr>
-      <w:r>
-        <w:rPr>
-          <w:rFonts w:eastAsia="Times New Roman" w:cs="Times New Roman"/>
-        </w:rPr>
-        <w:t>Passengers who stay at least 6 days at their destination receive an additional discount of 10%.</w:t>
-      </w:r>
-    </w:p>
-    <w:p>
-      <w:pPr>
-        <w:numPr>
-          <w:ilvl w:val="0"/>
-          <w:numId w:val="20"/>
-        </w:numPr>
-        <w:rPr>
-          <w:rFonts w:eastAsia="Times New Roman" w:cs="Times New Roman"/>
-        </w:rPr>
-      </w:pPr>
-      <w:r>
-        <w:rPr>
-          <w:rFonts w:eastAsia="Times New Roman" w:cs="Times New Roman"/>
-        </w:rPr>
-        <w:t>Passengers older than 2 but younger than 18 years are offered a discount of 40% for all destinations.</w:t>
-      </w:r>
-    </w:p>
-    <w:p>
-      <w:pPr>
-        <w:numPr>
-          <w:ilvl w:val="0"/>
-          <w:numId w:val="20"/>
-        </w:numPr>
-        <w:rPr>
-          <w:rFonts w:eastAsia="Times New Roman" w:cs="Times New Roman"/>
-        </w:rPr>
-      </w:pPr>
-      <w:r>
-        <w:rPr>
-          <w:rFonts w:eastAsia="Times New Roman" w:cs="Times New Roman"/>
-        </w:rPr>
-        <w:t>Children 2 and under travel for free.</w:t>
-      </w:r>
-    </w:p>
-    <w:p>
-      <w:pPr>
-        <w:rPr>
-          <w:b/>
-          <w:bCs/>
-        </w:rPr>
-      </w:pPr>
-      <w:r>
-        <w:rPr>
-          <w:b/>
-          <w:bCs/>
-        </w:rPr>
-        <w:lastRenderedPageBreak/>
-        <w:t>Extracting Rules</w:t>
-      </w:r>
-    </w:p>
-    <w:p>
-      <w:pPr>
-        <w:rPr>
-          <w:b/>
-          <w:bCs/>
-        </w:rPr>
-      </w:pPr>
-      <w:r>
-        <w:rPr>
-          <w:b/>
-          <w:bCs/>
-        </w:rPr>
-        <w:t>Conditions:</w:t>
-      </w:r>
-    </w:p>
-    <w:p>
-      <w:pPr>
-        <w:numPr>
-          <w:ilvl w:val="0"/>
-          <w:numId w:val="21"/>
-        </w:numPr>
-      </w:pPr>
-      <w:r>
-        <w:t>Destination (India, Asia)</w:t>
-      </w:r>
-    </w:p>
-    <w:p>
-      <w:pPr>
-        <w:numPr>
-          <w:ilvl w:val="0"/>
-          <w:numId w:val="21"/>
-        </w:numPr>
-      </w:pPr>
-      <w:r>
-        <w:t>Passenger Age (&lt;= 2, &gt; 2 &amp;&amp; &lt; 18, &gt; 18</w:t>
-      </w:r>
-    </w:p>
-    <w:p>
-      <w:pPr>
-        <w:numPr>
-          <w:ilvl w:val="0"/>
-          <w:numId w:val="21"/>
-        </w:numPr>
-      </w:pPr>
-      <w:r>
-        <w:t>Depart on Monday or Friday (Yes, No)</w:t>
-      </w:r>
-    </w:p>
-    <w:p>
-      <w:pPr>
-        <w:numPr>
-          <w:ilvl w:val="0"/>
-          <w:numId w:val="21"/>
-        </w:numPr>
-      </w:pPr>
-      <w:r>
-        <w:t>Stay 6 days or more (Yes, No)</w:t>
-      </w:r>
-    </w:p>
-    <w:p>
-      <w:pPr>
-        <w:rPr>
-          <w:b/>
-          <w:bCs/>
-        </w:rPr>
-      </w:pPr>
-      <w:r>
-        <w:rPr>
-          <w:b/>
-          <w:bCs/>
-        </w:rPr>
-        <w:t>Actions:</w:t>
-      </w:r>
-    </w:p>
-    <w:p>
-      <w:pPr>
-        <w:numPr>
-          <w:ilvl w:val="0"/>
-          <w:numId w:val="22"/>
-        </w:numPr>
-      </w:pPr>
-      <w:r>
-        <w:t>Travel Free</w:t>
-      </w:r>
-    </w:p>
-    <w:p>
-      <w:pPr>
-        <w:numPr>
-          <w:ilvl w:val="0"/>
-          <w:numId w:val="22"/>
-        </w:numPr>
-      </w:pPr>
-      <w:r>
-        <w:t>0% discount</w:t>
-      </w:r>
-    </w:p>
-    <w:p>
-      <w:pPr>
-        <w:numPr>
-          <w:ilvl w:val="0"/>
-          <w:numId w:val="22"/>
-        </w:numPr>
-      </w:pPr>
-      <w:r>
-        <w:t>10% discount</w:t>
-      </w:r>
-    </w:p>
-    <w:p>
-      <w:pPr>
-        <w:numPr>
-          <w:ilvl w:val="0"/>
-          <w:numId w:val="22"/>
-        </w:numPr>
-      </w:pPr>
-      <w:r>
-        <w:t>20% discount</w:t>
-      </w:r>
-    </w:p>
-    <w:p>
-      <w:pPr>
-        <w:numPr>
-          <w:ilvl w:val="0"/>
-          <w:numId w:val="22"/>
-        </w:numPr>
-      </w:pPr>
-      <w:r>
-        <w:t>40% discount</w:t>
-      </w:r>
-    </w:p>
-    <w:p>
-      <w:r>
-        <w:rPr>
-          <w:b/>
-          <w:bCs/>
-        </w:rPr>
-        <w:t>Number of rules:</w:t>
-      </w:r>
-      <w:r>
-        <w:t xml:space="preserve"> 2 values * 3 values * 2 values * 2 values = 24 rules</w:t>
-      </w:r>
-    </w:p>
-    <w:p>
-      <w:pPr>
-        <w:rPr>
-          <w:sz w:val="18"/>
-          <w:szCs w:val="18"/>
-        </w:rPr>
-      </w:pPr>
-    </w:p>
-    <w:p>
-      <w:pPr>
-        <w:rPr>
-          <w:b/>
-          <w:bCs/>
-        </w:rPr>
-      </w:pPr>
-      <w:r>
-        <w:rPr>
-          <w:b/>
-          <w:bCs/>
-        </w:rPr>
-        <w:t>Scenarios</w:t>
-      </w:r>
-    </w:p>
-    <w:p>
-      <w:pPr>
         <w:jc w:val="center"/>
       </w:pPr>
       <w:r>
+        <w:rPr>
+          <w:noProof/>
+        </w:rPr>
         <w:drawing>
-          <wp:inline distT="0" distB="0" distL="0" distR="0" wp14:anchorId="50656F8C" wp14:editId="01505356">
-            <wp:extent cx="4396740" cy="1511614"/>
-            <wp:effectExtent l="0" t="0" r="3810" b="0"/>
-            <wp:docPr id="10" name="Picture 10" descr="Scenarios Decision Table">
-              <a:hlinkClick xmlns:a="http://schemas.openxmlformats.org/drawingml/2006/main" r:id="rId9"/>
-            </wp:docPr>
+          <wp:inline distT="0" distB="0" distL="0" distR="0" wp14:anchorId="1C32C8DC" wp14:editId="6D589A6B">
+            <wp:extent cx="4709160" cy="3319555"/>
+            <wp:effectExtent l="0" t="0" r="0" b="0"/>
+            <wp:docPr id="1" name="Picture 1"/>
             <wp:cNvGraphicFramePr>
               <a:graphicFrameLocks xmlns:a="http://schemas.openxmlformats.org/drawingml/2006/main" noChangeAspect="1"/>
             </wp:cNvGraphicFramePr>
@@ -1784,15 +954,13 @@
               <a:graphicData uri="http://schemas.openxmlformats.org/drawingml/2006/picture">
                 <pic:pic xmlns:pic="http://schemas.openxmlformats.org/drawingml/2006/picture">
                   <pic:nvPicPr>
-                    <pic:cNvPr id="0" name="Picture 6" descr="Scenarios Decision Table">
-                      <a:hlinkClick r:id="rId9"/>
-                    </pic:cNvPr>
+                    <pic:cNvPr id="0" name="Picture 1"/>
                     <pic:cNvPicPr>
                       <a:picLocks noChangeAspect="1" noChangeArrowheads="1"/>
                     </pic:cNvPicPr>
                   </pic:nvPicPr>
                   <pic:blipFill>
-                    <a:blip r:embed="rId10">
+                    <a:blip r:embed="rId7">
                       <a:extLst>
                         <a:ext uri="{28A0092B-C50C-407E-A947-70E740481C1C}">
                           <a14:useLocalDpi xmlns:a14="http://schemas.microsoft.com/office/drawing/2010/main" val="0"/>
@@ -1807,7 +975,7 @@
                   <pic:spPr bwMode="auto">
                     <a:xfrm>
                       <a:off x="0" y="0"/>
-                      <a:ext cx="4416983" cy="1518573"/>
+                      <a:ext cx="4711986" cy="3321547"/>
                     </a:xfrm>
                     <a:prstGeom prst="rect">
                       <a:avLst/>
@@ -1826,6 +994,12 @@
     </w:p>
     <w:p>
       <w:pPr>
+        <w:jc w:val="both"/>
+      </w:pPr>
+    </w:p>
+    <w:p>
+      <w:pPr>
+        <w:pStyle w:val="Heading2"/>
         <w:rPr>
           <w:b/>
           <w:bCs/>
@@ -1836,25 +1010,433 @@
           <w:b/>
           <w:bCs/>
         </w:rPr>
-        <w:t>Reduced Table</w:t>
+        <w:t>So</w:t>
+      </w:r>
+      <w:r>
+        <w:rPr>
+          <w:b/>
+          <w:bCs/>
+        </w:rPr>
+        <w:t>lution</w:t>
+      </w:r>
+      <w:r>
+        <w:rPr>
+          <w:b/>
+          <w:bCs/>
+        </w:rPr>
+        <w:t>:</w:t>
       </w:r>
     </w:p>
     <w:p>
       <w:pPr>
-        <w:jc w:val="center"/>
-        <w:rPr>
+        <w:rPr>
+          <w:rFonts w:eastAsia="Times New Roman" w:cs="Times New Roman"/>
           <w:b/>
           <w:bCs/>
         </w:rPr>
       </w:pPr>
-      <w:r>
+    </w:p>
+    <w:p>
+      <w:pPr>
+        <w:rPr>
+          <w:rFonts w:eastAsia="Times New Roman" w:cs="Times New Roman"/>
+          <w:b/>
+          <w:bCs/>
+        </w:rPr>
+      </w:pPr>
+      <w:r>
+        <w:rPr>
+          <w:rFonts w:eastAsia="Times New Roman" w:cs="Times New Roman"/>
+          <w:b/>
+          <w:bCs/>
+        </w:rPr>
+        <w:t>What are the requirements of the library management system?</w:t>
+      </w:r>
+    </w:p>
+    <w:p>
+      <w:pPr>
+        <w:numPr>
+          <w:ilvl w:val="0"/>
+          <w:numId w:val="24"/>
+        </w:numPr>
+        <w:rPr>
+          <w:rFonts w:eastAsia="Times New Roman" w:cs="Times New Roman"/>
+        </w:rPr>
+      </w:pPr>
+      <w:r>
+        <w:rPr>
+          <w:rFonts w:eastAsia="Times New Roman" w:cs="Times New Roman"/>
+        </w:rPr>
+        <w:t>Users can register and log in.</w:t>
+      </w:r>
+    </w:p>
+    <w:p>
+      <w:pPr>
+        <w:numPr>
+          <w:ilvl w:val="0"/>
+          <w:numId w:val="24"/>
+        </w:numPr>
+        <w:rPr>
+          <w:rFonts w:eastAsia="Times New Roman" w:cs="Times New Roman"/>
+        </w:rPr>
+      </w:pPr>
+      <w:r>
+        <w:rPr>
+          <w:rFonts w:eastAsia="Times New Roman" w:cs="Times New Roman"/>
+        </w:rPr>
+        <w:lastRenderedPageBreak/>
+        <w:t>The user can search for the added books and check in or out.</w:t>
+      </w:r>
+    </w:p>
+    <w:p>
+      <w:pPr>
+        <w:numPr>
+          <w:ilvl w:val="0"/>
+          <w:numId w:val="24"/>
+        </w:numPr>
+        <w:rPr>
+          <w:rFonts w:eastAsia="Times New Roman" w:cs="Times New Roman"/>
+        </w:rPr>
+      </w:pPr>
+      <w:r>
+        <w:rPr>
+          <w:rFonts w:eastAsia="Times New Roman" w:cs="Times New Roman"/>
+        </w:rPr>
+        <w:t>The user can pay the fine or extend the duration of the borrowed period.</w:t>
+      </w:r>
+    </w:p>
+    <w:p>
+      <w:pPr>
+        <w:numPr>
+          <w:ilvl w:val="0"/>
+          <w:numId w:val="24"/>
+        </w:numPr>
+        <w:rPr>
+          <w:rFonts w:eastAsia="Times New Roman" w:cs="Times New Roman"/>
+        </w:rPr>
+      </w:pPr>
+      <w:r>
+        <w:rPr>
+          <w:rFonts w:eastAsia="Times New Roman" w:cs="Times New Roman"/>
+        </w:rPr>
+        <w:t>The user can change the password and other profile details.</w:t>
+      </w:r>
+    </w:p>
+    <w:p>
+      <w:pPr>
+        <w:numPr>
+          <w:ilvl w:val="0"/>
+          <w:numId w:val="24"/>
+        </w:numPr>
+        <w:rPr>
+          <w:rFonts w:eastAsia="Times New Roman" w:cs="Times New Roman"/>
+        </w:rPr>
+      </w:pPr>
+      <w:r>
+        <w:rPr>
+          <w:rFonts w:eastAsia="Times New Roman" w:cs="Times New Roman"/>
+        </w:rPr>
+        <w:t>The user can add books.</w:t>
+      </w:r>
+    </w:p>
+    <w:p>
+      <w:pPr>
+        <w:numPr>
+          <w:ilvl w:val="0"/>
+          <w:numId w:val="24"/>
+        </w:numPr>
+        <w:rPr>
+          <w:rFonts w:eastAsia="Times New Roman" w:cs="Times New Roman"/>
+        </w:rPr>
+      </w:pPr>
+      <w:r>
+        <w:rPr>
+          <w:rFonts w:eastAsia="Times New Roman" w:cs="Times New Roman"/>
+        </w:rPr>
+        <w:t>The user can place the holds and modify existing holds.</w:t>
+      </w:r>
+    </w:p>
+    <w:p>
+      <w:pPr>
+        <w:numPr>
+          <w:ilvl w:val="0"/>
+          <w:numId w:val="24"/>
+        </w:numPr>
+        <w:rPr>
+          <w:rFonts w:eastAsia="Times New Roman" w:cs="Times New Roman"/>
+        </w:rPr>
+      </w:pPr>
+      <w:r>
+        <w:rPr>
+          <w:rFonts w:eastAsia="Times New Roman" w:cs="Times New Roman"/>
+        </w:rPr>
+        <w:t>The user can manage the inventory of the books.</w:t>
+      </w:r>
+    </w:p>
+    <w:p>
+      <w:pPr>
+        <w:rPr>
+          <w:rFonts w:eastAsia="Times New Roman" w:cs="Times New Roman"/>
+        </w:rPr>
+      </w:pPr>
+      <w:r>
+        <w:rPr>
+          <w:rFonts w:eastAsia="Times New Roman" w:cs="Times New Roman"/>
+        </w:rPr>
+        <w:t xml:space="preserve">These are some of the common features expected from the library management system. </w:t>
+      </w:r>
+      <w:proofErr w:type="gramStart"/>
+      <w:r>
+        <w:rPr>
+          <w:rFonts w:eastAsia="Times New Roman" w:cs="Times New Roman"/>
+        </w:rPr>
+        <w:t>So</w:t>
+      </w:r>
+      <w:proofErr w:type="gramEnd"/>
+      <w:r>
+        <w:rPr>
+          <w:rFonts w:eastAsia="Times New Roman" w:cs="Times New Roman"/>
+        </w:rPr>
+        <w:t xml:space="preserve"> you have to write a test case for library management system to check for. In addition to these test scenarios, you have GUI-based software to check for bugs, usability, and functionality.</w:t>
+      </w:r>
+    </w:p>
+    <w:p>
+      <w:pPr>
+        <w:numPr>
+          <w:ilvl w:val="0"/>
+          <w:numId w:val="25"/>
+        </w:numPr>
+        <w:rPr>
+          <w:rFonts w:eastAsia="Times New Roman" w:cs="Times New Roman"/>
+        </w:rPr>
+      </w:pPr>
+      <w:r>
+        <w:rPr>
+          <w:rFonts w:eastAsia="Times New Roman" w:cs="Times New Roman"/>
+        </w:rPr>
+        <w:t xml:space="preserve">Test Scenario </w:t>
+      </w:r>
+      <w:proofErr w:type="gramStart"/>
+      <w:r>
+        <w:rPr>
+          <w:rFonts w:eastAsia="Times New Roman" w:cs="Times New Roman"/>
+        </w:rPr>
+        <w:t>For</w:t>
+      </w:r>
+      <w:proofErr w:type="gramEnd"/>
+      <w:r>
+        <w:rPr>
+          <w:rFonts w:eastAsia="Times New Roman" w:cs="Times New Roman"/>
+        </w:rPr>
+        <w:t xml:space="preserve"> Hospital Management System</w:t>
+      </w:r>
+    </w:p>
+    <w:p>
+      <w:pPr>
+        <w:numPr>
+          <w:ilvl w:val="0"/>
+          <w:numId w:val="25"/>
+        </w:numPr>
+        <w:rPr>
+          <w:rFonts w:eastAsia="Times New Roman" w:cs="Times New Roman"/>
+        </w:rPr>
+      </w:pPr>
+      <w:r>
+        <w:rPr>
+          <w:rFonts w:eastAsia="Times New Roman" w:cs="Times New Roman"/>
+        </w:rPr>
+        <w:t xml:space="preserve">Test Case </w:t>
+      </w:r>
+      <w:proofErr w:type="gramStart"/>
+      <w:r>
+        <w:rPr>
+          <w:rFonts w:eastAsia="Times New Roman" w:cs="Times New Roman"/>
+        </w:rPr>
+        <w:t>For</w:t>
+      </w:r>
+      <w:proofErr w:type="gramEnd"/>
+      <w:r>
+        <w:rPr>
+          <w:rFonts w:eastAsia="Times New Roman" w:cs="Times New Roman"/>
+        </w:rPr>
+        <w:t xml:space="preserve"> HR Payroll System</w:t>
+      </w:r>
+    </w:p>
+    <w:p>
+      <w:pPr>
+        <w:numPr>
+          <w:ilvl w:val="0"/>
+          <w:numId w:val="25"/>
+        </w:numPr>
+        <w:rPr>
+          <w:rFonts w:eastAsia="Times New Roman" w:cs="Times New Roman"/>
+        </w:rPr>
+      </w:pPr>
+      <w:r>
+        <w:rPr>
+          <w:rFonts w:eastAsia="Times New Roman" w:cs="Times New Roman"/>
+        </w:rPr>
+        <w:t xml:space="preserve">Test Case </w:t>
+      </w:r>
+      <w:proofErr w:type="gramStart"/>
+      <w:r>
+        <w:rPr>
+          <w:rFonts w:eastAsia="Times New Roman" w:cs="Times New Roman"/>
+        </w:rPr>
+        <w:t>For</w:t>
+      </w:r>
+      <w:proofErr w:type="gramEnd"/>
+      <w:r>
+        <w:rPr>
+          <w:rFonts w:eastAsia="Times New Roman" w:cs="Times New Roman"/>
+        </w:rPr>
+        <w:t xml:space="preserve"> Computer Keyboard</w:t>
+      </w:r>
+    </w:p>
+    <w:p>
+      <w:pPr>
+        <w:numPr>
+          <w:ilvl w:val="0"/>
+          <w:numId w:val="25"/>
+        </w:numPr>
+        <w:rPr>
+          <w:rFonts w:eastAsia="Times New Roman" w:cs="Times New Roman"/>
+        </w:rPr>
+      </w:pPr>
+      <w:r>
+        <w:rPr>
+          <w:rFonts w:eastAsia="Times New Roman" w:cs="Times New Roman"/>
+        </w:rPr>
+        <w:t xml:space="preserve">Test Case </w:t>
+      </w:r>
+      <w:proofErr w:type="gramStart"/>
+      <w:r>
+        <w:rPr>
+          <w:rFonts w:eastAsia="Times New Roman" w:cs="Times New Roman"/>
+        </w:rPr>
+        <w:t>For</w:t>
+      </w:r>
+      <w:proofErr w:type="gramEnd"/>
+      <w:r>
+        <w:rPr>
+          <w:rFonts w:eastAsia="Times New Roman" w:cs="Times New Roman"/>
+        </w:rPr>
+        <w:t xml:space="preserve"> Mouse</w:t>
+      </w:r>
+    </w:p>
+    <w:p>
+      <w:pPr>
+        <w:numPr>
+          <w:ilvl w:val="0"/>
+          <w:numId w:val="25"/>
+        </w:numPr>
+        <w:rPr>
+          <w:rFonts w:eastAsia="Times New Roman" w:cs="Times New Roman"/>
+        </w:rPr>
+      </w:pPr>
+      <w:r>
+        <w:rPr>
+          <w:rFonts w:eastAsia="Times New Roman" w:cs="Times New Roman"/>
+        </w:rPr>
+        <w:t xml:space="preserve">Test Case </w:t>
+      </w:r>
+      <w:proofErr w:type="gramStart"/>
+      <w:r>
+        <w:rPr>
+          <w:rFonts w:eastAsia="Times New Roman" w:cs="Times New Roman"/>
+        </w:rPr>
+        <w:t>For</w:t>
+      </w:r>
+      <w:proofErr w:type="gramEnd"/>
+      <w:r>
+        <w:rPr>
+          <w:rFonts w:eastAsia="Times New Roman" w:cs="Times New Roman"/>
+        </w:rPr>
+        <w:t xml:space="preserve"> New Folder</w:t>
+      </w:r>
+    </w:p>
+    <w:p>
+      <w:pPr>
+        <w:numPr>
+          <w:ilvl w:val="0"/>
+          <w:numId w:val="25"/>
+        </w:numPr>
+        <w:rPr>
+          <w:rFonts w:eastAsia="Times New Roman" w:cs="Times New Roman"/>
+        </w:rPr>
+      </w:pPr>
+      <w:r>
+        <w:rPr>
+          <w:rFonts w:eastAsia="Times New Roman" w:cs="Times New Roman"/>
+        </w:rPr>
+        <w:t xml:space="preserve">Test Case </w:t>
+      </w:r>
+      <w:proofErr w:type="gramStart"/>
+      <w:r>
+        <w:rPr>
+          <w:rFonts w:eastAsia="Times New Roman" w:cs="Times New Roman"/>
+        </w:rPr>
+        <w:t>For</w:t>
+      </w:r>
+      <w:proofErr w:type="gramEnd"/>
+      <w:r>
+        <w:rPr>
+          <w:rFonts w:eastAsia="Times New Roman" w:cs="Times New Roman"/>
+        </w:rPr>
+        <w:t xml:space="preserve"> Notepad</w:t>
+      </w:r>
+    </w:p>
+    <w:p>
+      <w:pPr>
+        <w:rPr>
+          <w:rFonts w:eastAsia="Times New Roman" w:cs="Times New Roman"/>
+        </w:rPr>
+      </w:pPr>
+    </w:p>
+    <w:p>
+      <w:pPr>
+        <w:rPr>
+          <w:b/>
+          <w:bCs/>
+        </w:rPr>
+      </w:pPr>
+      <w:r>
+        <w:rPr>
+          <w:b/>
+          <w:bCs/>
+        </w:rPr>
+        <w:t>What is Library Management System?</w:t>
+      </w:r>
+    </w:p>
+    <w:p>
+      <w:r>
+        <w:t>The purpose of a library management system is to operate a library with efficiency and reduce costs. The system is entirely automated and streamlines all the tasks involved in the operations of the library. The activities of book purchasing, cataloging, indexing, circulation recording, and stock checking are done by the Library Management System software. Such software eliminates the need for repetitive manual work and minimizes the chances of errors.</w:t>
+      </w:r>
+    </w:p>
+    <w:p>
+      <w:r>
+        <w:t>The library management system software helps in reducing operational costs. Managing a library manually is labor intensive and an immense amount of paperwork is involved. An automated system reduces the need for manpower and stationery. This leads to lower operational costs.</w:t>
+      </w:r>
+    </w:p>
+    <w:p>
+      <w:r>
+        <w:t>The system saves time for both the user and the librarian. With just a click the user can search for the books available in the library. The librarian can answer queries with ease regarding the availability of books. Adding, removing, or editing the database is a simple process. Adding new members or canceling existing memberships can be done with ease.</w:t>
+      </w:r>
+    </w:p>
+    <w:p>
+      <w:pPr>
+        <w:jc w:val="center"/>
+      </w:pPr>
+      <w:r>
+        <w:rPr>
+          <w:noProof/>
+        </w:rPr>
+        <w:lastRenderedPageBreak/>
         <w:drawing>
-          <wp:inline distT="0" distB="0" distL="0" distR="0" wp14:anchorId="647860FD" wp14:editId="36E6C558">
-            <wp:extent cx="3604260" cy="2039717"/>
+          <wp:inline distT="0" distB="0" distL="0" distR="0" wp14:anchorId="6DE8B3FA" wp14:editId="0E126BD8">
+            <wp:extent cx="5943600" cy="3761105"/>
             <wp:effectExtent l="0" t="0" r="0" b="0"/>
-            <wp:docPr id="12" name="Picture 12" descr="Reduced Table Decision Table">
-              <a:hlinkClick xmlns:a="http://schemas.openxmlformats.org/drawingml/2006/main" r:id="rId11"/>
-            </wp:docPr>
+            <wp:docPr id="2" name="Picture 2" descr="Library Management System ER Diagram"/>
             <wp:cNvGraphicFramePr>
               <a:graphicFrameLocks xmlns:a="http://schemas.openxmlformats.org/drawingml/2006/main" noChangeAspect="1"/>
             </wp:cNvGraphicFramePr>
@@ -1862,15 +1444,13 @@
               <a:graphicData uri="http://schemas.openxmlformats.org/drawingml/2006/picture">
                 <pic:pic xmlns:pic="http://schemas.openxmlformats.org/drawingml/2006/picture">
                   <pic:nvPicPr>
-                    <pic:cNvPr id="0" name="Picture 13" descr="Reduced Table Decision Table">
-                      <a:hlinkClick r:id="rId11"/>
-                    </pic:cNvPr>
+                    <pic:cNvPr id="0" name="Picture 3" descr="Library Management System ER Diagram"/>
                     <pic:cNvPicPr>
                       <a:picLocks noChangeAspect="1" noChangeArrowheads="1"/>
                     </pic:cNvPicPr>
                   </pic:nvPicPr>
                   <pic:blipFill>
-                    <a:blip r:embed="rId12">
+                    <a:blip r:embed="rId8">
                       <a:extLst>
                         <a:ext uri="{28A0092B-C50C-407E-A947-70E740481C1C}">
                           <a14:useLocalDpi xmlns:a14="http://schemas.microsoft.com/office/drawing/2010/main" val="0"/>
@@ -1885,7 +1465,7 @@
                   <pic:spPr bwMode="auto">
                     <a:xfrm>
                       <a:off x="0" y="0"/>
-                      <a:ext cx="3655664" cy="2068807"/>
+                      <a:ext cx="5943600" cy="3761105"/>
                     </a:xfrm>
                     <a:prstGeom prst="rect">
                       <a:avLst/>
@@ -1910,1460 +1490,145 @@
           <w:bCs/>
         </w:rPr>
       </w:pPr>
-      <w:r>
+    </w:p>
+    <w:p>
+      <w:pPr>
+        <w:pStyle w:val="Heading2"/>
         <w:rPr>
           <w:b/>
           <w:bCs/>
         </w:rPr>
-        <w:lastRenderedPageBreak/>
-        <w:t>Decision Table</w:t>
-      </w:r>
+      </w:pPr>
       <w:r>
         <w:rPr>
           <w:b/>
           <w:bCs/>
         </w:rPr>
-        <w:t>:</w:t>
+        <w:t>Decision Table</w:t>
       </w:r>
       <w:r>
         <w:rPr>
           <w:b/>
           <w:bCs/>
         </w:rPr>
-        <w:br/>
-      </w:r>
-    </w:p>
-    <w:tbl>
-      <w:tblPr>
-        <w:tblStyle w:val="GridTable4-Accent1"/>
-        <w:tblW w:w="0" w:type="auto"/>
-        <w:tblLayout w:type="fixed"/>
-        <w:tblLook w:val="04A0" w:firstRow="1" w:lastRow="0" w:firstColumn="1" w:lastColumn="0" w:noHBand="0" w:noVBand="1"/>
-      </w:tblPr>
-      <w:tblGrid>
-        <w:gridCol w:w="1248"/>
-        <w:gridCol w:w="1781"/>
-        <w:gridCol w:w="1305"/>
-        <w:gridCol w:w="1797"/>
-        <w:gridCol w:w="1775"/>
-        <w:gridCol w:w="1444"/>
-      </w:tblGrid>
-      <w:tr>
-        <w:trPr>
-          <w:cnfStyle w:val="100000000000" w:firstRow="1" w:lastRow="0" w:firstColumn="0" w:lastColumn="0" w:oddVBand="0" w:evenVBand="0" w:oddHBand="0" w:evenHBand="0" w:firstRowFirstColumn="0" w:firstRowLastColumn="0" w:lastRowFirstColumn="0" w:lastRowLastColumn="0"/>
-          <w:trHeight w:val="567"/>
-        </w:trPr>
-        <w:tc>
-          <w:tcPr>
-            <w:cnfStyle w:val="001000000000" w:firstRow="0" w:lastRow="0" w:firstColumn="1" w:lastColumn="0" w:oddVBand="0" w:evenVBand="0" w:oddHBand="0" w:evenHBand="0" w:firstRowFirstColumn="0" w:firstRowLastColumn="0" w:lastRowFirstColumn="0" w:lastRowLastColumn="0"/>
-            <w:tcW w:w="1248" w:type="dxa"/>
-            <w:hideMark/>
-          </w:tcPr>
-          <w:p>
-            <w:pPr>
-              <w:spacing w:after="160" w:line="259" w:lineRule="auto"/>
-            </w:pPr>
-          </w:p>
-        </w:tc>
-        <w:tc>
-          <w:tcPr>
-            <w:tcW w:w="1781" w:type="dxa"/>
-            <w:hideMark/>
-          </w:tcPr>
-          <w:p>
-            <w:pPr>
-              <w:spacing w:after="160" w:line="259" w:lineRule="auto"/>
-              <w:cnfStyle w:val="100000000000" w:firstRow="1" w:lastRow="0" w:firstColumn="0" w:lastColumn="0" w:oddVBand="0" w:evenVBand="0" w:oddHBand="0" w:evenHBand="0" w:firstRowFirstColumn="0" w:firstRowLastColumn="0" w:lastRowFirstColumn="0" w:lastRowLastColumn="0"/>
-            </w:pPr>
-            <w:r>
-              <w:t>Destination</w:t>
-            </w:r>
-          </w:p>
-        </w:tc>
-        <w:tc>
-          <w:tcPr>
-            <w:tcW w:w="1305" w:type="dxa"/>
-            <w:hideMark/>
-          </w:tcPr>
-          <w:p>
-            <w:pPr>
-              <w:spacing w:after="160" w:line="259" w:lineRule="auto"/>
-              <w:cnfStyle w:val="100000000000" w:firstRow="1" w:lastRow="0" w:firstColumn="0" w:lastColumn="0" w:oddVBand="0" w:evenVBand="0" w:oddHBand="0" w:evenHBand="0" w:firstRowFirstColumn="0" w:firstRowLastColumn="0" w:lastRowFirstColumn="0" w:lastRowLastColumn="0"/>
-            </w:pPr>
-            <w:r>
-              <w:t>Age</w:t>
-            </w:r>
-          </w:p>
-        </w:tc>
-        <w:tc>
-          <w:tcPr>
-            <w:tcW w:w="1797" w:type="dxa"/>
-            <w:hideMark/>
-          </w:tcPr>
-          <w:p>
-            <w:pPr>
-              <w:spacing w:after="160" w:line="259" w:lineRule="auto"/>
-              <w:cnfStyle w:val="100000000000" w:firstRow="1" w:lastRow="0" w:firstColumn="0" w:lastColumn="0" w:oddVBand="0" w:evenVBand="0" w:oddHBand="0" w:evenHBand="0" w:firstRowFirstColumn="0" w:firstRowLastColumn="0" w:lastRowFirstColumn="0" w:lastRowLastColumn="0"/>
-            </w:pPr>
-            <w:proofErr w:type="spellStart"/>
-            <w:r>
-              <w:t>IsWeekDay</w:t>
-            </w:r>
-            <w:proofErr w:type="spellEnd"/>
-          </w:p>
-        </w:tc>
-        <w:tc>
-          <w:tcPr>
-            <w:tcW w:w="1775" w:type="dxa"/>
-            <w:hideMark/>
-          </w:tcPr>
-          <w:p>
-            <w:pPr>
-              <w:spacing w:after="160" w:line="259" w:lineRule="auto"/>
-              <w:cnfStyle w:val="100000000000" w:firstRow="1" w:lastRow="0" w:firstColumn="0" w:lastColumn="0" w:oddVBand="0" w:evenVBand="0" w:oddHBand="0" w:evenHBand="0" w:firstRowFirstColumn="0" w:firstRowLastColumn="0" w:lastRowFirstColumn="0" w:lastRowLastColumn="0"/>
-            </w:pPr>
-            <w:r>
-              <w:t>MoreThan6</w:t>
-            </w:r>
-          </w:p>
-        </w:tc>
-        <w:tc>
-          <w:tcPr>
-            <w:tcW w:w="1444" w:type="dxa"/>
-            <w:hideMark/>
-          </w:tcPr>
-          <w:p>
-            <w:pPr>
-              <w:spacing w:after="160" w:line="259" w:lineRule="auto"/>
-              <w:cnfStyle w:val="100000000000" w:firstRow="1" w:lastRow="0" w:firstColumn="0" w:lastColumn="0" w:oddVBand="0" w:evenVBand="0" w:oddHBand="0" w:evenHBand="0" w:firstRowFirstColumn="0" w:firstRowLastColumn="0" w:lastRowFirstColumn="0" w:lastRowLastColumn="0"/>
-            </w:pPr>
-            <w:r>
-              <w:t>Discount</w:t>
-            </w:r>
-          </w:p>
-        </w:tc>
-      </w:tr>
-      <w:tr>
-        <w:trPr>
-          <w:cnfStyle w:val="000000100000" w:firstRow="0" w:lastRow="0" w:firstColumn="0" w:lastColumn="0" w:oddVBand="0" w:evenVBand="0" w:oddHBand="1" w:evenHBand="0" w:firstRowFirstColumn="0" w:firstRowLastColumn="0" w:lastRowFirstColumn="0" w:lastRowLastColumn="0"/>
-          <w:trHeight w:val="567"/>
-        </w:trPr>
-        <w:tc>
-          <w:tcPr>
-            <w:cnfStyle w:val="001000000000" w:firstRow="0" w:lastRow="0" w:firstColumn="1" w:lastColumn="0" w:oddVBand="0" w:evenVBand="0" w:oddHBand="0" w:evenHBand="0" w:firstRowFirstColumn="0" w:firstRowLastColumn="0" w:lastRowFirstColumn="0" w:lastRowLastColumn="0"/>
-            <w:tcW w:w="1248" w:type="dxa"/>
-            <w:hideMark/>
-          </w:tcPr>
-          <w:p>
-            <w:pPr>
-              <w:spacing w:after="160" w:line="259" w:lineRule="auto"/>
-            </w:pPr>
-            <w:r>
-              <w:t>Rule 1</w:t>
-            </w:r>
-          </w:p>
-        </w:tc>
-        <w:tc>
-          <w:tcPr>
-            <w:tcW w:w="1781" w:type="dxa"/>
-            <w:hideMark/>
-          </w:tcPr>
-          <w:p>
-            <w:pPr>
-              <w:spacing w:after="160" w:line="259" w:lineRule="auto"/>
-              <w:cnfStyle w:val="000000100000" w:firstRow="0" w:lastRow="0" w:firstColumn="0" w:lastColumn="0" w:oddVBand="0" w:evenVBand="0" w:oddHBand="1" w:evenHBand="0" w:firstRowFirstColumn="0" w:firstRowLastColumn="0" w:lastRowFirstColumn="0" w:lastRowLastColumn="0"/>
-            </w:pPr>
-          </w:p>
-        </w:tc>
-        <w:tc>
-          <w:tcPr>
-            <w:tcW w:w="1305" w:type="dxa"/>
-            <w:hideMark/>
-          </w:tcPr>
-          <w:p>
-            <w:pPr>
-              <w:spacing w:after="160" w:line="259" w:lineRule="auto"/>
-              <w:cnfStyle w:val="000000100000" w:firstRow="0" w:lastRow="0" w:firstColumn="0" w:lastColumn="0" w:oddVBand="0" w:evenVBand="0" w:oddHBand="1" w:evenHBand="0" w:firstRowFirstColumn="0" w:firstRowLastColumn="0" w:lastRowFirstColumn="0" w:lastRowLastColumn="0"/>
-            </w:pPr>
-            <w:r>
-              <w:t>Group1</w:t>
-            </w:r>
-          </w:p>
-        </w:tc>
-        <w:tc>
-          <w:tcPr>
-            <w:tcW w:w="1797" w:type="dxa"/>
-            <w:hideMark/>
-          </w:tcPr>
-          <w:p>
-            <w:pPr>
-              <w:spacing w:after="160" w:line="259" w:lineRule="auto"/>
-              <w:cnfStyle w:val="000000100000" w:firstRow="0" w:lastRow="0" w:firstColumn="0" w:lastColumn="0" w:oddVBand="0" w:evenVBand="0" w:oddHBand="1" w:evenHBand="0" w:firstRowFirstColumn="0" w:firstRowLastColumn="0" w:lastRowFirstColumn="0" w:lastRowLastColumn="0"/>
-            </w:pPr>
-          </w:p>
-        </w:tc>
-        <w:tc>
-          <w:tcPr>
-            <w:tcW w:w="1775" w:type="dxa"/>
-            <w:hideMark/>
-          </w:tcPr>
-          <w:p>
-            <w:pPr>
-              <w:spacing w:after="160" w:line="259" w:lineRule="auto"/>
-              <w:cnfStyle w:val="000000100000" w:firstRow="0" w:lastRow="0" w:firstColumn="0" w:lastColumn="0" w:oddVBand="0" w:evenVBand="0" w:oddHBand="1" w:evenHBand="0" w:firstRowFirstColumn="0" w:firstRowLastColumn="0" w:lastRowFirstColumn="0" w:lastRowLastColumn="0"/>
-            </w:pPr>
-          </w:p>
-        </w:tc>
-        <w:tc>
-          <w:tcPr>
-            <w:tcW w:w="1444" w:type="dxa"/>
-            <w:hideMark/>
-          </w:tcPr>
-          <w:p>
-            <w:pPr>
-              <w:spacing w:after="160" w:line="259" w:lineRule="auto"/>
-              <w:cnfStyle w:val="000000100000" w:firstRow="0" w:lastRow="0" w:firstColumn="0" w:lastColumn="0" w:oddVBand="0" w:evenVBand="0" w:oddHBand="1" w:evenHBand="0" w:firstRowFirstColumn="0" w:firstRowLastColumn="0" w:lastRowFirstColumn="0" w:lastRowLastColumn="0"/>
-            </w:pPr>
-            <w:r>
-              <w:t>100</w:t>
-            </w:r>
-          </w:p>
-        </w:tc>
-      </w:tr>
-      <w:tr>
-        <w:trPr>
-          <w:trHeight w:val="567"/>
-        </w:trPr>
-        <w:tc>
-          <w:tcPr>
-            <w:cnfStyle w:val="001000000000" w:firstRow="0" w:lastRow="0" w:firstColumn="1" w:lastColumn="0" w:oddVBand="0" w:evenVBand="0" w:oddHBand="0" w:evenHBand="0" w:firstRowFirstColumn="0" w:firstRowLastColumn="0" w:lastRowFirstColumn="0" w:lastRowLastColumn="0"/>
-            <w:tcW w:w="1248" w:type="dxa"/>
-            <w:hideMark/>
-          </w:tcPr>
-          <w:p>
-            <w:pPr>
-              <w:spacing w:after="160" w:line="259" w:lineRule="auto"/>
-            </w:pPr>
-            <w:r>
-              <w:t>Rule 2</w:t>
-            </w:r>
-          </w:p>
-        </w:tc>
-        <w:tc>
-          <w:tcPr>
-            <w:tcW w:w="1781" w:type="dxa"/>
-            <w:hideMark/>
-          </w:tcPr>
-          <w:p>
-            <w:pPr>
-              <w:spacing w:after="160" w:line="259" w:lineRule="auto"/>
-              <w:cnfStyle w:val="000000000000" w:firstRow="0" w:lastRow="0" w:firstColumn="0" w:lastColumn="0" w:oddVBand="0" w:evenVBand="0" w:oddHBand="0" w:evenHBand="0" w:firstRowFirstColumn="0" w:firstRowLastColumn="0" w:lastRowFirstColumn="0" w:lastRowLastColumn="0"/>
-            </w:pPr>
-            <w:r>
-              <w:t>India</w:t>
-            </w:r>
-          </w:p>
-        </w:tc>
-        <w:tc>
-          <w:tcPr>
-            <w:tcW w:w="1305" w:type="dxa"/>
-            <w:hideMark/>
-          </w:tcPr>
-          <w:p>
-            <w:pPr>
-              <w:spacing w:after="160" w:line="259" w:lineRule="auto"/>
-              <w:cnfStyle w:val="000000000000" w:firstRow="0" w:lastRow="0" w:firstColumn="0" w:lastColumn="0" w:oddVBand="0" w:evenVBand="0" w:oddHBand="0" w:evenHBand="0" w:firstRowFirstColumn="0" w:firstRowLastColumn="0" w:lastRowFirstColumn="0" w:lastRowLastColumn="0"/>
-            </w:pPr>
-            <w:r>
-              <w:t>Group2</w:t>
-            </w:r>
-          </w:p>
-        </w:tc>
-        <w:tc>
-          <w:tcPr>
-            <w:tcW w:w="1797" w:type="dxa"/>
-            <w:hideMark/>
-          </w:tcPr>
-          <w:p>
-            <w:pPr>
-              <w:spacing w:after="160" w:line="259" w:lineRule="auto"/>
-              <w:cnfStyle w:val="000000000000" w:firstRow="0" w:lastRow="0" w:firstColumn="0" w:lastColumn="0" w:oddVBand="0" w:evenVBand="0" w:oddHBand="0" w:evenHBand="0" w:firstRowFirstColumn="0" w:firstRowLastColumn="0" w:lastRowFirstColumn="0" w:lastRowLastColumn="0"/>
-            </w:pPr>
-          </w:p>
-        </w:tc>
-        <w:tc>
-          <w:tcPr>
-            <w:tcW w:w="1775" w:type="dxa"/>
-            <w:hideMark/>
-          </w:tcPr>
-          <w:p>
-            <w:pPr>
-              <w:spacing w:after="160" w:line="259" w:lineRule="auto"/>
-              <w:cnfStyle w:val="000000000000" w:firstRow="0" w:lastRow="0" w:firstColumn="0" w:lastColumn="0" w:oddVBand="0" w:evenVBand="0" w:oddHBand="0" w:evenHBand="0" w:firstRowFirstColumn="0" w:firstRowLastColumn="0" w:lastRowFirstColumn="0" w:lastRowLastColumn="0"/>
-            </w:pPr>
-            <w:r>
-              <w:t>Y</w:t>
-            </w:r>
-          </w:p>
-        </w:tc>
-        <w:tc>
-          <w:tcPr>
-            <w:tcW w:w="1444" w:type="dxa"/>
-            <w:hideMark/>
-          </w:tcPr>
-          <w:p>
-            <w:pPr>
-              <w:spacing w:after="160" w:line="259" w:lineRule="auto"/>
-              <w:cnfStyle w:val="000000000000" w:firstRow="0" w:lastRow="0" w:firstColumn="0" w:lastColumn="0" w:oddVBand="0" w:evenVBand="0" w:oddHBand="0" w:evenHBand="0" w:firstRowFirstColumn="0" w:firstRowLastColumn="0" w:lastRowFirstColumn="0" w:lastRowLastColumn="0"/>
-            </w:pPr>
-            <w:r>
-              <w:t>40</w:t>
-            </w:r>
-          </w:p>
-        </w:tc>
-      </w:tr>
-      <w:tr>
-        <w:trPr>
-          <w:cnfStyle w:val="000000100000" w:firstRow="0" w:lastRow="0" w:firstColumn="0" w:lastColumn="0" w:oddVBand="0" w:evenVBand="0" w:oddHBand="1" w:evenHBand="0" w:firstRowFirstColumn="0" w:firstRowLastColumn="0" w:lastRowFirstColumn="0" w:lastRowLastColumn="0"/>
-          <w:trHeight w:val="567"/>
-        </w:trPr>
-        <w:tc>
-          <w:tcPr>
-            <w:cnfStyle w:val="001000000000" w:firstRow="0" w:lastRow="0" w:firstColumn="1" w:lastColumn="0" w:oddVBand="0" w:evenVBand="0" w:oddHBand="0" w:evenHBand="0" w:firstRowFirstColumn="0" w:firstRowLastColumn="0" w:lastRowFirstColumn="0" w:lastRowLastColumn="0"/>
-            <w:tcW w:w="1248" w:type="dxa"/>
-            <w:hideMark/>
-          </w:tcPr>
-          <w:p>
-            <w:pPr>
-              <w:spacing w:after="160" w:line="259" w:lineRule="auto"/>
-            </w:pPr>
-            <w:r>
-              <w:t>Rule 3</w:t>
-            </w:r>
-          </w:p>
-        </w:tc>
-        <w:tc>
-          <w:tcPr>
-            <w:tcW w:w="1781" w:type="dxa"/>
-            <w:hideMark/>
-          </w:tcPr>
-          <w:p>
-            <w:pPr>
-              <w:spacing w:after="160" w:line="259" w:lineRule="auto"/>
-              <w:cnfStyle w:val="000000100000" w:firstRow="0" w:lastRow="0" w:firstColumn="0" w:lastColumn="0" w:oddVBand="0" w:evenVBand="0" w:oddHBand="1" w:evenHBand="0" w:firstRowFirstColumn="0" w:firstRowLastColumn="0" w:lastRowFirstColumn="0" w:lastRowLastColumn="0"/>
-            </w:pPr>
-            <w:r>
-              <w:t>India</w:t>
-            </w:r>
-          </w:p>
-        </w:tc>
-        <w:tc>
-          <w:tcPr>
-            <w:tcW w:w="1305" w:type="dxa"/>
-            <w:hideMark/>
-          </w:tcPr>
-          <w:p>
-            <w:pPr>
-              <w:spacing w:after="160" w:line="259" w:lineRule="auto"/>
-              <w:cnfStyle w:val="000000100000" w:firstRow="0" w:lastRow="0" w:firstColumn="0" w:lastColumn="0" w:oddVBand="0" w:evenVBand="0" w:oddHBand="1" w:evenHBand="0" w:firstRowFirstColumn="0" w:firstRowLastColumn="0" w:lastRowFirstColumn="0" w:lastRowLastColumn="0"/>
-            </w:pPr>
-            <w:r>
-              <w:t>Group2</w:t>
-            </w:r>
-          </w:p>
-        </w:tc>
-        <w:tc>
-          <w:tcPr>
-            <w:tcW w:w="1797" w:type="dxa"/>
-            <w:hideMark/>
-          </w:tcPr>
-          <w:p>
-            <w:pPr>
-              <w:spacing w:after="160" w:line="259" w:lineRule="auto"/>
-              <w:cnfStyle w:val="000000100000" w:firstRow="0" w:lastRow="0" w:firstColumn="0" w:lastColumn="0" w:oddVBand="0" w:evenVBand="0" w:oddHBand="1" w:evenHBand="0" w:firstRowFirstColumn="0" w:firstRowLastColumn="0" w:lastRowFirstColumn="0" w:lastRowLastColumn="0"/>
-            </w:pPr>
-          </w:p>
-        </w:tc>
-        <w:tc>
-          <w:tcPr>
-            <w:tcW w:w="1775" w:type="dxa"/>
-            <w:hideMark/>
-          </w:tcPr>
-          <w:p>
-            <w:pPr>
-              <w:spacing w:after="160" w:line="259" w:lineRule="auto"/>
-              <w:cnfStyle w:val="000000100000" w:firstRow="0" w:lastRow="0" w:firstColumn="0" w:lastColumn="0" w:oddVBand="0" w:evenVBand="0" w:oddHBand="1" w:evenHBand="0" w:firstRowFirstColumn="0" w:firstRowLastColumn="0" w:lastRowFirstColumn="0" w:lastRowLastColumn="0"/>
-            </w:pPr>
-            <w:r>
-              <w:t>N</w:t>
-            </w:r>
-          </w:p>
-        </w:tc>
-        <w:tc>
-          <w:tcPr>
-            <w:tcW w:w="1444" w:type="dxa"/>
-            <w:hideMark/>
-          </w:tcPr>
-          <w:p>
-            <w:pPr>
-              <w:spacing w:after="160" w:line="259" w:lineRule="auto"/>
-              <w:cnfStyle w:val="000000100000" w:firstRow="0" w:lastRow="0" w:firstColumn="0" w:lastColumn="0" w:oddVBand="0" w:evenVBand="0" w:oddHBand="1" w:evenHBand="0" w:firstRowFirstColumn="0" w:firstRowLastColumn="0" w:lastRowFirstColumn="0" w:lastRowLastColumn="0"/>
-            </w:pPr>
-            <w:r>
-              <w:t>50</w:t>
-            </w:r>
-          </w:p>
-        </w:tc>
-      </w:tr>
-      <w:tr>
-        <w:trPr>
-          <w:trHeight w:val="567"/>
-        </w:trPr>
-        <w:tc>
-          <w:tcPr>
-            <w:cnfStyle w:val="001000000000" w:firstRow="0" w:lastRow="0" w:firstColumn="1" w:lastColumn="0" w:oddVBand="0" w:evenVBand="0" w:oddHBand="0" w:evenHBand="0" w:firstRowFirstColumn="0" w:firstRowLastColumn="0" w:lastRowFirstColumn="0" w:lastRowLastColumn="0"/>
-            <w:tcW w:w="1248" w:type="dxa"/>
-            <w:hideMark/>
-          </w:tcPr>
-          <w:p>
-            <w:pPr>
-              <w:spacing w:after="160" w:line="259" w:lineRule="auto"/>
-            </w:pPr>
-            <w:r>
-              <w:t>Rule 4</w:t>
-            </w:r>
-          </w:p>
-        </w:tc>
-        <w:tc>
-          <w:tcPr>
-            <w:tcW w:w="1781" w:type="dxa"/>
-            <w:hideMark/>
-          </w:tcPr>
-          <w:p>
-            <w:pPr>
-              <w:spacing w:after="160" w:line="259" w:lineRule="auto"/>
-              <w:cnfStyle w:val="000000000000" w:firstRow="0" w:lastRow="0" w:firstColumn="0" w:lastColumn="0" w:oddVBand="0" w:evenVBand="0" w:oddHBand="0" w:evenHBand="0" w:firstRowFirstColumn="0" w:firstRowLastColumn="0" w:lastRowFirstColumn="0" w:lastRowLastColumn="0"/>
-            </w:pPr>
-          </w:p>
-        </w:tc>
-        <w:tc>
-          <w:tcPr>
-            <w:tcW w:w="1305" w:type="dxa"/>
-            <w:hideMark/>
-          </w:tcPr>
-          <w:p>
-            <w:pPr>
-              <w:spacing w:after="160" w:line="259" w:lineRule="auto"/>
-              <w:cnfStyle w:val="000000000000" w:firstRow="0" w:lastRow="0" w:firstColumn="0" w:lastColumn="0" w:oddVBand="0" w:evenVBand="0" w:oddHBand="0" w:evenHBand="0" w:firstRowFirstColumn="0" w:firstRowLastColumn="0" w:lastRowFirstColumn="0" w:lastRowLastColumn="0"/>
-            </w:pPr>
-            <w:r>
-              <w:t>Group3</w:t>
-            </w:r>
-          </w:p>
-        </w:tc>
-        <w:tc>
-          <w:tcPr>
-            <w:tcW w:w="1797" w:type="dxa"/>
-            <w:hideMark/>
-          </w:tcPr>
-          <w:p>
-            <w:pPr>
-              <w:spacing w:after="160" w:line="259" w:lineRule="auto"/>
-              <w:cnfStyle w:val="000000000000" w:firstRow="0" w:lastRow="0" w:firstColumn="0" w:lastColumn="0" w:oddVBand="0" w:evenVBand="0" w:oddHBand="0" w:evenHBand="0" w:firstRowFirstColumn="0" w:firstRowLastColumn="0" w:lastRowFirstColumn="0" w:lastRowLastColumn="0"/>
-            </w:pPr>
-            <w:r>
-              <w:t>Y</w:t>
-            </w:r>
-          </w:p>
-        </w:tc>
-        <w:tc>
-          <w:tcPr>
-            <w:tcW w:w="1775" w:type="dxa"/>
-            <w:hideMark/>
-          </w:tcPr>
-          <w:p>
-            <w:pPr>
-              <w:spacing w:after="160" w:line="259" w:lineRule="auto"/>
-              <w:cnfStyle w:val="000000000000" w:firstRow="0" w:lastRow="0" w:firstColumn="0" w:lastColumn="0" w:oddVBand="0" w:evenVBand="0" w:oddHBand="0" w:evenHBand="0" w:firstRowFirstColumn="0" w:firstRowLastColumn="0" w:lastRowFirstColumn="0" w:lastRowLastColumn="0"/>
-            </w:pPr>
-            <w:r>
-              <w:t>N</w:t>
-            </w:r>
-          </w:p>
-        </w:tc>
-        <w:tc>
-          <w:tcPr>
-            <w:tcW w:w="1444" w:type="dxa"/>
-            <w:hideMark/>
-          </w:tcPr>
-          <w:p>
-            <w:pPr>
-              <w:spacing w:after="160" w:line="259" w:lineRule="auto"/>
-              <w:cnfStyle w:val="000000000000" w:firstRow="0" w:lastRow="0" w:firstColumn="0" w:lastColumn="0" w:oddVBand="0" w:evenVBand="0" w:oddHBand="0" w:evenHBand="0" w:firstRowFirstColumn="0" w:firstRowLastColumn="0" w:lastRowFirstColumn="0" w:lastRowLastColumn="0"/>
-            </w:pPr>
-            <w:r>
-              <w:t>0</w:t>
-            </w:r>
-          </w:p>
-        </w:tc>
-      </w:tr>
-      <w:tr>
-        <w:trPr>
-          <w:cnfStyle w:val="000000100000" w:firstRow="0" w:lastRow="0" w:firstColumn="0" w:lastColumn="0" w:oddVBand="0" w:evenVBand="0" w:oddHBand="1" w:evenHBand="0" w:firstRowFirstColumn="0" w:firstRowLastColumn="0" w:lastRowFirstColumn="0" w:lastRowLastColumn="0"/>
-          <w:trHeight w:val="567"/>
-        </w:trPr>
-        <w:tc>
-          <w:tcPr>
-            <w:cnfStyle w:val="001000000000" w:firstRow="0" w:lastRow="0" w:firstColumn="1" w:lastColumn="0" w:oddVBand="0" w:evenVBand="0" w:oddHBand="0" w:evenHBand="0" w:firstRowFirstColumn="0" w:firstRowLastColumn="0" w:lastRowFirstColumn="0" w:lastRowLastColumn="0"/>
-            <w:tcW w:w="1248" w:type="dxa"/>
-            <w:hideMark/>
-          </w:tcPr>
-          <w:p>
-            <w:pPr>
-              <w:spacing w:after="160" w:line="259" w:lineRule="auto"/>
-            </w:pPr>
-            <w:r>
-              <w:t>Rule 5</w:t>
-            </w:r>
-          </w:p>
-        </w:tc>
-        <w:tc>
-          <w:tcPr>
-            <w:tcW w:w="1781" w:type="dxa"/>
-            <w:hideMark/>
-          </w:tcPr>
-          <w:p>
-            <w:pPr>
-              <w:spacing w:after="160" w:line="259" w:lineRule="auto"/>
-              <w:cnfStyle w:val="000000100000" w:firstRow="0" w:lastRow="0" w:firstColumn="0" w:lastColumn="0" w:oddVBand="0" w:evenVBand="0" w:oddHBand="1" w:evenHBand="0" w:firstRowFirstColumn="0" w:firstRowLastColumn="0" w:lastRowFirstColumn="0" w:lastRowLastColumn="0"/>
-            </w:pPr>
-          </w:p>
-        </w:tc>
-        <w:tc>
-          <w:tcPr>
-            <w:tcW w:w="1305" w:type="dxa"/>
-            <w:hideMark/>
-          </w:tcPr>
-          <w:p>
-            <w:pPr>
-              <w:spacing w:after="160" w:line="259" w:lineRule="auto"/>
-              <w:cnfStyle w:val="000000100000" w:firstRow="0" w:lastRow="0" w:firstColumn="0" w:lastColumn="0" w:oddVBand="0" w:evenVBand="0" w:oddHBand="1" w:evenHBand="0" w:firstRowFirstColumn="0" w:firstRowLastColumn="0" w:lastRowFirstColumn="0" w:lastRowLastColumn="0"/>
-            </w:pPr>
-            <w:r>
-              <w:t>Group3</w:t>
-            </w:r>
-          </w:p>
-        </w:tc>
-        <w:tc>
-          <w:tcPr>
-            <w:tcW w:w="1797" w:type="dxa"/>
-            <w:hideMark/>
-          </w:tcPr>
-          <w:p>
-            <w:pPr>
-              <w:spacing w:after="160" w:line="259" w:lineRule="auto"/>
-              <w:cnfStyle w:val="000000100000" w:firstRow="0" w:lastRow="0" w:firstColumn="0" w:lastColumn="0" w:oddVBand="0" w:evenVBand="0" w:oddHBand="1" w:evenHBand="0" w:firstRowFirstColumn="0" w:firstRowLastColumn="0" w:lastRowFirstColumn="0" w:lastRowLastColumn="0"/>
-            </w:pPr>
-            <w:r>
-              <w:t>Y</w:t>
-            </w:r>
-          </w:p>
-        </w:tc>
-        <w:tc>
-          <w:tcPr>
-            <w:tcW w:w="1775" w:type="dxa"/>
-            <w:hideMark/>
-          </w:tcPr>
-          <w:p>
-            <w:pPr>
-              <w:spacing w:after="160" w:line="259" w:lineRule="auto"/>
-              <w:cnfStyle w:val="000000100000" w:firstRow="0" w:lastRow="0" w:firstColumn="0" w:lastColumn="0" w:oddVBand="0" w:evenVBand="0" w:oddHBand="1" w:evenHBand="0" w:firstRowFirstColumn="0" w:firstRowLastColumn="0" w:lastRowFirstColumn="0" w:lastRowLastColumn="0"/>
-            </w:pPr>
-            <w:r>
-              <w:t>Y</w:t>
-            </w:r>
-          </w:p>
-        </w:tc>
-        <w:tc>
-          <w:tcPr>
-            <w:tcW w:w="1444" w:type="dxa"/>
-            <w:hideMark/>
-          </w:tcPr>
-          <w:p>
-            <w:pPr>
-              <w:spacing w:after="160" w:line="259" w:lineRule="auto"/>
-              <w:cnfStyle w:val="000000100000" w:firstRow="0" w:lastRow="0" w:firstColumn="0" w:lastColumn="0" w:oddVBand="0" w:evenVBand="0" w:oddHBand="1" w:evenHBand="0" w:firstRowFirstColumn="0" w:firstRowLastColumn="0" w:lastRowFirstColumn="0" w:lastRowLastColumn="0"/>
-            </w:pPr>
-            <w:r>
-              <w:t>10</w:t>
-            </w:r>
-          </w:p>
-        </w:tc>
-      </w:tr>
-      <w:tr>
-        <w:trPr>
-          <w:trHeight w:val="567"/>
-        </w:trPr>
-        <w:tc>
-          <w:tcPr>
-            <w:cnfStyle w:val="001000000000" w:firstRow="0" w:lastRow="0" w:firstColumn="1" w:lastColumn="0" w:oddVBand="0" w:evenVBand="0" w:oddHBand="0" w:evenHBand="0" w:firstRowFirstColumn="0" w:firstRowLastColumn="0" w:lastRowFirstColumn="0" w:lastRowLastColumn="0"/>
-            <w:tcW w:w="1248" w:type="dxa"/>
-            <w:hideMark/>
-          </w:tcPr>
-          <w:p>
-            <w:pPr>
-              <w:spacing w:after="160" w:line="259" w:lineRule="auto"/>
-            </w:pPr>
-            <w:r>
-              <w:t>Rule 6</w:t>
-            </w:r>
-          </w:p>
-        </w:tc>
-        <w:tc>
-          <w:tcPr>
-            <w:tcW w:w="1781" w:type="dxa"/>
-            <w:hideMark/>
-          </w:tcPr>
-          <w:p>
-            <w:pPr>
-              <w:spacing w:after="160" w:line="259" w:lineRule="auto"/>
-              <w:cnfStyle w:val="000000000000" w:firstRow="0" w:lastRow="0" w:firstColumn="0" w:lastColumn="0" w:oddVBand="0" w:evenVBand="0" w:oddHBand="0" w:evenHBand="0" w:firstRowFirstColumn="0" w:firstRowLastColumn="0" w:lastRowFirstColumn="0" w:lastRowLastColumn="0"/>
-            </w:pPr>
-            <w:r>
-              <w:t>India</w:t>
-            </w:r>
-          </w:p>
-        </w:tc>
-        <w:tc>
-          <w:tcPr>
-            <w:tcW w:w="1305" w:type="dxa"/>
-            <w:hideMark/>
-          </w:tcPr>
-          <w:p>
-            <w:pPr>
-              <w:spacing w:after="160" w:line="259" w:lineRule="auto"/>
-              <w:cnfStyle w:val="000000000000" w:firstRow="0" w:lastRow="0" w:firstColumn="0" w:lastColumn="0" w:oddVBand="0" w:evenVBand="0" w:oddHBand="0" w:evenHBand="0" w:firstRowFirstColumn="0" w:firstRowLastColumn="0" w:lastRowFirstColumn="0" w:lastRowLastColumn="0"/>
-            </w:pPr>
-            <w:r>
-              <w:t>Group3</w:t>
-            </w:r>
-          </w:p>
-        </w:tc>
-        <w:tc>
-          <w:tcPr>
-            <w:tcW w:w="1797" w:type="dxa"/>
-            <w:hideMark/>
-          </w:tcPr>
-          <w:p>
-            <w:pPr>
-              <w:spacing w:after="160" w:line="259" w:lineRule="auto"/>
-              <w:cnfStyle w:val="000000000000" w:firstRow="0" w:lastRow="0" w:firstColumn="0" w:lastColumn="0" w:oddVBand="0" w:evenVBand="0" w:oddHBand="0" w:evenHBand="0" w:firstRowFirstColumn="0" w:firstRowLastColumn="0" w:lastRowFirstColumn="0" w:lastRowLastColumn="0"/>
-            </w:pPr>
-            <w:r>
-              <w:t>N</w:t>
-            </w:r>
-          </w:p>
-        </w:tc>
-        <w:tc>
-          <w:tcPr>
-            <w:tcW w:w="1775" w:type="dxa"/>
-            <w:hideMark/>
-          </w:tcPr>
-          <w:p>
-            <w:pPr>
-              <w:spacing w:after="160" w:line="259" w:lineRule="auto"/>
-              <w:cnfStyle w:val="000000000000" w:firstRow="0" w:lastRow="0" w:firstColumn="0" w:lastColumn="0" w:oddVBand="0" w:evenVBand="0" w:oddHBand="0" w:evenHBand="0" w:firstRowFirstColumn="0" w:firstRowLastColumn="0" w:lastRowFirstColumn="0" w:lastRowLastColumn="0"/>
-            </w:pPr>
-            <w:r>
-              <w:t>Y</w:t>
-            </w:r>
-          </w:p>
-        </w:tc>
-        <w:tc>
-          <w:tcPr>
-            <w:tcW w:w="1444" w:type="dxa"/>
-            <w:hideMark/>
-          </w:tcPr>
-          <w:p>
-            <w:pPr>
-              <w:spacing w:after="160" w:line="259" w:lineRule="auto"/>
-              <w:cnfStyle w:val="000000000000" w:firstRow="0" w:lastRow="0" w:firstColumn="0" w:lastColumn="0" w:oddVBand="0" w:evenVBand="0" w:oddHBand="0" w:evenHBand="0" w:firstRowFirstColumn="0" w:firstRowLastColumn="0" w:lastRowFirstColumn="0" w:lastRowLastColumn="0"/>
-            </w:pPr>
-            <w:r>
-              <w:t>30</w:t>
-            </w:r>
-          </w:p>
-        </w:tc>
-      </w:tr>
-      <w:tr>
-        <w:trPr>
-          <w:cnfStyle w:val="000000100000" w:firstRow="0" w:lastRow="0" w:firstColumn="0" w:lastColumn="0" w:oddVBand="0" w:evenVBand="0" w:oddHBand="1" w:evenHBand="0" w:firstRowFirstColumn="0" w:firstRowLastColumn="0" w:lastRowFirstColumn="0" w:lastRowLastColumn="0"/>
-          <w:trHeight w:val="567"/>
-        </w:trPr>
-        <w:tc>
-          <w:tcPr>
-            <w:cnfStyle w:val="001000000000" w:firstRow="0" w:lastRow="0" w:firstColumn="1" w:lastColumn="0" w:oddVBand="0" w:evenVBand="0" w:oddHBand="0" w:evenHBand="0" w:firstRowFirstColumn="0" w:firstRowLastColumn="0" w:lastRowFirstColumn="0" w:lastRowLastColumn="0"/>
-            <w:tcW w:w="1248" w:type="dxa"/>
-            <w:hideMark/>
-          </w:tcPr>
-          <w:p>
-            <w:pPr>
-              <w:spacing w:after="160" w:line="259" w:lineRule="auto"/>
-            </w:pPr>
-            <w:r>
-              <w:t>Rule 7</w:t>
-            </w:r>
-          </w:p>
-        </w:tc>
-        <w:tc>
-          <w:tcPr>
-            <w:tcW w:w="1781" w:type="dxa"/>
-            <w:hideMark/>
-          </w:tcPr>
-          <w:p>
-            <w:pPr>
-              <w:spacing w:after="160" w:line="259" w:lineRule="auto"/>
-              <w:cnfStyle w:val="000000100000" w:firstRow="0" w:lastRow="0" w:firstColumn="0" w:lastColumn="0" w:oddVBand="0" w:evenVBand="0" w:oddHBand="1" w:evenHBand="0" w:firstRowFirstColumn="0" w:firstRowLastColumn="0" w:lastRowFirstColumn="0" w:lastRowLastColumn="0"/>
-            </w:pPr>
-            <w:r>
-              <w:t>India</w:t>
-            </w:r>
-          </w:p>
-        </w:tc>
-        <w:tc>
-          <w:tcPr>
-            <w:tcW w:w="1305" w:type="dxa"/>
-            <w:hideMark/>
-          </w:tcPr>
-          <w:p>
-            <w:pPr>
-              <w:spacing w:after="160" w:line="259" w:lineRule="auto"/>
-              <w:cnfStyle w:val="000000100000" w:firstRow="0" w:lastRow="0" w:firstColumn="0" w:lastColumn="0" w:oddVBand="0" w:evenVBand="0" w:oddHBand="1" w:evenHBand="0" w:firstRowFirstColumn="0" w:firstRowLastColumn="0" w:lastRowFirstColumn="0" w:lastRowLastColumn="0"/>
-            </w:pPr>
-            <w:r>
-              <w:t>Group3</w:t>
-            </w:r>
-          </w:p>
-        </w:tc>
-        <w:tc>
-          <w:tcPr>
-            <w:tcW w:w="1797" w:type="dxa"/>
-            <w:hideMark/>
-          </w:tcPr>
-          <w:p>
-            <w:pPr>
-              <w:spacing w:after="160" w:line="259" w:lineRule="auto"/>
-              <w:cnfStyle w:val="000000100000" w:firstRow="0" w:lastRow="0" w:firstColumn="0" w:lastColumn="0" w:oddVBand="0" w:evenVBand="0" w:oddHBand="1" w:evenHBand="0" w:firstRowFirstColumn="0" w:firstRowLastColumn="0" w:lastRowFirstColumn="0" w:lastRowLastColumn="0"/>
-            </w:pPr>
-            <w:r>
-              <w:t>N</w:t>
-            </w:r>
-          </w:p>
-        </w:tc>
-        <w:tc>
-          <w:tcPr>
-            <w:tcW w:w="1775" w:type="dxa"/>
-            <w:hideMark/>
-          </w:tcPr>
-          <w:p>
-            <w:pPr>
-              <w:spacing w:after="160" w:line="259" w:lineRule="auto"/>
-              <w:cnfStyle w:val="000000100000" w:firstRow="0" w:lastRow="0" w:firstColumn="0" w:lastColumn="0" w:oddVBand="0" w:evenVBand="0" w:oddHBand="1" w:evenHBand="0" w:firstRowFirstColumn="0" w:firstRowLastColumn="0" w:lastRowFirstColumn="0" w:lastRowLastColumn="0"/>
-            </w:pPr>
-            <w:r>
-              <w:t>N</w:t>
-            </w:r>
-          </w:p>
-        </w:tc>
-        <w:tc>
-          <w:tcPr>
-            <w:tcW w:w="1444" w:type="dxa"/>
-            <w:hideMark/>
-          </w:tcPr>
-          <w:p>
-            <w:pPr>
-              <w:spacing w:after="160" w:line="259" w:lineRule="auto"/>
-              <w:cnfStyle w:val="000000100000" w:firstRow="0" w:lastRow="0" w:firstColumn="0" w:lastColumn="0" w:oddVBand="0" w:evenVBand="0" w:oddHBand="1" w:evenHBand="0" w:firstRowFirstColumn="0" w:firstRowLastColumn="0" w:lastRowFirstColumn="0" w:lastRowLastColumn="0"/>
-            </w:pPr>
-            <w:r>
-              <w:t>20</w:t>
-            </w:r>
-          </w:p>
-        </w:tc>
-      </w:tr>
-      <w:tr>
-        <w:trPr>
-          <w:trHeight w:val="567"/>
-        </w:trPr>
-        <w:tc>
-          <w:tcPr>
-            <w:cnfStyle w:val="001000000000" w:firstRow="0" w:lastRow="0" w:firstColumn="1" w:lastColumn="0" w:oddVBand="0" w:evenVBand="0" w:oddHBand="0" w:evenHBand="0" w:firstRowFirstColumn="0" w:firstRowLastColumn="0" w:lastRowFirstColumn="0" w:lastRowLastColumn="0"/>
-            <w:tcW w:w="1248" w:type="dxa"/>
-            <w:hideMark/>
-          </w:tcPr>
-          <w:p>
-            <w:pPr>
-              <w:spacing w:after="160" w:line="259" w:lineRule="auto"/>
-            </w:pPr>
-            <w:r>
-              <w:t>Rule 8</w:t>
-            </w:r>
-          </w:p>
-        </w:tc>
-        <w:tc>
-          <w:tcPr>
-            <w:tcW w:w="1781" w:type="dxa"/>
-            <w:hideMark/>
-          </w:tcPr>
-          <w:p>
-            <w:pPr>
-              <w:spacing w:after="160" w:line="259" w:lineRule="auto"/>
-              <w:cnfStyle w:val="000000000000" w:firstRow="0" w:lastRow="0" w:firstColumn="0" w:lastColumn="0" w:oddVBand="0" w:evenVBand="0" w:oddHBand="0" w:evenHBand="0" w:firstRowFirstColumn="0" w:firstRowLastColumn="0" w:lastRowFirstColumn="0" w:lastRowLastColumn="0"/>
-            </w:pPr>
-            <w:r>
-              <w:t>Asia</w:t>
-            </w:r>
-          </w:p>
-        </w:tc>
-        <w:tc>
-          <w:tcPr>
-            <w:tcW w:w="1305" w:type="dxa"/>
-            <w:hideMark/>
-          </w:tcPr>
-          <w:p>
-            <w:pPr>
-              <w:spacing w:after="160" w:line="259" w:lineRule="auto"/>
-              <w:cnfStyle w:val="000000000000" w:firstRow="0" w:lastRow="0" w:firstColumn="0" w:lastColumn="0" w:oddVBand="0" w:evenVBand="0" w:oddHBand="0" w:evenHBand="0" w:firstRowFirstColumn="0" w:firstRowLastColumn="0" w:lastRowFirstColumn="0" w:lastRowLastColumn="0"/>
-            </w:pPr>
-            <w:r>
-              <w:t>Group2</w:t>
-            </w:r>
-          </w:p>
-        </w:tc>
-        <w:tc>
-          <w:tcPr>
-            <w:tcW w:w="1797" w:type="dxa"/>
-            <w:hideMark/>
-          </w:tcPr>
-          <w:p>
-            <w:pPr>
-              <w:spacing w:after="160" w:line="259" w:lineRule="auto"/>
-              <w:cnfStyle w:val="000000000000" w:firstRow="0" w:lastRow="0" w:firstColumn="0" w:lastColumn="0" w:oddVBand="0" w:evenVBand="0" w:oddHBand="0" w:evenHBand="0" w:firstRowFirstColumn="0" w:firstRowLastColumn="0" w:lastRowFirstColumn="0" w:lastRowLastColumn="0"/>
-            </w:pPr>
-            <w:r>
-              <w:t>Y</w:t>
-            </w:r>
-          </w:p>
-        </w:tc>
-        <w:tc>
-          <w:tcPr>
-            <w:tcW w:w="1775" w:type="dxa"/>
-            <w:hideMark/>
-          </w:tcPr>
-          <w:p>
-            <w:pPr>
-              <w:spacing w:after="160" w:line="259" w:lineRule="auto"/>
-              <w:cnfStyle w:val="000000000000" w:firstRow="0" w:lastRow="0" w:firstColumn="0" w:lastColumn="0" w:oddVBand="0" w:evenVBand="0" w:oddHBand="0" w:evenHBand="0" w:firstRowFirstColumn="0" w:firstRowLastColumn="0" w:lastRowFirstColumn="0" w:lastRowLastColumn="0"/>
-            </w:pPr>
-            <w:r>
-              <w:t>Y</w:t>
-            </w:r>
-          </w:p>
-        </w:tc>
-        <w:tc>
-          <w:tcPr>
-            <w:tcW w:w="1444" w:type="dxa"/>
-            <w:hideMark/>
-          </w:tcPr>
-          <w:p>
-            <w:pPr>
-              <w:spacing w:after="160" w:line="259" w:lineRule="auto"/>
-              <w:cnfStyle w:val="000000000000" w:firstRow="0" w:lastRow="0" w:firstColumn="0" w:lastColumn="0" w:oddVBand="0" w:evenVBand="0" w:oddHBand="0" w:evenHBand="0" w:firstRowFirstColumn="0" w:firstRowLastColumn="0" w:lastRowFirstColumn="0" w:lastRowLastColumn="0"/>
-            </w:pPr>
-            <w:r>
-              <w:t>50</w:t>
-            </w:r>
-          </w:p>
-        </w:tc>
-      </w:tr>
-      <w:tr>
-        <w:trPr>
-          <w:cnfStyle w:val="000000100000" w:firstRow="0" w:lastRow="0" w:firstColumn="0" w:lastColumn="0" w:oddVBand="0" w:evenVBand="0" w:oddHBand="1" w:evenHBand="0" w:firstRowFirstColumn="0" w:firstRowLastColumn="0" w:lastRowFirstColumn="0" w:lastRowLastColumn="0"/>
-          <w:trHeight w:val="567"/>
-        </w:trPr>
-        <w:tc>
-          <w:tcPr>
-            <w:cnfStyle w:val="001000000000" w:firstRow="0" w:lastRow="0" w:firstColumn="1" w:lastColumn="0" w:oddVBand="0" w:evenVBand="0" w:oddHBand="0" w:evenHBand="0" w:firstRowFirstColumn="0" w:firstRowLastColumn="0" w:lastRowFirstColumn="0" w:lastRowLastColumn="0"/>
-            <w:tcW w:w="1248" w:type="dxa"/>
-            <w:hideMark/>
-          </w:tcPr>
-          <w:p>
-            <w:pPr>
-              <w:spacing w:after="160" w:line="259" w:lineRule="auto"/>
-            </w:pPr>
-            <w:r>
-              <w:t>Rule 9</w:t>
-            </w:r>
-          </w:p>
-        </w:tc>
-        <w:tc>
-          <w:tcPr>
-            <w:tcW w:w="1781" w:type="dxa"/>
-            <w:hideMark/>
-          </w:tcPr>
-          <w:p>
-            <w:pPr>
-              <w:spacing w:after="160" w:line="259" w:lineRule="auto"/>
-              <w:cnfStyle w:val="000000100000" w:firstRow="0" w:lastRow="0" w:firstColumn="0" w:lastColumn="0" w:oddVBand="0" w:evenVBand="0" w:oddHBand="1" w:evenHBand="0" w:firstRowFirstColumn="0" w:firstRowLastColumn="0" w:lastRowFirstColumn="0" w:lastRowLastColumn="0"/>
-            </w:pPr>
-            <w:r>
-              <w:t>Asia</w:t>
-            </w:r>
-          </w:p>
-        </w:tc>
-        <w:tc>
-          <w:tcPr>
-            <w:tcW w:w="1305" w:type="dxa"/>
-            <w:hideMark/>
-          </w:tcPr>
-          <w:p>
-            <w:pPr>
-              <w:spacing w:after="160" w:line="259" w:lineRule="auto"/>
-              <w:cnfStyle w:val="000000100000" w:firstRow="0" w:lastRow="0" w:firstColumn="0" w:lastColumn="0" w:oddVBand="0" w:evenVBand="0" w:oddHBand="1" w:evenHBand="0" w:firstRowFirstColumn="0" w:firstRowLastColumn="0" w:lastRowFirstColumn="0" w:lastRowLastColumn="0"/>
-            </w:pPr>
-            <w:r>
-              <w:t>Group2</w:t>
-            </w:r>
-          </w:p>
-        </w:tc>
-        <w:tc>
-          <w:tcPr>
-            <w:tcW w:w="1797" w:type="dxa"/>
-            <w:hideMark/>
-          </w:tcPr>
-          <w:p>
-            <w:pPr>
-              <w:spacing w:after="160" w:line="259" w:lineRule="auto"/>
-              <w:cnfStyle w:val="000000100000" w:firstRow="0" w:lastRow="0" w:firstColumn="0" w:lastColumn="0" w:oddVBand="0" w:evenVBand="0" w:oddHBand="1" w:evenHBand="0" w:firstRowFirstColumn="0" w:firstRowLastColumn="0" w:lastRowFirstColumn="0" w:lastRowLastColumn="0"/>
-            </w:pPr>
-            <w:r>
-              <w:t>Y</w:t>
-            </w:r>
-          </w:p>
-        </w:tc>
-        <w:tc>
-          <w:tcPr>
-            <w:tcW w:w="1775" w:type="dxa"/>
-            <w:hideMark/>
-          </w:tcPr>
-          <w:p>
-            <w:pPr>
-              <w:spacing w:after="160" w:line="259" w:lineRule="auto"/>
-              <w:cnfStyle w:val="000000100000" w:firstRow="0" w:lastRow="0" w:firstColumn="0" w:lastColumn="0" w:oddVBand="0" w:evenVBand="0" w:oddHBand="1" w:evenHBand="0" w:firstRowFirstColumn="0" w:firstRowLastColumn="0" w:lastRowFirstColumn="0" w:lastRowLastColumn="0"/>
-            </w:pPr>
-            <w:r>
-              <w:t>N</w:t>
-            </w:r>
-          </w:p>
-        </w:tc>
-        <w:tc>
-          <w:tcPr>
-            <w:tcW w:w="1444" w:type="dxa"/>
-            <w:hideMark/>
-          </w:tcPr>
-          <w:p>
-            <w:pPr>
-              <w:spacing w:after="160" w:line="259" w:lineRule="auto"/>
-              <w:cnfStyle w:val="000000100000" w:firstRow="0" w:lastRow="0" w:firstColumn="0" w:lastColumn="0" w:oddVBand="0" w:evenVBand="0" w:oddHBand="1" w:evenHBand="0" w:firstRowFirstColumn="0" w:firstRowLastColumn="0" w:lastRowFirstColumn="0" w:lastRowLastColumn="0"/>
-            </w:pPr>
-            <w:r>
-              <w:t>40</w:t>
-            </w:r>
-          </w:p>
-        </w:tc>
-      </w:tr>
-      <w:tr>
-        <w:trPr>
-          <w:trHeight w:val="567"/>
-        </w:trPr>
-        <w:tc>
-          <w:tcPr>
-            <w:cnfStyle w:val="001000000000" w:firstRow="0" w:lastRow="0" w:firstColumn="1" w:lastColumn="0" w:oddVBand="0" w:evenVBand="0" w:oddHBand="0" w:evenHBand="0" w:firstRowFirstColumn="0" w:firstRowLastColumn="0" w:lastRowFirstColumn="0" w:lastRowLastColumn="0"/>
-            <w:tcW w:w="1248" w:type="dxa"/>
-            <w:hideMark/>
-          </w:tcPr>
-          <w:p>
-            <w:pPr>
-              <w:spacing w:after="160" w:line="259" w:lineRule="auto"/>
-            </w:pPr>
-            <w:r>
-              <w:t>Rule 10</w:t>
-            </w:r>
-          </w:p>
-        </w:tc>
-        <w:tc>
-          <w:tcPr>
-            <w:tcW w:w="1781" w:type="dxa"/>
-            <w:hideMark/>
-          </w:tcPr>
-          <w:p>
-            <w:pPr>
-              <w:spacing w:after="160" w:line="259" w:lineRule="auto"/>
-              <w:cnfStyle w:val="000000000000" w:firstRow="0" w:lastRow="0" w:firstColumn="0" w:lastColumn="0" w:oddVBand="0" w:evenVBand="0" w:oddHBand="0" w:evenHBand="0" w:firstRowFirstColumn="0" w:firstRowLastColumn="0" w:lastRowFirstColumn="0" w:lastRowLastColumn="0"/>
-            </w:pPr>
-            <w:r>
-              <w:t>Asia</w:t>
-            </w:r>
-          </w:p>
-        </w:tc>
-        <w:tc>
-          <w:tcPr>
-            <w:tcW w:w="1305" w:type="dxa"/>
-            <w:hideMark/>
-          </w:tcPr>
-          <w:p>
-            <w:pPr>
-              <w:spacing w:after="160" w:line="259" w:lineRule="auto"/>
-              <w:cnfStyle w:val="000000000000" w:firstRow="0" w:lastRow="0" w:firstColumn="0" w:lastColumn="0" w:oddVBand="0" w:evenVBand="0" w:oddHBand="0" w:evenHBand="0" w:firstRowFirstColumn="0" w:firstRowLastColumn="0" w:lastRowFirstColumn="0" w:lastRowLastColumn="0"/>
-            </w:pPr>
-            <w:r>
-              <w:t>Group2</w:t>
-            </w:r>
-          </w:p>
-        </w:tc>
-        <w:tc>
-          <w:tcPr>
-            <w:tcW w:w="1797" w:type="dxa"/>
-            <w:hideMark/>
-          </w:tcPr>
-          <w:p>
-            <w:pPr>
-              <w:spacing w:after="160" w:line="259" w:lineRule="auto"/>
-              <w:cnfStyle w:val="000000000000" w:firstRow="0" w:lastRow="0" w:firstColumn="0" w:lastColumn="0" w:oddVBand="0" w:evenVBand="0" w:oddHBand="0" w:evenHBand="0" w:firstRowFirstColumn="0" w:firstRowLastColumn="0" w:lastRowFirstColumn="0" w:lastRowLastColumn="0"/>
-            </w:pPr>
-            <w:r>
-              <w:t>N</w:t>
-            </w:r>
-          </w:p>
-        </w:tc>
-        <w:tc>
-          <w:tcPr>
-            <w:tcW w:w="1775" w:type="dxa"/>
-            <w:hideMark/>
-          </w:tcPr>
-          <w:p>
-            <w:pPr>
-              <w:spacing w:after="160" w:line="259" w:lineRule="auto"/>
-              <w:cnfStyle w:val="000000000000" w:firstRow="0" w:lastRow="0" w:firstColumn="0" w:lastColumn="0" w:oddVBand="0" w:evenVBand="0" w:oddHBand="0" w:evenHBand="0" w:firstRowFirstColumn="0" w:firstRowLastColumn="0" w:lastRowFirstColumn="0" w:lastRowLastColumn="0"/>
-            </w:pPr>
-            <w:r>
-              <w:t>Y</w:t>
-            </w:r>
-          </w:p>
-        </w:tc>
-        <w:tc>
-          <w:tcPr>
-            <w:tcW w:w="1444" w:type="dxa"/>
-            <w:hideMark/>
-          </w:tcPr>
-          <w:p>
-            <w:pPr>
-              <w:spacing w:after="160" w:line="259" w:lineRule="auto"/>
-              <w:cnfStyle w:val="000000000000" w:firstRow="0" w:lastRow="0" w:firstColumn="0" w:lastColumn="0" w:oddVBand="0" w:evenVBand="0" w:oddHBand="0" w:evenHBand="0" w:firstRowFirstColumn="0" w:firstRowLastColumn="0" w:lastRowFirstColumn="0" w:lastRowLastColumn="0"/>
-            </w:pPr>
-            <w:r>
-              <w:t>75</w:t>
-            </w:r>
-          </w:p>
-        </w:tc>
-      </w:tr>
-      <w:tr>
-        <w:trPr>
-          <w:cnfStyle w:val="000000100000" w:firstRow="0" w:lastRow="0" w:firstColumn="0" w:lastColumn="0" w:oddVBand="0" w:evenVBand="0" w:oddHBand="1" w:evenHBand="0" w:firstRowFirstColumn="0" w:firstRowLastColumn="0" w:lastRowFirstColumn="0" w:lastRowLastColumn="0"/>
-          <w:trHeight w:val="567"/>
-        </w:trPr>
-        <w:tc>
-          <w:tcPr>
-            <w:cnfStyle w:val="001000000000" w:firstRow="0" w:lastRow="0" w:firstColumn="1" w:lastColumn="0" w:oddVBand="0" w:evenVBand="0" w:oddHBand="0" w:evenHBand="0" w:firstRowFirstColumn="0" w:firstRowLastColumn="0" w:lastRowFirstColumn="0" w:lastRowLastColumn="0"/>
-            <w:tcW w:w="1248" w:type="dxa"/>
-            <w:hideMark/>
-          </w:tcPr>
-          <w:p>
-            <w:pPr>
-              <w:spacing w:after="160" w:line="259" w:lineRule="auto"/>
-            </w:pPr>
-            <w:r>
-              <w:t>Rule 11</w:t>
-            </w:r>
-          </w:p>
-        </w:tc>
-        <w:tc>
-          <w:tcPr>
-            <w:tcW w:w="1781" w:type="dxa"/>
-            <w:hideMark/>
-          </w:tcPr>
-          <w:p>
-            <w:pPr>
-              <w:spacing w:after="160" w:line="259" w:lineRule="auto"/>
-              <w:cnfStyle w:val="000000100000" w:firstRow="0" w:lastRow="0" w:firstColumn="0" w:lastColumn="0" w:oddVBand="0" w:evenVBand="0" w:oddHBand="1" w:evenHBand="0" w:firstRowFirstColumn="0" w:firstRowLastColumn="0" w:lastRowFirstColumn="0" w:lastRowLastColumn="0"/>
-            </w:pPr>
-            <w:r>
-              <w:t>Asia</w:t>
-            </w:r>
-          </w:p>
-        </w:tc>
-        <w:tc>
-          <w:tcPr>
-            <w:tcW w:w="1305" w:type="dxa"/>
-            <w:hideMark/>
-          </w:tcPr>
-          <w:p>
-            <w:pPr>
-              <w:spacing w:after="160" w:line="259" w:lineRule="auto"/>
-              <w:cnfStyle w:val="000000100000" w:firstRow="0" w:lastRow="0" w:firstColumn="0" w:lastColumn="0" w:oddVBand="0" w:evenVBand="0" w:oddHBand="1" w:evenHBand="0" w:firstRowFirstColumn="0" w:firstRowLastColumn="0" w:lastRowFirstColumn="0" w:lastRowLastColumn="0"/>
-            </w:pPr>
-            <w:r>
-              <w:t>Group2</w:t>
-            </w:r>
-          </w:p>
-        </w:tc>
-        <w:tc>
-          <w:tcPr>
-            <w:tcW w:w="1797" w:type="dxa"/>
-            <w:hideMark/>
-          </w:tcPr>
-          <w:p>
-            <w:pPr>
-              <w:spacing w:after="160" w:line="259" w:lineRule="auto"/>
-              <w:cnfStyle w:val="000000100000" w:firstRow="0" w:lastRow="0" w:firstColumn="0" w:lastColumn="0" w:oddVBand="0" w:evenVBand="0" w:oddHBand="1" w:evenHBand="0" w:firstRowFirstColumn="0" w:firstRowLastColumn="0" w:lastRowFirstColumn="0" w:lastRowLastColumn="0"/>
-            </w:pPr>
-            <w:r>
-              <w:t>N</w:t>
-            </w:r>
-          </w:p>
-        </w:tc>
-        <w:tc>
-          <w:tcPr>
-            <w:tcW w:w="1775" w:type="dxa"/>
-            <w:hideMark/>
-          </w:tcPr>
-          <w:p>
-            <w:pPr>
-              <w:spacing w:after="160" w:line="259" w:lineRule="auto"/>
-              <w:cnfStyle w:val="000000100000" w:firstRow="0" w:lastRow="0" w:firstColumn="0" w:lastColumn="0" w:oddVBand="0" w:evenVBand="0" w:oddHBand="1" w:evenHBand="0" w:firstRowFirstColumn="0" w:firstRowLastColumn="0" w:lastRowFirstColumn="0" w:lastRowLastColumn="0"/>
-            </w:pPr>
-            <w:r>
-              <w:t>N</w:t>
-            </w:r>
-          </w:p>
-        </w:tc>
-        <w:tc>
-          <w:tcPr>
-            <w:tcW w:w="1444" w:type="dxa"/>
-            <w:hideMark/>
-          </w:tcPr>
-          <w:p>
-            <w:pPr>
-              <w:spacing w:after="160" w:line="259" w:lineRule="auto"/>
-              <w:cnfStyle w:val="000000100000" w:firstRow="0" w:lastRow="0" w:firstColumn="0" w:lastColumn="0" w:oddVBand="0" w:evenVBand="0" w:oddHBand="1" w:evenHBand="0" w:firstRowFirstColumn="0" w:firstRowLastColumn="0" w:lastRowFirstColumn="0" w:lastRowLastColumn="0"/>
-            </w:pPr>
-            <w:r>
-              <w:t>65</w:t>
-            </w:r>
-          </w:p>
-        </w:tc>
-      </w:tr>
-      <w:tr>
-        <w:trPr>
-          <w:trHeight w:val="567"/>
-        </w:trPr>
-        <w:tc>
-          <w:tcPr>
-            <w:cnfStyle w:val="001000000000" w:firstRow="0" w:lastRow="0" w:firstColumn="1" w:lastColumn="0" w:oddVBand="0" w:evenVBand="0" w:oddHBand="0" w:evenHBand="0" w:firstRowFirstColumn="0" w:firstRowLastColumn="0" w:lastRowFirstColumn="0" w:lastRowLastColumn="0"/>
-            <w:tcW w:w="1248" w:type="dxa"/>
-            <w:hideMark/>
-          </w:tcPr>
-          <w:p>
-            <w:pPr>
-              <w:spacing w:after="160" w:line="259" w:lineRule="auto"/>
-            </w:pPr>
-            <w:r>
-              <w:t>Rule 12</w:t>
-            </w:r>
-          </w:p>
-        </w:tc>
-        <w:tc>
-          <w:tcPr>
-            <w:tcW w:w="1781" w:type="dxa"/>
-            <w:hideMark/>
-          </w:tcPr>
-          <w:p>
-            <w:pPr>
-              <w:spacing w:after="160" w:line="259" w:lineRule="auto"/>
-              <w:cnfStyle w:val="000000000000" w:firstRow="0" w:lastRow="0" w:firstColumn="0" w:lastColumn="0" w:oddVBand="0" w:evenVBand="0" w:oddHBand="0" w:evenHBand="0" w:firstRowFirstColumn="0" w:firstRowLastColumn="0" w:lastRowFirstColumn="0" w:lastRowLastColumn="0"/>
-            </w:pPr>
-            <w:r>
-              <w:t>Asia</w:t>
-            </w:r>
-          </w:p>
-        </w:tc>
-        <w:tc>
-          <w:tcPr>
-            <w:tcW w:w="1305" w:type="dxa"/>
-            <w:hideMark/>
-          </w:tcPr>
-          <w:p>
-            <w:pPr>
-              <w:spacing w:after="160" w:line="259" w:lineRule="auto"/>
-              <w:cnfStyle w:val="000000000000" w:firstRow="0" w:lastRow="0" w:firstColumn="0" w:lastColumn="0" w:oddVBand="0" w:evenVBand="0" w:oddHBand="0" w:evenHBand="0" w:firstRowFirstColumn="0" w:firstRowLastColumn="0" w:lastRowFirstColumn="0" w:lastRowLastColumn="0"/>
-            </w:pPr>
-            <w:r>
-              <w:t>Group3</w:t>
-            </w:r>
-          </w:p>
-        </w:tc>
-        <w:tc>
-          <w:tcPr>
-            <w:tcW w:w="1797" w:type="dxa"/>
-            <w:hideMark/>
-          </w:tcPr>
-          <w:p>
-            <w:pPr>
-              <w:spacing w:after="160" w:line="259" w:lineRule="auto"/>
-              <w:cnfStyle w:val="000000000000" w:firstRow="0" w:lastRow="0" w:firstColumn="0" w:lastColumn="0" w:oddVBand="0" w:evenVBand="0" w:oddHBand="0" w:evenHBand="0" w:firstRowFirstColumn="0" w:firstRowLastColumn="0" w:lastRowFirstColumn="0" w:lastRowLastColumn="0"/>
-            </w:pPr>
-            <w:r>
-              <w:t>N</w:t>
-            </w:r>
-          </w:p>
-        </w:tc>
-        <w:tc>
-          <w:tcPr>
-            <w:tcW w:w="1775" w:type="dxa"/>
-            <w:hideMark/>
-          </w:tcPr>
-          <w:p>
-            <w:pPr>
-              <w:spacing w:after="160" w:line="259" w:lineRule="auto"/>
-              <w:cnfStyle w:val="000000000000" w:firstRow="0" w:lastRow="0" w:firstColumn="0" w:lastColumn="0" w:oddVBand="0" w:evenVBand="0" w:oddHBand="0" w:evenHBand="0" w:firstRowFirstColumn="0" w:firstRowLastColumn="0" w:lastRowFirstColumn="0" w:lastRowLastColumn="0"/>
-            </w:pPr>
-            <w:r>
-              <w:t>Y</w:t>
-            </w:r>
-          </w:p>
-        </w:tc>
-        <w:tc>
-          <w:tcPr>
-            <w:tcW w:w="1444" w:type="dxa"/>
-            <w:hideMark/>
-          </w:tcPr>
-          <w:p>
-            <w:pPr>
-              <w:spacing w:after="160" w:line="259" w:lineRule="auto"/>
-              <w:cnfStyle w:val="000000000000" w:firstRow="0" w:lastRow="0" w:firstColumn="0" w:lastColumn="0" w:oddVBand="0" w:evenVBand="0" w:oddHBand="0" w:evenHBand="0" w:firstRowFirstColumn="0" w:firstRowLastColumn="0" w:lastRowFirstColumn="0" w:lastRowLastColumn="0"/>
-            </w:pPr>
-            <w:r>
-              <w:t>35</w:t>
-            </w:r>
-          </w:p>
-        </w:tc>
-      </w:tr>
-      <w:tr>
-        <w:trPr>
-          <w:cnfStyle w:val="000000100000" w:firstRow="0" w:lastRow="0" w:firstColumn="0" w:lastColumn="0" w:oddVBand="0" w:evenVBand="0" w:oddHBand="1" w:evenHBand="0" w:firstRowFirstColumn="0" w:firstRowLastColumn="0" w:lastRowFirstColumn="0" w:lastRowLastColumn="0"/>
-          <w:trHeight w:val="567"/>
-        </w:trPr>
-        <w:tc>
-          <w:tcPr>
-            <w:cnfStyle w:val="001000000000" w:firstRow="0" w:lastRow="0" w:firstColumn="1" w:lastColumn="0" w:oddVBand="0" w:evenVBand="0" w:oddHBand="0" w:evenHBand="0" w:firstRowFirstColumn="0" w:firstRowLastColumn="0" w:lastRowFirstColumn="0" w:lastRowLastColumn="0"/>
-            <w:tcW w:w="1248" w:type="dxa"/>
-            <w:hideMark/>
-          </w:tcPr>
-          <w:p>
-            <w:pPr>
-              <w:spacing w:after="160" w:line="259" w:lineRule="auto"/>
-            </w:pPr>
-            <w:r>
-              <w:t>Rule 13</w:t>
-            </w:r>
-          </w:p>
-        </w:tc>
-        <w:tc>
-          <w:tcPr>
-            <w:tcW w:w="1781" w:type="dxa"/>
-            <w:hideMark/>
-          </w:tcPr>
-          <w:p>
-            <w:pPr>
-              <w:spacing w:after="160" w:line="259" w:lineRule="auto"/>
-              <w:cnfStyle w:val="000000100000" w:firstRow="0" w:lastRow="0" w:firstColumn="0" w:lastColumn="0" w:oddVBand="0" w:evenVBand="0" w:oddHBand="1" w:evenHBand="0" w:firstRowFirstColumn="0" w:firstRowLastColumn="0" w:lastRowFirstColumn="0" w:lastRowLastColumn="0"/>
-            </w:pPr>
-            <w:r>
-              <w:t>Asia</w:t>
-            </w:r>
-          </w:p>
-        </w:tc>
-        <w:tc>
-          <w:tcPr>
-            <w:tcW w:w="1305" w:type="dxa"/>
-            <w:hideMark/>
-          </w:tcPr>
-          <w:p>
-            <w:pPr>
-              <w:spacing w:after="160" w:line="259" w:lineRule="auto"/>
-              <w:cnfStyle w:val="000000100000" w:firstRow="0" w:lastRow="0" w:firstColumn="0" w:lastColumn="0" w:oddVBand="0" w:evenVBand="0" w:oddHBand="1" w:evenHBand="0" w:firstRowFirstColumn="0" w:firstRowLastColumn="0" w:lastRowFirstColumn="0" w:lastRowLastColumn="0"/>
-            </w:pPr>
-            <w:r>
-              <w:t>Group3</w:t>
-            </w:r>
-          </w:p>
-        </w:tc>
-        <w:tc>
-          <w:tcPr>
-            <w:tcW w:w="1797" w:type="dxa"/>
-            <w:hideMark/>
-          </w:tcPr>
-          <w:p>
-            <w:pPr>
-              <w:spacing w:after="160" w:line="259" w:lineRule="auto"/>
-              <w:cnfStyle w:val="000000100000" w:firstRow="0" w:lastRow="0" w:firstColumn="0" w:lastColumn="0" w:oddVBand="0" w:evenVBand="0" w:oddHBand="1" w:evenHBand="0" w:firstRowFirstColumn="0" w:firstRowLastColumn="0" w:lastRowFirstColumn="0" w:lastRowLastColumn="0"/>
-            </w:pPr>
-            <w:r>
-              <w:t>N</w:t>
-            </w:r>
-          </w:p>
-        </w:tc>
-        <w:tc>
-          <w:tcPr>
-            <w:tcW w:w="1775" w:type="dxa"/>
-            <w:hideMark/>
-          </w:tcPr>
-          <w:p>
-            <w:pPr>
-              <w:spacing w:after="160" w:line="259" w:lineRule="auto"/>
-              <w:cnfStyle w:val="000000100000" w:firstRow="0" w:lastRow="0" w:firstColumn="0" w:lastColumn="0" w:oddVBand="0" w:evenVBand="0" w:oddHBand="1" w:evenHBand="0" w:firstRowFirstColumn="0" w:firstRowLastColumn="0" w:lastRowFirstColumn="0" w:lastRowLastColumn="0"/>
-            </w:pPr>
-            <w:r>
-              <w:t>N</w:t>
-            </w:r>
-          </w:p>
-        </w:tc>
-        <w:tc>
-          <w:tcPr>
-            <w:tcW w:w="1444" w:type="dxa"/>
-            <w:hideMark/>
-          </w:tcPr>
-          <w:p>
-            <w:pPr>
-              <w:spacing w:after="160" w:line="259" w:lineRule="auto"/>
-              <w:cnfStyle w:val="000000100000" w:firstRow="0" w:lastRow="0" w:firstColumn="0" w:lastColumn="0" w:oddVBand="0" w:evenVBand="0" w:oddHBand="1" w:evenHBand="0" w:firstRowFirstColumn="0" w:firstRowLastColumn="0" w:lastRowFirstColumn="0" w:lastRowLastColumn="0"/>
-            </w:pPr>
-            <w:r>
-              <w:t>25</w:t>
-            </w:r>
-          </w:p>
-        </w:tc>
-      </w:tr>
-    </w:tbl>
-    <w:p/>
-    <w:p>
-      <w:pPr>
-        <w:pStyle w:val="Heading2"/>
+        <w:t>:</w:t>
+      </w:r>
+      <w:r>
         <w:rPr>
           <w:b/>
           <w:bCs/>
         </w:rPr>
-      </w:pPr>
-      <w:r>
-        <w:rPr>
-          <w:b/>
-          <w:bCs/>
-        </w:rPr>
-        <w:t>Result</w:t>
-      </w:r>
-      <w:r>
-        <w:rPr>
-          <w:b/>
-          <w:bCs/>
-        </w:rPr>
-        <w:t>:</w:t>
-      </w:r>
-    </w:p>
-    <w:p>
-      <w:pPr>
-        <w:rPr>
-          <w:sz w:val="24"/>
-          <w:szCs w:val="24"/>
-        </w:rPr>
-      </w:pPr>
-      <w:r>
-        <w:rPr>
-          <w:sz w:val="24"/>
-          <w:szCs w:val="24"/>
-        </w:rPr>
-        <w:t>For each rule test-case was designed</w:t>
-      </w:r>
-      <w:r>
-        <w:rPr>
-          <w:sz w:val="24"/>
-          <w:szCs w:val="24"/>
-        </w:rPr>
-        <w:t xml:space="preserve"> and verified.</w:t>
-      </w:r>
-    </w:p>
-    <w:p>
-      <w:pPr>
-        <w:rPr>
-          <w:b/>
-          <w:bCs/>
-        </w:rPr>
-      </w:pPr>
-    </w:p>
-    <w:p>
-      <w:pPr>
-        <w:pStyle w:val="Heading1"/>
-        <w:rPr>
-          <w:b/>
-          <w:bCs/>
-        </w:rPr>
-      </w:pPr>
-      <w:r>
-        <w:rPr>
-          <w:b/>
-          <w:bCs/>
-        </w:rPr>
-        <w:t>Viva Questions</w:t>
+        <w:br/>
       </w:r>
     </w:p>
     <w:p/>
     <w:p>
       <w:pPr>
+        <w:pStyle w:val="Heading2"/>
+        <w:rPr>
+          <w:b/>
+          <w:bCs/>
+        </w:rPr>
+      </w:pPr>
+      <w:r>
+        <w:rPr>
+          <w:b/>
+          <w:bCs/>
+        </w:rPr>
+        <w:t>Result</w:t>
+      </w:r>
+      <w:r>
+        <w:rPr>
+          <w:b/>
+          <w:bCs/>
+        </w:rPr>
+        <w:t>:</w:t>
+      </w:r>
+    </w:p>
+    <w:p>
+      <w:pPr>
+        <w:rPr>
+          <w:sz w:val="24"/>
+          <w:szCs w:val="24"/>
+        </w:rPr>
+      </w:pPr>
+      <w:r>
+        <w:rPr>
+          <w:sz w:val="24"/>
+          <w:szCs w:val="24"/>
+        </w:rPr>
+        <w:t>Test plan for Library management system was created and verified.</w:t>
+      </w:r>
+    </w:p>
+    <w:p>
+      <w:pPr>
+        <w:rPr>
+          <w:b/>
+          <w:bCs/>
+        </w:rPr>
+      </w:pPr>
+    </w:p>
+    <w:p>
+      <w:pPr>
+        <w:pStyle w:val="Heading1"/>
+        <w:rPr>
+          <w:rFonts w:asciiTheme="minorHAnsi" w:hAnsiTheme="minorHAnsi"/>
+          <w:b/>
+          <w:bCs/>
+          <w:sz w:val="24"/>
+          <w:szCs w:val="24"/>
+        </w:rPr>
+      </w:pPr>
+      <w:r>
+        <w:rPr>
+          <w:rFonts w:asciiTheme="minorHAnsi" w:hAnsiTheme="minorHAnsi"/>
+          <w:b/>
+          <w:bCs/>
+          <w:sz w:val="24"/>
+          <w:szCs w:val="24"/>
+        </w:rPr>
+        <w:t>Viva Questions</w:t>
+      </w:r>
+    </w:p>
+    <w:p>
+      <w:pPr>
+        <w:rPr>
+          <w:sz w:val="24"/>
+          <w:szCs w:val="24"/>
+        </w:rPr>
+      </w:pPr>
+    </w:p>
+    <w:p>
+      <w:pPr>
         <w:spacing w:after="15" w:line="248" w:lineRule="auto"/>
         <w:ind w:left="9" w:right="335" w:hanging="10"/>
         <w:rPr>
-          <w:rFonts w:ascii="Times New Roman" w:eastAsia="Times New Roman" w:hAnsi="Times New Roman" w:cs="Times New Roman"/>
+          <w:rFonts w:eastAsia="Times New Roman" w:cs="Times New Roman"/>
           <w:b/>
           <w:bCs/>
           <w:color w:val="000000"/>
-          <w:sz w:val="28"/>
-        </w:rPr>
-      </w:pPr>
-      <w:r>
-        <w:rPr>
-          <w:rFonts w:ascii="Times New Roman" w:eastAsia="Times New Roman" w:hAnsi="Times New Roman" w:cs="Times New Roman"/>
+          <w:sz w:val="24"/>
+          <w:szCs w:val="24"/>
+        </w:rPr>
+      </w:pPr>
+      <w:r>
+        <w:rPr>
+          <w:rFonts w:eastAsia="Times New Roman" w:cs="Times New Roman"/>
           <w:b/>
           <w:color w:val="000000"/>
-          <w:sz w:val="28"/>
+          <w:sz w:val="24"/>
+          <w:szCs w:val="24"/>
         </w:rPr>
         <w:t xml:space="preserve">Q1. </w:t>
       </w:r>
       <w:r>
         <w:rPr>
-          <w:rFonts w:ascii="Times New Roman" w:eastAsia="Times New Roman" w:hAnsi="Times New Roman" w:cs="Times New Roman"/>
+          <w:rFonts w:eastAsia="Times New Roman" w:cs="Times New Roman"/>
           <w:b/>
           <w:bCs/>
           <w:color w:val="000000"/>
-          <w:sz w:val="28"/>
+          <w:sz w:val="24"/>
+          <w:szCs w:val="24"/>
         </w:rPr>
         <w:t>Why we use decision tables?</w:t>
       </w:r>
@@ -3373,113 +1638,117 @@
         <w:spacing w:after="15" w:line="248" w:lineRule="auto"/>
         <w:ind w:left="9" w:right="335" w:hanging="10"/>
         <w:rPr>
-          <w:rFonts w:ascii="Times New Roman" w:eastAsia="Times New Roman" w:hAnsi="Times New Roman" w:cs="Times New Roman"/>
+          <w:rFonts w:eastAsia="Times New Roman" w:cs="Times New Roman"/>
           <w:color w:val="000000"/>
-          <w:sz w:val="28"/>
-        </w:rPr>
-      </w:pPr>
-      <w:r>
-        <w:rPr>
-          <w:rFonts w:ascii="Times New Roman" w:eastAsia="Times New Roman" w:hAnsi="Times New Roman" w:cs="Times New Roman"/>
+          <w:sz w:val="24"/>
+          <w:szCs w:val="24"/>
+        </w:rPr>
+      </w:pPr>
+      <w:r>
+        <w:rPr>
+          <w:rFonts w:eastAsia="Times New Roman" w:cs="Times New Roman"/>
           <w:color w:val="000000"/>
-          <w:sz w:val="28"/>
-        </w:rPr>
-        <w:t xml:space="preserve">The techniques of equivalence partitioning and boundary value analysis are often applied to specific situations or inputs. However, if different combinations of inputs result in different actions being taken, this can be more difficult to </w:t>
-      </w:r>
-      <w:r>
-        <w:rPr>
-          <w:rFonts w:ascii="Times New Roman" w:eastAsia="Times New Roman" w:hAnsi="Times New Roman" w:cs="Times New Roman"/>
+          <w:sz w:val="24"/>
+          <w:szCs w:val="24"/>
+        </w:rPr>
+        <w:t>The techniques of equivalence partitioning and boundary value analysis are often applied to specific situations or inputs. However, if different combinations of inputs result in different actions being taken, this can be more difficult to show using equivalence partitioning and boundary value analysis, which tend to be more focused on the user interface. The other two specification-based tech-</w:t>
+      </w:r>
+      <w:proofErr w:type="spellStart"/>
+      <w:r>
+        <w:rPr>
+          <w:rFonts w:eastAsia="Times New Roman" w:cs="Times New Roman"/>
           <w:color w:val="000000"/>
-          <w:sz w:val="28"/>
+          <w:sz w:val="24"/>
+          <w:szCs w:val="24"/>
+        </w:rPr>
+        <w:t>niques</w:t>
+      </w:r>
+      <w:proofErr w:type="spellEnd"/>
+      <w:r>
+        <w:rPr>
+          <w:rFonts w:eastAsia="Times New Roman" w:cs="Times New Roman"/>
+          <w:color w:val="000000"/>
+          <w:sz w:val="24"/>
+          <w:szCs w:val="24"/>
+        </w:rPr>
+        <w:t>, decision tables and state transition testing are more focused on business logic or business rules. A decision table is a good way to deal with combinations of things (</w:t>
+      </w:r>
+      <w:proofErr w:type="gramStart"/>
+      <w:r>
+        <w:rPr>
+          <w:rFonts w:eastAsia="Times New Roman" w:cs="Times New Roman"/>
+          <w:color w:val="000000"/>
+          <w:sz w:val="24"/>
+          <w:szCs w:val="24"/>
+        </w:rPr>
+        <w:t>e.g.</w:t>
+      </w:r>
+      <w:proofErr w:type="gramEnd"/>
+      <w:r>
+        <w:rPr>
+          <w:rFonts w:eastAsia="Times New Roman" w:cs="Times New Roman"/>
+          <w:color w:val="000000"/>
+          <w:sz w:val="24"/>
+          <w:szCs w:val="24"/>
+        </w:rPr>
+        <w:t xml:space="preserve"> inputs). This technique is sometimes also referred to as a </w:t>
+      </w:r>
+      <w:proofErr w:type="spellStart"/>
+      <w:r>
+        <w:rPr>
+          <w:rFonts w:eastAsia="Times New Roman" w:cs="Times New Roman"/>
+          <w:color w:val="000000"/>
+          <w:sz w:val="24"/>
+          <w:szCs w:val="24"/>
+        </w:rPr>
+        <w:t>'cause</w:t>
+      </w:r>
+      <w:proofErr w:type="spellEnd"/>
+      <w:r>
+        <w:rPr>
+          <w:rFonts w:eastAsia="Times New Roman" w:cs="Times New Roman"/>
+          <w:color w:val="000000"/>
+          <w:sz w:val="24"/>
+          <w:szCs w:val="24"/>
+        </w:rPr>
+        <w:t xml:space="preserve">-effect' table. The reason for this is that </w:t>
+      </w:r>
+      <w:r>
+        <w:rPr>
+          <w:rFonts w:eastAsia="Times New Roman" w:cs="Times New Roman"/>
+          <w:color w:val="000000"/>
+          <w:sz w:val="24"/>
+          <w:szCs w:val="24"/>
         </w:rPr>
         <w:lastRenderedPageBreak/>
-        <w:t>show using equivalence partitioning and boundary value analysis, which tend to be more focused on the user interface. The other two specification-based tech-</w:t>
+        <w:t xml:space="preserve">there is an associated logic diagramming technique called </w:t>
       </w:r>
       <w:proofErr w:type="spellStart"/>
       <w:r>
         <w:rPr>
-          <w:rFonts w:ascii="Times New Roman" w:eastAsia="Times New Roman" w:hAnsi="Times New Roman" w:cs="Times New Roman"/>
+          <w:rFonts w:eastAsia="Times New Roman" w:cs="Times New Roman"/>
           <w:color w:val="000000"/>
-          <w:sz w:val="28"/>
-        </w:rPr>
-        <w:t>niques</w:t>
+          <w:sz w:val="24"/>
+          <w:szCs w:val="24"/>
+        </w:rPr>
+        <w:t>'cause</w:t>
       </w:r>
       <w:proofErr w:type="spellEnd"/>
       <w:r>
         <w:rPr>
-          <w:rFonts w:ascii="Times New Roman" w:eastAsia="Times New Roman" w:hAnsi="Times New Roman" w:cs="Times New Roman"/>
+          <w:rFonts w:eastAsia="Times New Roman" w:cs="Times New Roman"/>
           <w:color w:val="000000"/>
-          <w:sz w:val="28"/>
-        </w:rPr>
-        <w:t>, decision tables and state transition testing are more focused on business logic or business rules. A decision table is a good way to deal with combinations of things (</w:t>
-      </w:r>
-      <w:proofErr w:type="gramStart"/>
-      <w:r>
-        <w:rPr>
-          <w:rFonts w:ascii="Times New Roman" w:eastAsia="Times New Roman" w:hAnsi="Times New Roman" w:cs="Times New Roman"/>
+          <w:sz w:val="24"/>
+          <w:szCs w:val="24"/>
+        </w:rPr>
+        <w:t>-effect graphing' which was sometimes used to help derive the decision table.</w:t>
+      </w:r>
+      <w:r>
+        <w:rPr>
+          <w:rFonts w:eastAsia="Times New Roman" w:cs="Times New Roman"/>
           <w:color w:val="000000"/>
-          <w:sz w:val="28"/>
-        </w:rPr>
-        <w:t>e.g.</w:t>
-      </w:r>
-      <w:proofErr w:type="gramEnd"/>
-      <w:r>
-        <w:rPr>
-          <w:rFonts w:ascii="Times New Roman" w:eastAsia="Times New Roman" w:hAnsi="Times New Roman" w:cs="Times New Roman"/>
-          <w:color w:val="000000"/>
-          <w:sz w:val="28"/>
-        </w:rPr>
-        <w:t xml:space="preserve"> inputs). This technique is sometimes also referred to as a </w:t>
-      </w:r>
-      <w:proofErr w:type="spellStart"/>
-      <w:r>
-        <w:rPr>
-          <w:rFonts w:ascii="Times New Roman" w:eastAsia="Times New Roman" w:hAnsi="Times New Roman" w:cs="Times New Roman"/>
-          <w:color w:val="000000"/>
-          <w:sz w:val="28"/>
-        </w:rPr>
-        <w:t>'cause</w:t>
-      </w:r>
-      <w:proofErr w:type="spellEnd"/>
-      <w:r>
-        <w:rPr>
-          <w:rFonts w:ascii="Times New Roman" w:eastAsia="Times New Roman" w:hAnsi="Times New Roman" w:cs="Times New Roman"/>
-          <w:color w:val="000000"/>
-          <w:sz w:val="28"/>
-        </w:rPr>
-        <w:t xml:space="preserve">-effect' table. The reason for this is that there is an associated logic diagramming technique called </w:t>
-      </w:r>
-      <w:proofErr w:type="spellStart"/>
-      <w:r>
-        <w:rPr>
-          <w:rFonts w:ascii="Times New Roman" w:eastAsia="Times New Roman" w:hAnsi="Times New Roman" w:cs="Times New Roman"/>
-          <w:color w:val="000000"/>
-          <w:sz w:val="28"/>
-        </w:rPr>
-        <w:t>'cause</w:t>
-      </w:r>
-      <w:proofErr w:type="spellEnd"/>
-      <w:r>
-        <w:rPr>
-          <w:rFonts w:ascii="Times New Roman" w:eastAsia="Times New Roman" w:hAnsi="Times New Roman" w:cs="Times New Roman"/>
-          <w:color w:val="000000"/>
-          <w:sz w:val="28"/>
-        </w:rPr>
-        <w:t>-effect graphing' which was sometimes used to help derive the decision table</w:t>
-      </w:r>
-      <w:r>
-        <w:rPr>
-          <w:rFonts w:ascii="Times New Roman" w:eastAsia="Times New Roman" w:hAnsi="Times New Roman" w:cs="Times New Roman"/>
-          <w:color w:val="000000"/>
-          <w:sz w:val="28"/>
-        </w:rPr>
-        <w:t>.</w:t>
-      </w:r>
-      <w:r>
-        <w:rPr>
-          <w:rFonts w:ascii="Times New Roman" w:eastAsia="Times New Roman" w:hAnsi="Times New Roman" w:cs="Times New Roman"/>
-          <w:color w:val="000000"/>
-          <w:sz w:val="28"/>
+          <w:sz w:val="24"/>
+          <w:szCs w:val="24"/>
         </w:rPr>
         <w:t xml:space="preserve"> </w:t>
       </w:r>
@@ -3490,8 +1759,10 @@
         <w:ind w:left="-1" w:right="536"/>
         <w:jc w:val="both"/>
         <w:rPr>
-          <w:rFonts w:ascii="Calibri" w:eastAsia="Calibri" w:hAnsi="Calibri" w:cs="Calibri"/>
+          <w:rFonts w:eastAsia="Calibri" w:cs="Calibri"/>
           <w:color w:val="000000"/>
+          <w:sz w:val="24"/>
+          <w:szCs w:val="24"/>
         </w:rPr>
       </w:pPr>
     </w:p>
@@ -3500,63 +1771,70 @@
         <w:spacing w:after="144" w:line="248" w:lineRule="auto"/>
         <w:ind w:left="9" w:right="335" w:hanging="10"/>
         <w:rPr>
-          <w:rFonts w:ascii="Times New Roman" w:eastAsia="Times New Roman" w:hAnsi="Times New Roman" w:cs="Times New Roman"/>
+          <w:rFonts w:eastAsia="Times New Roman" w:cs="Times New Roman"/>
           <w:b/>
           <w:color w:val="000000"/>
-          <w:sz w:val="28"/>
-        </w:rPr>
-      </w:pPr>
-      <w:r>
-        <w:rPr>
-          <w:rFonts w:ascii="Times New Roman" w:eastAsia="Times New Roman" w:hAnsi="Times New Roman" w:cs="Times New Roman"/>
+          <w:sz w:val="24"/>
+          <w:szCs w:val="24"/>
+        </w:rPr>
+      </w:pPr>
+      <w:r>
+        <w:rPr>
+          <w:rFonts w:eastAsia="Times New Roman" w:cs="Times New Roman"/>
           <w:b/>
           <w:color w:val="000000"/>
-          <w:sz w:val="28"/>
+          <w:sz w:val="24"/>
+          <w:szCs w:val="24"/>
         </w:rPr>
         <w:t>Q2</w:t>
       </w:r>
       <w:r>
         <w:rPr>
-          <w:rFonts w:ascii="Times New Roman" w:eastAsia="Times New Roman" w:hAnsi="Times New Roman" w:cs="Times New Roman"/>
+          <w:rFonts w:eastAsia="Times New Roman" w:cs="Times New Roman"/>
           <w:b/>
           <w:color w:val="000000"/>
-          <w:sz w:val="28"/>
+          <w:sz w:val="24"/>
+          <w:szCs w:val="24"/>
         </w:rPr>
         <w:t xml:space="preserve"> </w:t>
       </w:r>
       <w:r>
         <w:rPr>
-          <w:rFonts w:ascii="Times New Roman" w:eastAsia="Times New Roman" w:hAnsi="Times New Roman" w:cs="Times New Roman"/>
+          <w:rFonts w:eastAsia="Times New Roman" w:cs="Times New Roman"/>
           <w:b/>
           <w:color w:val="000000"/>
-          <w:sz w:val="28"/>
+          <w:sz w:val="24"/>
+          <w:szCs w:val="24"/>
         </w:rPr>
         <w:t xml:space="preserve">What are </w:t>
       </w:r>
       <w:r>
         <w:rPr>
-          <w:rFonts w:ascii="Times New Roman" w:eastAsia="Times New Roman" w:hAnsi="Times New Roman" w:cs="Times New Roman"/>
+          <w:rFonts w:eastAsia="Times New Roman" w:cs="Times New Roman"/>
           <w:b/>
           <w:color w:val="000000"/>
-          <w:sz w:val="28"/>
+          <w:sz w:val="24"/>
+          <w:szCs w:val="24"/>
         </w:rPr>
         <w:t xml:space="preserve">the </w:t>
       </w:r>
       <w:r>
         <w:rPr>
-          <w:rFonts w:ascii="Times New Roman" w:eastAsia="Times New Roman" w:hAnsi="Times New Roman" w:cs="Times New Roman"/>
+          <w:rFonts w:eastAsia="Times New Roman" w:cs="Times New Roman"/>
           <w:b/>
           <w:color w:val="000000"/>
-          <w:sz w:val="28"/>
+          <w:sz w:val="24"/>
+          <w:szCs w:val="24"/>
         </w:rPr>
         <w:t>disadvantages of Decision Table testing</w:t>
       </w:r>
       <w:r>
         <w:rPr>
-          <w:rFonts w:ascii="Times New Roman" w:eastAsia="Times New Roman" w:hAnsi="Times New Roman" w:cs="Times New Roman"/>
+          <w:rFonts w:eastAsia="Times New Roman" w:cs="Times New Roman"/>
           <w:b/>
           <w:color w:val="000000"/>
-          <w:sz w:val="28"/>
+          <w:sz w:val="24"/>
+          <w:szCs w:val="24"/>
         </w:rPr>
         <w:t>?</w:t>
       </w:r>
@@ -3567,26 +1845,20 @@
         <w:ind w:left="-1" w:right="536"/>
         <w:jc w:val="both"/>
         <w:rPr>
-          <w:rFonts w:ascii="Times New Roman" w:eastAsia="Times New Roman" w:hAnsi="Times New Roman" w:cs="Times New Roman"/>
+          <w:rFonts w:eastAsia="Times New Roman" w:cs="Times New Roman"/>
           <w:color w:val="000000"/>
-          <w:sz w:val="28"/>
-        </w:rPr>
-      </w:pPr>
-      <w:r>
-        <w:rPr>
-          <w:rFonts w:ascii="Times New Roman" w:eastAsia="Times New Roman" w:hAnsi="Times New Roman" w:cs="Times New Roman"/>
+          <w:sz w:val="24"/>
+          <w:szCs w:val="24"/>
+        </w:rPr>
+      </w:pPr>
+      <w:r>
+        <w:rPr>
+          <w:rFonts w:eastAsia="Times New Roman" w:cs="Times New Roman"/>
           <w:color w:val="000000"/>
-          <w:sz w:val="28"/>
-        </w:rPr>
-        <w:t>The main disadvantage is that when the number of inputs increases the table will become more complex</w:t>
-      </w:r>
-      <w:r>
-        <w:rPr>
-          <w:rFonts w:ascii="Times New Roman" w:eastAsia="Times New Roman" w:hAnsi="Times New Roman" w:cs="Times New Roman"/>
-          <w:color w:val="000000"/>
-          <w:sz w:val="28"/>
-        </w:rPr>
-        <w:t>.</w:t>
+          <w:sz w:val="24"/>
+          <w:szCs w:val="24"/>
+        </w:rPr>
+        <w:t>The main disadvantage is that when the number of inputs increases the table will become more complex.</w:t>
       </w:r>
     </w:p>
     <w:p>
@@ -3595,8 +1867,10 @@
         <w:ind w:left="-1" w:right="536"/>
         <w:jc w:val="both"/>
         <w:rPr>
-          <w:rFonts w:ascii="Calibri" w:eastAsia="Calibri" w:hAnsi="Calibri" w:cs="Calibri"/>
+          <w:rFonts w:eastAsia="Calibri" w:cs="Calibri"/>
           <w:color w:val="000000"/>
+          <w:sz w:val="24"/>
+          <w:szCs w:val="24"/>
         </w:rPr>
       </w:pPr>
     </w:p>
@@ -3605,29 +1879,32 @@
         <w:spacing w:after="144" w:line="248" w:lineRule="auto"/>
         <w:ind w:left="9" w:right="335" w:hanging="10"/>
         <w:rPr>
-          <w:rFonts w:ascii="Times New Roman" w:eastAsia="Times New Roman" w:hAnsi="Times New Roman" w:cs="Times New Roman"/>
+          <w:rFonts w:eastAsia="Times New Roman" w:cs="Times New Roman"/>
           <w:b/>
           <w:bCs/>
           <w:color w:val="000000"/>
-          <w:sz w:val="28"/>
-        </w:rPr>
-      </w:pPr>
-      <w:r>
-        <w:rPr>
-          <w:rFonts w:ascii="Times New Roman" w:eastAsia="Times New Roman" w:hAnsi="Times New Roman" w:cs="Times New Roman"/>
+          <w:sz w:val="24"/>
+          <w:szCs w:val="24"/>
+        </w:rPr>
+      </w:pPr>
+      <w:r>
+        <w:rPr>
+          <w:rFonts w:eastAsia="Times New Roman" w:cs="Times New Roman"/>
           <w:b/>
           <w:color w:val="000000"/>
-          <w:sz w:val="28"/>
+          <w:sz w:val="24"/>
+          <w:szCs w:val="24"/>
         </w:rPr>
         <w:t xml:space="preserve">Q3. </w:t>
       </w:r>
       <w:r>
         <w:rPr>
-          <w:rFonts w:ascii="Times New Roman" w:eastAsia="Times New Roman" w:hAnsi="Times New Roman" w:cs="Times New Roman"/>
+          <w:rFonts w:eastAsia="Times New Roman" w:cs="Times New Roman"/>
           <w:b/>
           <w:bCs/>
           <w:color w:val="000000"/>
-          <w:sz w:val="28"/>
+          <w:sz w:val="24"/>
+          <w:szCs w:val="24"/>
         </w:rPr>
         <w:t>Why Decision Table Testing is Important?</w:t>
       </w:r>
@@ -3638,18 +1915,40 @@
         <w:ind w:left="-1" w:right="536"/>
         <w:jc w:val="both"/>
         <w:rPr>
-          <w:rFonts w:ascii="Times New Roman" w:eastAsia="Times New Roman" w:hAnsi="Times New Roman" w:cs="Times New Roman"/>
+          <w:rFonts w:eastAsia="Times New Roman" w:cs="Times New Roman"/>
           <w:color w:val="000000"/>
-          <w:sz w:val="28"/>
-        </w:rPr>
-      </w:pPr>
-      <w:r>
-        <w:rPr>
-          <w:rFonts w:ascii="Times New Roman" w:eastAsia="Times New Roman" w:hAnsi="Times New Roman" w:cs="Times New Roman"/>
+          <w:sz w:val="24"/>
+          <w:szCs w:val="24"/>
+        </w:rPr>
+      </w:pPr>
+      <w:r>
+        <w:rPr>
+          <w:rFonts w:eastAsia="Times New Roman" w:cs="Times New Roman"/>
           <w:color w:val="000000"/>
-          <w:sz w:val="28"/>
-        </w:rPr>
-        <w:t>Decision Table Testing is Important because it helps to test different combinations of conditions and provides better test coverage for complex business logic. When testing the behavior of a large set of inputs where system behavior differs with each set of inputs, decision table testing provides good coverage and the representation is simple so it is easy to interpret and use.</w:t>
+          <w:sz w:val="24"/>
+          <w:szCs w:val="24"/>
+        </w:rPr>
+        <w:t xml:space="preserve">Decision Table Testing is Important because it helps to test different combinations of conditions and provides better test coverage for complex business logic. When testing the behavior of a large set of inputs where system behavior differs with each set of inputs, decision table testing provides good </w:t>
+      </w:r>
+      <w:proofErr w:type="gramStart"/>
+      <w:r>
+        <w:rPr>
+          <w:rFonts w:eastAsia="Times New Roman" w:cs="Times New Roman"/>
+          <w:color w:val="000000"/>
+          <w:sz w:val="24"/>
+          <w:szCs w:val="24"/>
+        </w:rPr>
+        <w:t>coverage</w:t>
+      </w:r>
+      <w:proofErr w:type="gramEnd"/>
+      <w:r>
+        <w:rPr>
+          <w:rFonts w:eastAsia="Times New Roman" w:cs="Times New Roman"/>
+          <w:color w:val="000000"/>
+          <w:sz w:val="24"/>
+          <w:szCs w:val="24"/>
+        </w:rPr>
+        <w:t xml:space="preserve"> and the representation is simple so it is easy to interpret and use.</w:t>
       </w:r>
     </w:p>
     <w:p>
@@ -3658,16 +1957,18 @@
         <w:ind w:left="-1" w:right="536"/>
         <w:jc w:val="both"/>
         <w:rPr>
-          <w:rFonts w:ascii="Times New Roman" w:eastAsia="Times New Roman" w:hAnsi="Times New Roman" w:cs="Times New Roman"/>
+          <w:rFonts w:eastAsia="Times New Roman" w:cs="Times New Roman"/>
           <w:color w:val="000000"/>
-          <w:sz w:val="28"/>
-        </w:rPr>
-      </w:pPr>
-      <w:r>
-        <w:rPr>
-          <w:rFonts w:ascii="Times New Roman" w:eastAsia="Times New Roman" w:hAnsi="Times New Roman" w:cs="Times New Roman"/>
+          <w:sz w:val="24"/>
+          <w:szCs w:val="24"/>
+        </w:rPr>
+      </w:pPr>
+      <w:r>
+        <w:rPr>
+          <w:rFonts w:eastAsia="Times New Roman" w:cs="Times New Roman"/>
           <w:color w:val="000000"/>
-          <w:sz w:val="28"/>
+          <w:sz w:val="24"/>
+          <w:szCs w:val="24"/>
         </w:rPr>
         <w:t xml:space="preserve">In Software Engineering, boundary value and equivalent partition are other similar techniques used to ensure better coverage. They are used if the system shows the same behavior for a large set of inputs. However, in a system where for each set of input values the system behavior is different, boundary value and equivalent partitioning technique are not effective in ensuring good test </w:t>
       </w:r>
@@ -3675,9 +1976,10 @@
       <w:proofErr w:type="gramStart"/>
       <w:r>
         <w:rPr>
-          <w:rFonts w:ascii="Times New Roman" w:eastAsia="Times New Roman" w:hAnsi="Times New Roman" w:cs="Times New Roman"/>
+          <w:rFonts w:eastAsia="Times New Roman" w:cs="Times New Roman"/>
           <w:color w:val="000000"/>
-          <w:sz w:val="28"/>
+          <w:sz w:val="24"/>
+          <w:szCs w:val="24"/>
         </w:rPr>
         <w:t>coverage.In</w:t>
       </w:r>
@@ -3685,9 +1987,10 @@
       <w:proofErr w:type="gramEnd"/>
       <w:r>
         <w:rPr>
-          <w:rFonts w:ascii="Times New Roman" w:eastAsia="Times New Roman" w:hAnsi="Times New Roman" w:cs="Times New Roman"/>
+          <w:rFonts w:eastAsia="Times New Roman" w:cs="Times New Roman"/>
           <w:color w:val="000000"/>
-          <w:sz w:val="28"/>
+          <w:sz w:val="24"/>
+          <w:szCs w:val="24"/>
         </w:rPr>
         <w:t xml:space="preserve"> this case, decision table testing is a good option.</w:t>
       </w:r>
@@ -3698,16 +2001,18 @@
         <w:ind w:left="-1" w:right="536"/>
         <w:jc w:val="both"/>
         <w:rPr>
-          <w:rFonts w:ascii="Times New Roman" w:eastAsia="Times New Roman" w:hAnsi="Times New Roman" w:cs="Times New Roman"/>
+          <w:rFonts w:eastAsia="Times New Roman" w:cs="Times New Roman"/>
           <w:color w:val="000000"/>
-          <w:sz w:val="28"/>
-        </w:rPr>
-      </w:pPr>
-      <w:r>
-        <w:rPr>
-          <w:rFonts w:ascii="Times New Roman" w:eastAsia="Times New Roman" w:hAnsi="Times New Roman" w:cs="Times New Roman"/>
+          <w:sz w:val="24"/>
+          <w:szCs w:val="24"/>
+        </w:rPr>
+      </w:pPr>
+      <w:r>
+        <w:rPr>
+          <w:rFonts w:eastAsia="Times New Roman" w:cs="Times New Roman"/>
           <w:color w:val="000000"/>
-          <w:sz w:val="28"/>
+          <w:sz w:val="24"/>
+          <w:szCs w:val="24"/>
         </w:rPr>
         <w:t>This technique can make sure of good coverage, and the representation is simple so that it is easy to interpret and use.</w:t>
       </w:r>
@@ -3718,18 +2023,19 @@
         <w:ind w:left="-1" w:right="536"/>
         <w:jc w:val="both"/>
         <w:rPr>
-          <w:rFonts w:ascii="Times New Roman" w:eastAsia="Times New Roman" w:hAnsi="Times New Roman" w:cs="Times New Roman"/>
+          <w:rFonts w:eastAsia="Times New Roman" w:cs="Times New Roman"/>
           <w:color w:val="000000"/>
-          <w:sz w:val="28"/>
-        </w:rPr>
-      </w:pPr>
-      <w:r>
-        <w:rPr>
-          <w:rFonts w:ascii="Times New Roman" w:eastAsia="Times New Roman" w:hAnsi="Times New Roman" w:cs="Times New Roman"/>
+          <w:sz w:val="24"/>
+          <w:szCs w:val="24"/>
+        </w:rPr>
+      </w:pPr>
+      <w:r>
+        <w:rPr>
+          <w:rFonts w:eastAsia="Times New Roman" w:cs="Times New Roman"/>
           <w:color w:val="000000"/>
-          <w:sz w:val="28"/>
-        </w:rPr>
-        <w:lastRenderedPageBreak/>
+          <w:sz w:val="24"/>
+          <w:szCs w:val="24"/>
+        </w:rPr>
         <w:t>This table can be used as the reference for the requirement and for functionality development since it is easy to understand and cover all the combinations.</w:t>
       </w:r>
     </w:p>
@@ -3739,8 +2045,10 @@
         <w:ind w:left="-1" w:right="536"/>
         <w:jc w:val="both"/>
         <w:rPr>
-          <w:rFonts w:ascii="Calibri" w:eastAsia="Calibri" w:hAnsi="Calibri" w:cs="Calibri"/>
+          <w:rFonts w:eastAsia="Calibri" w:cs="Calibri"/>
           <w:color w:val="000000"/>
+          <w:sz w:val="24"/>
+          <w:szCs w:val="24"/>
         </w:rPr>
       </w:pPr>
     </w:p>
@@ -3749,46 +2057,51 @@
         <w:spacing w:after="15" w:line="397" w:lineRule="auto"/>
         <w:ind w:left="9" w:right="4" w:hanging="10"/>
         <w:rPr>
-          <w:rFonts w:ascii="Times New Roman" w:eastAsia="Times New Roman" w:hAnsi="Times New Roman" w:cs="Times New Roman"/>
+          <w:rFonts w:eastAsia="Times New Roman" w:cs="Times New Roman"/>
           <w:b/>
           <w:color w:val="000000"/>
-          <w:sz w:val="28"/>
-        </w:rPr>
-      </w:pPr>
-      <w:r>
-        <w:rPr>
-          <w:rFonts w:ascii="Times New Roman" w:eastAsia="Times New Roman" w:hAnsi="Times New Roman" w:cs="Times New Roman"/>
+          <w:sz w:val="24"/>
+          <w:szCs w:val="24"/>
+        </w:rPr>
+      </w:pPr>
+      <w:r>
+        <w:rPr>
+          <w:rFonts w:eastAsia="Times New Roman" w:cs="Times New Roman"/>
           <w:b/>
           <w:color w:val="000000"/>
-          <w:sz w:val="28"/>
+          <w:sz w:val="24"/>
+          <w:szCs w:val="24"/>
         </w:rPr>
         <w:t xml:space="preserve">Q4. </w:t>
       </w:r>
       <w:r>
         <w:rPr>
-          <w:rFonts w:ascii="Times New Roman" w:eastAsia="Times New Roman" w:hAnsi="Times New Roman" w:cs="Times New Roman"/>
+          <w:rFonts w:eastAsia="Times New Roman" w:cs="Times New Roman"/>
           <w:b/>
           <w:color w:val="000000"/>
-          <w:sz w:val="28"/>
+          <w:sz w:val="24"/>
+          <w:szCs w:val="24"/>
         </w:rPr>
         <w:t xml:space="preserve">What are the advantages of </w:t>
       </w:r>
       <w:r>
         <w:rPr>
-          <w:rFonts w:ascii="Times New Roman" w:eastAsia="Times New Roman" w:hAnsi="Times New Roman" w:cs="Times New Roman"/>
+          <w:rFonts w:eastAsia="Times New Roman" w:cs="Times New Roman"/>
           <w:b/>
           <w:bCs/>
           <w:color w:val="000000"/>
-          <w:sz w:val="28"/>
+          <w:sz w:val="24"/>
+          <w:szCs w:val="24"/>
         </w:rPr>
         <w:t>Decision Table Testing</w:t>
       </w:r>
       <w:r>
         <w:rPr>
-          <w:rFonts w:ascii="Times New Roman" w:eastAsia="Times New Roman" w:hAnsi="Times New Roman" w:cs="Times New Roman"/>
+          <w:rFonts w:eastAsia="Times New Roman" w:cs="Times New Roman"/>
           <w:b/>
           <w:color w:val="000000"/>
-          <w:sz w:val="28"/>
+          <w:sz w:val="24"/>
+          <w:szCs w:val="24"/>
         </w:rPr>
         <w:t>?</w:t>
       </w:r>
@@ -3803,19 +2116,22 @@
         <w:spacing w:after="15" w:line="397" w:lineRule="auto"/>
         <w:ind w:right="4"/>
         <w:rPr>
-          <w:rFonts w:ascii="Times New Roman" w:eastAsia="Times New Roman" w:hAnsi="Times New Roman" w:cs="Times New Roman"/>
+          <w:rFonts w:eastAsia="Times New Roman" w:cs="Times New Roman"/>
           <w:bCs/>
           <w:color w:val="000000"/>
-          <w:sz w:val="28"/>
-        </w:rPr>
-      </w:pPr>
-      <w:r>
-        <w:rPr>
-          <w:rFonts w:ascii="Times New Roman" w:eastAsia="Times New Roman" w:hAnsi="Times New Roman" w:cs="Times New Roman"/>
+          <w:sz w:val="24"/>
+          <w:szCs w:val="24"/>
+        </w:rPr>
+      </w:pPr>
+      <w:r>
+        <w:rPr>
+          <w:rFonts w:eastAsia="Times New Roman" w:cs="Times New Roman"/>
           <w:bCs/>
           <w:color w:val="000000"/>
-          <w:sz w:val="28"/>
-        </w:rPr>
+          <w:sz w:val="24"/>
+          <w:szCs w:val="24"/>
+        </w:rPr>
+        <w:lastRenderedPageBreak/>
         <w:t>When the system behavior is different for different inputs and not the same for a range of inputs, both equivalent partitioning, and boundary value analysis won’t help, but a decision table can be used.</w:t>
       </w:r>
     </w:p>
@@ -3829,18 +2145,20 @@
         <w:spacing w:after="15" w:line="397" w:lineRule="auto"/>
         <w:ind w:right="4"/>
         <w:rPr>
-          <w:rFonts w:ascii="Times New Roman" w:eastAsia="Times New Roman" w:hAnsi="Times New Roman" w:cs="Times New Roman"/>
+          <w:rFonts w:eastAsia="Times New Roman" w:cs="Times New Roman"/>
           <w:bCs/>
           <w:color w:val="000000"/>
-          <w:sz w:val="28"/>
-        </w:rPr>
-      </w:pPr>
-      <w:r>
-        <w:rPr>
-          <w:rFonts w:ascii="Times New Roman" w:eastAsia="Times New Roman" w:hAnsi="Times New Roman" w:cs="Times New Roman"/>
+          <w:sz w:val="24"/>
+          <w:szCs w:val="24"/>
+        </w:rPr>
+      </w:pPr>
+      <w:r>
+        <w:rPr>
+          <w:rFonts w:eastAsia="Times New Roman" w:cs="Times New Roman"/>
           <w:bCs/>
           <w:color w:val="000000"/>
-          <w:sz w:val="28"/>
+          <w:sz w:val="24"/>
+          <w:szCs w:val="24"/>
         </w:rPr>
         <w:t>The representation is simple so that it can be easily interpreted and is used for development and business as well.</w:t>
       </w:r>
@@ -3855,18 +2173,20 @@
         <w:spacing w:after="15" w:line="397" w:lineRule="auto"/>
         <w:ind w:right="4"/>
         <w:rPr>
-          <w:rFonts w:ascii="Times New Roman" w:eastAsia="Times New Roman" w:hAnsi="Times New Roman" w:cs="Times New Roman"/>
+          <w:rFonts w:eastAsia="Times New Roman" w:cs="Times New Roman"/>
           <w:bCs/>
           <w:color w:val="000000"/>
-          <w:sz w:val="28"/>
-        </w:rPr>
-      </w:pPr>
-      <w:r>
-        <w:rPr>
-          <w:rFonts w:ascii="Times New Roman" w:eastAsia="Times New Roman" w:hAnsi="Times New Roman" w:cs="Times New Roman"/>
+          <w:sz w:val="24"/>
+          <w:szCs w:val="24"/>
+        </w:rPr>
+      </w:pPr>
+      <w:r>
+        <w:rPr>
+          <w:rFonts w:eastAsia="Times New Roman" w:cs="Times New Roman"/>
           <w:bCs/>
           <w:color w:val="000000"/>
-          <w:sz w:val="28"/>
+          <w:sz w:val="24"/>
+          <w:szCs w:val="24"/>
         </w:rPr>
         <w:t>This table will help to make effective combinations and can ensure better coverage for testing</w:t>
       </w:r>
@@ -3881,18 +2201,20 @@
         <w:spacing w:after="15" w:line="397" w:lineRule="auto"/>
         <w:ind w:right="4"/>
         <w:rPr>
-          <w:rFonts w:ascii="Times New Roman" w:eastAsia="Times New Roman" w:hAnsi="Times New Roman" w:cs="Times New Roman"/>
+          <w:rFonts w:eastAsia="Times New Roman" w:cs="Times New Roman"/>
           <w:bCs/>
           <w:color w:val="000000"/>
-          <w:sz w:val="28"/>
-        </w:rPr>
-      </w:pPr>
-      <w:r>
-        <w:rPr>
-          <w:rFonts w:ascii="Times New Roman" w:eastAsia="Times New Roman" w:hAnsi="Times New Roman" w:cs="Times New Roman"/>
+          <w:sz w:val="24"/>
+          <w:szCs w:val="24"/>
+        </w:rPr>
+      </w:pPr>
+      <w:r>
+        <w:rPr>
+          <w:rFonts w:eastAsia="Times New Roman" w:cs="Times New Roman"/>
           <w:bCs/>
           <w:color w:val="000000"/>
-          <w:sz w:val="28"/>
+          <w:sz w:val="24"/>
+          <w:szCs w:val="24"/>
         </w:rPr>
         <w:t>Any complex business conditions can be easily turned into decision tables</w:t>
       </w:r>
@@ -3907,18 +2229,20 @@
         <w:spacing w:after="15" w:line="397" w:lineRule="auto"/>
         <w:ind w:right="4"/>
         <w:rPr>
-          <w:rFonts w:ascii="Times New Roman" w:eastAsia="Times New Roman" w:hAnsi="Times New Roman" w:cs="Times New Roman"/>
+          <w:rFonts w:eastAsia="Times New Roman" w:cs="Times New Roman"/>
           <w:bCs/>
           <w:color w:val="000000"/>
-          <w:sz w:val="28"/>
-        </w:rPr>
-      </w:pPr>
-      <w:r>
-        <w:rPr>
-          <w:rFonts w:ascii="Times New Roman" w:eastAsia="Times New Roman" w:hAnsi="Times New Roman" w:cs="Times New Roman"/>
+          <w:sz w:val="24"/>
+          <w:szCs w:val="24"/>
+        </w:rPr>
+      </w:pPr>
+      <w:r>
+        <w:rPr>
+          <w:rFonts w:eastAsia="Times New Roman" w:cs="Times New Roman"/>
           <w:bCs/>
           <w:color w:val="000000"/>
-          <w:sz w:val="28"/>
+          <w:sz w:val="24"/>
+          <w:szCs w:val="24"/>
         </w:rPr>
         <w:t>In a case we are going for 100% coverage typically when the input combinations are low, this technique can ensure the coverage.</w:t>
       </w:r>
@@ -3929,8 +2253,10 @@
         <w:spacing w:after="15" w:line="397" w:lineRule="auto"/>
         <w:ind w:left="431" w:right="4"/>
         <w:rPr>
-          <w:rFonts w:ascii="Calibri" w:eastAsia="Calibri" w:hAnsi="Calibri" w:cs="Calibri"/>
+          <w:rFonts w:eastAsia="Calibri" w:cs="Calibri"/>
           <w:color w:val="000000"/>
+          <w:sz w:val="24"/>
+          <w:szCs w:val="24"/>
         </w:rPr>
       </w:pPr>
     </w:p>
@@ -3939,54 +2265,60 @@
         <w:spacing w:after="199" w:line="248" w:lineRule="auto"/>
         <w:ind w:left="9" w:right="335" w:hanging="10"/>
         <w:rPr>
-          <w:rFonts w:ascii="Times New Roman" w:eastAsia="Times New Roman" w:hAnsi="Times New Roman" w:cs="Times New Roman"/>
+          <w:rFonts w:eastAsia="Times New Roman" w:cs="Times New Roman"/>
           <w:b/>
           <w:color w:val="000000"/>
-          <w:sz w:val="28"/>
-        </w:rPr>
-      </w:pPr>
-      <w:r>
-        <w:rPr>
-          <w:rFonts w:ascii="Times New Roman" w:eastAsia="Times New Roman" w:hAnsi="Times New Roman" w:cs="Times New Roman"/>
+          <w:sz w:val="24"/>
+          <w:szCs w:val="24"/>
+        </w:rPr>
+      </w:pPr>
+      <w:r>
+        <w:rPr>
+          <w:rFonts w:eastAsia="Times New Roman" w:cs="Times New Roman"/>
           <w:b/>
           <w:color w:val="000000"/>
-          <w:sz w:val="28"/>
+          <w:sz w:val="24"/>
+          <w:szCs w:val="24"/>
         </w:rPr>
         <w:t xml:space="preserve">Q5: </w:t>
       </w:r>
       <w:r>
         <w:rPr>
-          <w:rFonts w:ascii="Times New Roman" w:eastAsia="Times New Roman" w:hAnsi="Times New Roman" w:cs="Times New Roman"/>
+          <w:rFonts w:eastAsia="Times New Roman" w:cs="Times New Roman"/>
           <w:b/>
           <w:color w:val="000000"/>
-          <w:sz w:val="28"/>
+          <w:sz w:val="24"/>
+          <w:szCs w:val="24"/>
         </w:rPr>
         <w:t xml:space="preserve">Why is Decision Table also called </w:t>
       </w:r>
       <w:r>
         <w:rPr>
-          <w:rFonts w:ascii="Times New Roman" w:eastAsia="Times New Roman" w:hAnsi="Times New Roman" w:cs="Times New Roman"/>
+          <w:rFonts w:eastAsia="Times New Roman" w:cs="Times New Roman"/>
           <w:b/>
           <w:color w:val="000000"/>
-          <w:sz w:val="28"/>
+          <w:sz w:val="24"/>
+          <w:szCs w:val="24"/>
         </w:rPr>
         <w:t>a</w:t>
       </w:r>
       <w:r>
         <w:rPr>
-          <w:rFonts w:ascii="Times New Roman" w:eastAsia="Times New Roman" w:hAnsi="Times New Roman" w:cs="Times New Roman"/>
+          <w:rFonts w:eastAsia="Times New Roman" w:cs="Times New Roman"/>
           <w:b/>
           <w:color w:val="000000"/>
-          <w:sz w:val="28"/>
+          <w:sz w:val="24"/>
+          <w:szCs w:val="24"/>
         </w:rPr>
         <w:t xml:space="preserve"> Cause-Effect table</w:t>
       </w:r>
       <w:r>
         <w:rPr>
-          <w:rFonts w:ascii="Times New Roman" w:eastAsia="Times New Roman" w:hAnsi="Times New Roman" w:cs="Times New Roman"/>
+          <w:rFonts w:eastAsia="Times New Roman" w:cs="Times New Roman"/>
           <w:b/>
           <w:color w:val="000000"/>
-          <w:sz w:val="28"/>
+          <w:sz w:val="24"/>
+          <w:szCs w:val="24"/>
         </w:rPr>
         <w:t>?</w:t>
       </w:r>
@@ -3994,38 +2326,42 @@
     <w:p>
       <w:r>
         <w:rPr>
-          <w:rFonts w:ascii="Times New Roman" w:eastAsia="Times New Roman" w:hAnsi="Times New Roman" w:cs="Times New Roman"/>
+          <w:rFonts w:eastAsia="Times New Roman" w:cs="Times New Roman"/>
           <w:bCs/>
           <w:color w:val="000000"/>
-          <w:sz w:val="28"/>
+          <w:sz w:val="24"/>
+          <w:szCs w:val="24"/>
         </w:rPr>
         <w:t>Decision table testing is a software testing technique used to test system behavior for different input combinations. This is a systematic approach where the different input combinations and their corresponding system behavior (Output) are captured in a tabular form. That is why it is also called as a </w:t>
       </w:r>
       <w:r>
         <w:rPr>
-          <w:rFonts w:ascii="Times New Roman" w:eastAsia="Times New Roman" w:hAnsi="Times New Roman" w:cs="Times New Roman"/>
+          <w:rFonts w:eastAsia="Times New Roman" w:cs="Times New Roman"/>
           <w:b/>
           <w:bCs/>
           <w:color w:val="000000"/>
-          <w:sz w:val="28"/>
+          <w:sz w:val="24"/>
+          <w:szCs w:val="24"/>
         </w:rPr>
         <w:t>Cause-Effect</w:t>
       </w:r>
       <w:r>
         <w:rPr>
-          <w:rFonts w:ascii="Times New Roman" w:eastAsia="Times New Roman" w:hAnsi="Times New Roman" w:cs="Times New Roman"/>
+          <w:rFonts w:eastAsia="Times New Roman" w:cs="Times New Roman"/>
           <w:bCs/>
           <w:color w:val="000000"/>
-          <w:sz w:val="28"/>
+          <w:sz w:val="24"/>
+          <w:szCs w:val="24"/>
         </w:rPr>
         <w:t> table where Cause and effects are captured for better test coverage.</w:t>
       </w:r>
       <w:r>
         <w:rPr>
-          <w:rFonts w:ascii="Times New Roman" w:eastAsia="Times New Roman" w:hAnsi="Times New Roman" w:cs="Times New Roman"/>
+          <w:rFonts w:eastAsia="Times New Roman" w:cs="Times New Roman"/>
           <w:bCs/>
           <w:color w:val="000000"/>
-          <w:sz w:val="28"/>
+          <w:sz w:val="24"/>
+          <w:szCs w:val="24"/>
         </w:rPr>
         <w:br/>
       </w:r>
@@ -5495,6 +3831,155 @@
     </w:lvl>
   </w:abstractNum>
   <w:abstractNum w:abstractNumId="11" w15:restartNumberingAfterBreak="0">
+    <w:nsid w:val="272C0739"/>
+    <w:multiLevelType w:val="multilevel"/>
+    <w:tmpl w:val="7760021E"/>
+    <w:lvl w:ilvl="0">
+      <w:start w:val="1"/>
+      <w:numFmt w:val="bullet"/>
+      <w:lvlText w:val=""/>
+      <w:lvlJc w:val="left"/>
+      <w:pPr>
+        <w:tabs>
+          <w:tab w:val="num" w:pos="720"/>
+        </w:tabs>
+        <w:ind w:left="720" w:hanging="360"/>
+      </w:pPr>
+      <w:rPr>
+        <w:rFonts w:ascii="Symbol" w:hAnsi="Symbol" w:hint="default"/>
+        <w:sz w:val="20"/>
+      </w:rPr>
+    </w:lvl>
+    <w:lvl w:ilvl="1" w:tentative="1">
+      <w:start w:val="1"/>
+      <w:numFmt w:val="bullet"/>
+      <w:lvlText w:val="o"/>
+      <w:lvlJc w:val="left"/>
+      <w:pPr>
+        <w:tabs>
+          <w:tab w:val="num" w:pos="1440"/>
+        </w:tabs>
+        <w:ind w:left="1440" w:hanging="360"/>
+      </w:pPr>
+      <w:rPr>
+        <w:rFonts w:ascii="Courier New" w:hAnsi="Courier New" w:hint="default"/>
+        <w:sz w:val="20"/>
+      </w:rPr>
+    </w:lvl>
+    <w:lvl w:ilvl="2" w:tentative="1">
+      <w:start w:val="1"/>
+      <w:numFmt w:val="bullet"/>
+      <w:lvlText w:val=""/>
+      <w:lvlJc w:val="left"/>
+      <w:pPr>
+        <w:tabs>
+          <w:tab w:val="num" w:pos="2160"/>
+        </w:tabs>
+        <w:ind w:left="2160" w:hanging="360"/>
+      </w:pPr>
+      <w:rPr>
+        <w:rFonts w:ascii="Wingdings" w:hAnsi="Wingdings" w:hint="default"/>
+        <w:sz w:val="20"/>
+      </w:rPr>
+    </w:lvl>
+    <w:lvl w:ilvl="3" w:tentative="1">
+      <w:start w:val="1"/>
+      <w:numFmt w:val="bullet"/>
+      <w:lvlText w:val=""/>
+      <w:lvlJc w:val="left"/>
+      <w:pPr>
+        <w:tabs>
+          <w:tab w:val="num" w:pos="2880"/>
+        </w:tabs>
+        <w:ind w:left="2880" w:hanging="360"/>
+      </w:pPr>
+      <w:rPr>
+        <w:rFonts w:ascii="Wingdings" w:hAnsi="Wingdings" w:hint="default"/>
+        <w:sz w:val="20"/>
+      </w:rPr>
+    </w:lvl>
+    <w:lvl w:ilvl="4" w:tentative="1">
+      <w:start w:val="1"/>
+      <w:numFmt w:val="bullet"/>
+      <w:lvlText w:val=""/>
+      <w:lvlJc w:val="left"/>
+      <w:pPr>
+        <w:tabs>
+          <w:tab w:val="num" w:pos="3600"/>
+        </w:tabs>
+        <w:ind w:left="3600" w:hanging="360"/>
+      </w:pPr>
+      <w:rPr>
+        <w:rFonts w:ascii="Wingdings" w:hAnsi="Wingdings" w:hint="default"/>
+        <w:sz w:val="20"/>
+      </w:rPr>
+    </w:lvl>
+    <w:lvl w:ilvl="5" w:tentative="1">
+      <w:start w:val="1"/>
+      <w:numFmt w:val="bullet"/>
+      <w:lvlText w:val=""/>
+      <w:lvlJc w:val="left"/>
+      <w:pPr>
+        <w:tabs>
+          <w:tab w:val="num" w:pos="4320"/>
+        </w:tabs>
+        <w:ind w:left="4320" w:hanging="360"/>
+      </w:pPr>
+      <w:rPr>
+        <w:rFonts w:ascii="Wingdings" w:hAnsi="Wingdings" w:hint="default"/>
+        <w:sz w:val="20"/>
+      </w:rPr>
+    </w:lvl>
+    <w:lvl w:ilvl="6" w:tentative="1">
+      <w:start w:val="1"/>
+      <w:numFmt w:val="bullet"/>
+      <w:lvlText w:val=""/>
+      <w:lvlJc w:val="left"/>
+      <w:pPr>
+        <w:tabs>
+          <w:tab w:val="num" w:pos="5040"/>
+        </w:tabs>
+        <w:ind w:left="5040" w:hanging="360"/>
+      </w:pPr>
+      <w:rPr>
+        <w:rFonts w:ascii="Wingdings" w:hAnsi="Wingdings" w:hint="default"/>
+        <w:sz w:val="20"/>
+      </w:rPr>
+    </w:lvl>
+    <w:lvl w:ilvl="7" w:tentative="1">
+      <w:start w:val="1"/>
+      <w:numFmt w:val="bullet"/>
+      <w:lvlText w:val=""/>
+      <w:lvlJc w:val="left"/>
+      <w:pPr>
+        <w:tabs>
+          <w:tab w:val="num" w:pos="5760"/>
+        </w:tabs>
+        <w:ind w:left="5760" w:hanging="360"/>
+      </w:pPr>
+      <w:rPr>
+        <w:rFonts w:ascii="Wingdings" w:hAnsi="Wingdings" w:hint="default"/>
+        <w:sz w:val="20"/>
+      </w:rPr>
+    </w:lvl>
+    <w:lvl w:ilvl="8" w:tentative="1">
+      <w:start w:val="1"/>
+      <w:numFmt w:val="bullet"/>
+      <w:lvlText w:val=""/>
+      <w:lvlJc w:val="left"/>
+      <w:pPr>
+        <w:tabs>
+          <w:tab w:val="num" w:pos="6480"/>
+        </w:tabs>
+        <w:ind w:left="6480" w:hanging="360"/>
+      </w:pPr>
+      <w:rPr>
+        <w:rFonts w:ascii="Wingdings" w:hAnsi="Wingdings" w:hint="default"/>
+        <w:sz w:val="20"/>
+      </w:rPr>
+    </w:lvl>
+  </w:abstractNum>
+  <w:abstractNum w:abstractNumId="12" w15:restartNumberingAfterBreak="0">
     <w:nsid w:val="2B603D23"/>
     <w:multiLevelType w:val="hybridMultilevel"/>
     <w:tmpl w:val="5E86CB30"/>
@@ -5607,7 +4092,7 @@
       </w:rPr>
     </w:lvl>
   </w:abstractNum>
-  <w:abstractNum w:abstractNumId="12" w15:restartNumberingAfterBreak="0">
+  <w:abstractNum w:abstractNumId="13" w15:restartNumberingAfterBreak="0">
     <w:nsid w:val="2E274094"/>
     <w:multiLevelType w:val="hybridMultilevel"/>
     <w:tmpl w:val="02DC2DF6"/>
@@ -5696,7 +4181,156 @@
       </w:pPr>
     </w:lvl>
   </w:abstractNum>
-  <w:abstractNum w:abstractNumId="13" w15:restartNumberingAfterBreak="0">
+  <w:abstractNum w:abstractNumId="14" w15:restartNumberingAfterBreak="0">
+    <w:nsid w:val="2EA80DC8"/>
+    <w:multiLevelType w:val="multilevel"/>
+    <w:tmpl w:val="C3484BEC"/>
+    <w:lvl w:ilvl="0">
+      <w:start w:val="1"/>
+      <w:numFmt w:val="bullet"/>
+      <w:lvlText w:val=""/>
+      <w:lvlJc w:val="left"/>
+      <w:pPr>
+        <w:tabs>
+          <w:tab w:val="num" w:pos="720"/>
+        </w:tabs>
+        <w:ind w:left="720" w:hanging="360"/>
+      </w:pPr>
+      <w:rPr>
+        <w:rFonts w:ascii="Symbol" w:hAnsi="Symbol" w:hint="default"/>
+        <w:sz w:val="20"/>
+      </w:rPr>
+    </w:lvl>
+    <w:lvl w:ilvl="1" w:tentative="1">
+      <w:start w:val="1"/>
+      <w:numFmt w:val="bullet"/>
+      <w:lvlText w:val="o"/>
+      <w:lvlJc w:val="left"/>
+      <w:pPr>
+        <w:tabs>
+          <w:tab w:val="num" w:pos="1440"/>
+        </w:tabs>
+        <w:ind w:left="1440" w:hanging="360"/>
+      </w:pPr>
+      <w:rPr>
+        <w:rFonts w:ascii="Courier New" w:hAnsi="Courier New" w:hint="default"/>
+        <w:sz w:val="20"/>
+      </w:rPr>
+    </w:lvl>
+    <w:lvl w:ilvl="2" w:tentative="1">
+      <w:start w:val="1"/>
+      <w:numFmt w:val="bullet"/>
+      <w:lvlText w:val=""/>
+      <w:lvlJc w:val="left"/>
+      <w:pPr>
+        <w:tabs>
+          <w:tab w:val="num" w:pos="2160"/>
+        </w:tabs>
+        <w:ind w:left="2160" w:hanging="360"/>
+      </w:pPr>
+      <w:rPr>
+        <w:rFonts w:ascii="Wingdings" w:hAnsi="Wingdings" w:hint="default"/>
+        <w:sz w:val="20"/>
+      </w:rPr>
+    </w:lvl>
+    <w:lvl w:ilvl="3" w:tentative="1">
+      <w:start w:val="1"/>
+      <w:numFmt w:val="bullet"/>
+      <w:lvlText w:val=""/>
+      <w:lvlJc w:val="left"/>
+      <w:pPr>
+        <w:tabs>
+          <w:tab w:val="num" w:pos="2880"/>
+        </w:tabs>
+        <w:ind w:left="2880" w:hanging="360"/>
+      </w:pPr>
+      <w:rPr>
+        <w:rFonts w:ascii="Wingdings" w:hAnsi="Wingdings" w:hint="default"/>
+        <w:sz w:val="20"/>
+      </w:rPr>
+    </w:lvl>
+    <w:lvl w:ilvl="4" w:tentative="1">
+      <w:start w:val="1"/>
+      <w:numFmt w:val="bullet"/>
+      <w:lvlText w:val=""/>
+      <w:lvlJc w:val="left"/>
+      <w:pPr>
+        <w:tabs>
+          <w:tab w:val="num" w:pos="3600"/>
+        </w:tabs>
+        <w:ind w:left="3600" w:hanging="360"/>
+      </w:pPr>
+      <w:rPr>
+        <w:rFonts w:ascii="Wingdings" w:hAnsi="Wingdings" w:hint="default"/>
+        <w:sz w:val="20"/>
+      </w:rPr>
+    </w:lvl>
+    <w:lvl w:ilvl="5" w:tentative="1">
+      <w:start w:val="1"/>
+      <w:numFmt w:val="bullet"/>
+      <w:lvlText w:val=""/>
+      <w:lvlJc w:val="left"/>
+      <w:pPr>
+        <w:tabs>
+          <w:tab w:val="num" w:pos="4320"/>
+        </w:tabs>
+        <w:ind w:left="4320" w:hanging="360"/>
+      </w:pPr>
+      <w:rPr>
+        <w:rFonts w:ascii="Wingdings" w:hAnsi="Wingdings" w:hint="default"/>
+        <w:sz w:val="20"/>
+      </w:rPr>
+    </w:lvl>
+    <w:lvl w:ilvl="6" w:tentative="1">
+      <w:start w:val="1"/>
+      <w:numFmt w:val="bullet"/>
+      <w:lvlText w:val=""/>
+      <w:lvlJc w:val="left"/>
+      <w:pPr>
+        <w:tabs>
+          <w:tab w:val="num" w:pos="5040"/>
+        </w:tabs>
+        <w:ind w:left="5040" w:hanging="360"/>
+      </w:pPr>
+      <w:rPr>
+        <w:rFonts w:ascii="Wingdings" w:hAnsi="Wingdings" w:hint="default"/>
+        <w:sz w:val="20"/>
+      </w:rPr>
+    </w:lvl>
+    <w:lvl w:ilvl="7" w:tentative="1">
+      <w:start w:val="1"/>
+      <w:numFmt w:val="bullet"/>
+      <w:lvlText w:val=""/>
+      <w:lvlJc w:val="left"/>
+      <w:pPr>
+        <w:tabs>
+          <w:tab w:val="num" w:pos="5760"/>
+        </w:tabs>
+        <w:ind w:left="5760" w:hanging="360"/>
+      </w:pPr>
+      <w:rPr>
+        <w:rFonts w:ascii="Wingdings" w:hAnsi="Wingdings" w:hint="default"/>
+        <w:sz w:val="20"/>
+      </w:rPr>
+    </w:lvl>
+    <w:lvl w:ilvl="8" w:tentative="1">
+      <w:start w:val="1"/>
+      <w:numFmt w:val="bullet"/>
+      <w:lvlText w:val=""/>
+      <w:lvlJc w:val="left"/>
+      <w:pPr>
+        <w:tabs>
+          <w:tab w:val="num" w:pos="6480"/>
+        </w:tabs>
+        <w:ind w:left="6480" w:hanging="360"/>
+      </w:pPr>
+      <w:rPr>
+        <w:rFonts w:ascii="Wingdings" w:hAnsi="Wingdings" w:hint="default"/>
+        <w:sz w:val="20"/>
+      </w:rPr>
+    </w:lvl>
+  </w:abstractNum>
+  <w:abstractNum w:abstractNumId="15" w15:restartNumberingAfterBreak="0">
     <w:nsid w:val="3542515C"/>
     <w:multiLevelType w:val="hybridMultilevel"/>
     <w:tmpl w:val="1EEA55EC"/>
@@ -5785,7 +4419,7 @@
       </w:pPr>
     </w:lvl>
   </w:abstractNum>
-  <w:abstractNum w:abstractNumId="14" w15:restartNumberingAfterBreak="0">
+  <w:abstractNum w:abstractNumId="16" w15:restartNumberingAfterBreak="0">
     <w:nsid w:val="3A0357A0"/>
     <w:multiLevelType w:val="hybridMultilevel"/>
     <w:tmpl w:val="E1306BAA"/>
@@ -5997,7 +4631,7 @@
       </w:rPr>
     </w:lvl>
   </w:abstractNum>
-  <w:abstractNum w:abstractNumId="15" w15:restartNumberingAfterBreak="0">
+  <w:abstractNum w:abstractNumId="17" w15:restartNumberingAfterBreak="0">
     <w:nsid w:val="3C6B0413"/>
     <w:multiLevelType w:val="multilevel"/>
     <w:tmpl w:val="0D8898BE"/>
@@ -6146,7 +4780,7 @@
       </w:rPr>
     </w:lvl>
   </w:abstractNum>
-  <w:abstractNum w:abstractNumId="16" w15:restartNumberingAfterBreak="0">
+  <w:abstractNum w:abstractNumId="18" w15:restartNumberingAfterBreak="0">
     <w:nsid w:val="48F80A47"/>
     <w:multiLevelType w:val="multilevel"/>
     <w:tmpl w:val="DFD217F4"/>
@@ -6259,7 +4893,7 @@
       </w:pPr>
     </w:lvl>
   </w:abstractNum>
-  <w:abstractNum w:abstractNumId="17" w15:restartNumberingAfterBreak="0">
+  <w:abstractNum w:abstractNumId="19" w15:restartNumberingAfterBreak="0">
     <w:nsid w:val="4DDA60FD"/>
     <w:multiLevelType w:val="hybridMultilevel"/>
     <w:tmpl w:val="4728315A"/>
@@ -6372,7 +5006,7 @@
       </w:rPr>
     </w:lvl>
   </w:abstractNum>
-  <w:abstractNum w:abstractNumId="18" w15:restartNumberingAfterBreak="0">
+  <w:abstractNum w:abstractNumId="20" w15:restartNumberingAfterBreak="0">
     <w:nsid w:val="54E510D9"/>
     <w:multiLevelType w:val="multilevel"/>
     <w:tmpl w:val="EBF00596"/>
@@ -6521,7 +5155,7 @@
       </w:rPr>
     </w:lvl>
   </w:abstractNum>
-  <w:abstractNum w:abstractNumId="19" w15:restartNumberingAfterBreak="0">
+  <w:abstractNum w:abstractNumId="21" w15:restartNumberingAfterBreak="0">
     <w:nsid w:val="5A314FA1"/>
     <w:multiLevelType w:val="hybridMultilevel"/>
     <w:tmpl w:val="CBA280F6"/>
@@ -6610,7 +5244,7 @@
       </w:pPr>
     </w:lvl>
   </w:abstractNum>
-  <w:abstractNum w:abstractNumId="20" w15:restartNumberingAfterBreak="0">
+  <w:abstractNum w:abstractNumId="22" w15:restartNumberingAfterBreak="0">
     <w:nsid w:val="64571E3E"/>
     <w:multiLevelType w:val="multilevel"/>
     <w:tmpl w:val="AD0AD906"/>
@@ -6759,7 +5393,7 @@
       </w:rPr>
     </w:lvl>
   </w:abstractNum>
-  <w:abstractNum w:abstractNumId="21" w15:restartNumberingAfterBreak="0">
+  <w:abstractNum w:abstractNumId="23" w15:restartNumberingAfterBreak="0">
     <w:nsid w:val="64611F53"/>
     <w:multiLevelType w:val="multilevel"/>
     <w:tmpl w:val="B9044052"/>
@@ -6908,7 +5542,7 @@
       </w:rPr>
     </w:lvl>
   </w:abstractNum>
-  <w:abstractNum w:abstractNumId="22" w15:restartNumberingAfterBreak="0">
+  <w:abstractNum w:abstractNumId="24" w15:restartNumberingAfterBreak="0">
     <w:nsid w:val="7D0927F9"/>
     <w:multiLevelType w:val="multilevel"/>
     <w:tmpl w:val="767A9334"/>
@@ -7058,13 +5692,13 @@
     </w:lvl>
   </w:abstractNum>
   <w:num w:numId="1" w16cid:durableId="2130279465">
-    <w:abstractNumId w:val="15"/>
+    <w:abstractNumId w:val="17"/>
   </w:num>
   <w:num w:numId="2" w16cid:durableId="889726472">
-    <w:abstractNumId w:val="11"/>
+    <w:abstractNumId w:val="12"/>
   </w:num>
   <w:num w:numId="3" w16cid:durableId="1047144542">
-    <w:abstractNumId w:val="17"/>
+    <w:abstractNumId w:val="19"/>
   </w:num>
   <w:num w:numId="4" w16cid:durableId="58138775">
     <w:abstractNumId w:val="8"/>
@@ -7073,13 +5707,13 @@
     <w:abstractNumId w:val="4"/>
   </w:num>
   <w:num w:numId="6" w16cid:durableId="348456615">
-    <w:abstractNumId w:val="19"/>
+    <w:abstractNumId w:val="21"/>
   </w:num>
   <w:num w:numId="7" w16cid:durableId="81492456">
-    <w:abstractNumId w:val="13"/>
+    <w:abstractNumId w:val="15"/>
   </w:num>
   <w:num w:numId="8" w16cid:durableId="1611474478">
-    <w:abstractNumId w:val="12"/>
+    <w:abstractNumId w:val="13"/>
   </w:num>
   <w:num w:numId="9" w16cid:durableId="983310883">
     <w:abstractNumId w:val="6"/>
@@ -7097,7 +5731,7 @@
     <w:abstractNumId w:val="5"/>
   </w:num>
   <w:num w:numId="14" w16cid:durableId="1870409477">
-    <w:abstractNumId w:val="16"/>
+    <w:abstractNumId w:val="18"/>
   </w:num>
   <w:num w:numId="15" w16cid:durableId="103308503">
     <w:abstractNumId w:val="3"/>
@@ -7106,25 +5740,31 @@
     <w:abstractNumId w:val="1"/>
   </w:num>
   <w:num w:numId="17" w16cid:durableId="1118259477">
-    <w:abstractNumId w:val="14"/>
+    <w:abstractNumId w:val="16"/>
   </w:num>
   <w:num w:numId="18" w16cid:durableId="2127501779">
     <w:abstractNumId w:val="2"/>
   </w:num>
   <w:num w:numId="19" w16cid:durableId="647828194">
+    <w:abstractNumId w:val="22"/>
+  </w:num>
+  <w:num w:numId="20" w16cid:durableId="277567622">
     <w:abstractNumId w:val="20"/>
   </w:num>
-  <w:num w:numId="20" w16cid:durableId="277567622">
-    <w:abstractNumId w:val="18"/>
-  </w:num>
   <w:num w:numId="21" w16cid:durableId="1412393133">
-    <w:abstractNumId w:val="22"/>
+    <w:abstractNumId w:val="24"/>
   </w:num>
   <w:num w:numId="22" w16cid:durableId="1986427985">
     <w:abstractNumId w:val="9"/>
   </w:num>
   <w:num w:numId="23" w16cid:durableId="2091005704">
-    <w:abstractNumId w:val="21"/>
+    <w:abstractNumId w:val="23"/>
+  </w:num>
+  <w:num w:numId="24" w16cid:durableId="566112908">
+    <w:abstractNumId w:val="11"/>
+  </w:num>
+  <w:num w:numId="25" w16cid:durableId="954604914">
+    <w:abstractNumId w:val="14"/>
   </w:num>
 </w:numbering>
 </file>

</xml_diff>